<commit_message>
Arbeit der letzten Tage, Machine Learnig
</commit_message>
<xml_diff>
--- a/Algorithmen/Probleme Bilevel-Bundle.docx
+++ b/Algorithmen/Probleme Bilevel-Bundle.docx
@@ -958,6 +958,20 @@
       </w:pPr>
       <w:r>
         <w:t>Bei einem Test brach Algorithmus schon nach erstem Schritt ab – Warum???</w:t>
+      </w:r>
+    </w:p>
+    <w:p>
+      <w:pPr>
+        <w:pStyle w:val="KeinLeerraum"/>
+        <w:ind w:left="1068"/>
+      </w:pPr>
+    </w:p>
+    <w:p>
+      <w:pPr>
+        <w:pStyle w:val="KeinLeerraum"/>
+      </w:pPr>
+      <w:r>
+        <w:t>„Lösung 3“: Datensatz vorher war nur nicht standardisiert???</w:t>
       </w:r>
     </w:p>
     <w:p>
@@ -1226,6 +1240,9 @@
       </w:r>
       <w:r>
         <w:br/>
+      </w:r>
+      <w:r>
+        <w:lastRenderedPageBreak/>
         <w:t xml:space="preserve">ξ-Reformulierung hat zusätzlich Nebenbedingung ξ ≥ 0 </w:t>
       </w:r>
       <w:r>
@@ -1244,7 +1261,6 @@
         </w:numPr>
       </w:pPr>
       <w:r>
-        <w:lastRenderedPageBreak/>
         <w:t>Outer Level Zielfunktionen bei Kunapuli:</w:t>
       </w:r>
       <w:r>
@@ -1888,13 +1904,863 @@
         <w:t xml:space="preserve">Löse </w:t>
       </w:r>
       <w:r>
-        <w:t>für Pima-Set mit Moore inner Level, hinge-loss outer Level; vergleiche wie nah an Ergebnissen von Kunapuli</w:t>
+        <w:t xml:space="preserve">für Pima-Set mit Moore inner Level, hinge-loss outer Level; vergleiche wie nah an Ergebnissen von Kunapuli </w:t>
+      </w:r>
+    </w:p>
+    <w:p>
+      <w:pPr>
+        <w:pStyle w:val="KeinLeerraum"/>
+      </w:pPr>
+    </w:p>
+    <w:p>
+      <w:pPr>
+        <w:pStyle w:val="KeinLeerraum"/>
+      </w:pPr>
+      <w:r>
+        <w:rPr>
+          <w:b/>
+          <w:color w:val="0070C0"/>
+        </w:rPr>
+        <w:t>Hauptproblem:</w:t>
+      </w:r>
+      <w:r>
+        <w:rPr>
+          <w:b/>
+          <w:color w:val="0070C0"/>
+        </w:rPr>
+        <w:t xml:space="preserve"> </w:t>
+      </w:r>
+      <w:r>
+        <w:t>Bundle Algorithmus bricht schon nach einem Schritt ab</w:t>
+      </w:r>
+    </w:p>
+    <w:p>
+      <w:pPr>
+        <w:pStyle w:val="KeinLeerraum"/>
+        <w:numPr>
+          <w:ilvl w:val="0"/>
+          <w:numId w:val="17"/>
+        </w:numPr>
+      </w:pPr>
+      <w:r>
+        <w:t xml:space="preserve">Ursache: lambda (=d) immer an unterer Grenze der Bound Constraints </w:t>
+      </w:r>
+      <w:r>
+        <w:sym w:font="Wingdings" w:char="F0E0"/>
+      </w:r>
+      <w:r>
+        <w:t xml:space="preserve"> denn, unconstrained ist lambda ~</w:t>
+      </w:r>
+      <w:r>
+        <w:t xml:space="preserve">-2e-8 </w:t>
+      </w:r>
+      <w:r>
+        <w:sym w:font="Wingdings" w:char="F0E8"/>
+      </w:r>
+      <w:r>
+        <w:t xml:space="preserve"> wenn constrained auf 0: lambda</w:t>
+      </w:r>
+      <w:r>
+        <w:t xml:space="preserve"> = xi</w:t>
+      </w:r>
+      <w:r>
+        <w:t xml:space="preserve"> = 0 </w:t>
+      </w:r>
+      <w:r>
+        <w:sym w:font="Wingdings" w:char="F0E0"/>
+      </w:r>
+      <w:r>
+        <w:t xml:space="preserve"> Abbruch</w:t>
+      </w:r>
+    </w:p>
+    <w:p>
+      <w:pPr>
+        <w:pStyle w:val="KeinLeerraum"/>
+        <w:numPr>
+          <w:ilvl w:val="0"/>
+          <w:numId w:val="17"/>
+        </w:numPr>
+      </w:pPr>
+      <w:r>
+        <w:t xml:space="preserve">Wenn unconstrained: lambda und xi negativ </w:t>
+      </w:r>
+      <w:r>
+        <w:sym w:font="Wingdings" w:char="F0E0"/>
+      </w:r>
+      <w:r>
+        <w:t xml:space="preserve"> delta im ersten Schritt positiv </w:t>
+      </w:r>
+      <w:r>
+        <w:sym w:font="Wingdings" w:char="F0E0"/>
+      </w:r>
+      <w:r>
+        <w:t xml:space="preserve"> läuft auch weiter, aber Theorie eben falsch…</w:t>
+      </w:r>
+    </w:p>
+    <w:p>
+      <w:pPr>
+        <w:pStyle w:val="KeinLeerraum"/>
+        <w:numPr>
+          <w:ilvl w:val="0"/>
+          <w:numId w:val="17"/>
+        </w:numPr>
+      </w:pPr>
+      <w:r>
+        <w:t>Wenn constrained auf feste Zahl &gt; 0: lambda diese Zahl</w:t>
+      </w:r>
+      <w:r>
+        <w:t xml:space="preserve">, xi positiv </w:t>
+      </w:r>
+      <w:r>
+        <w:sym w:font="Wingdings" w:char="F0E0"/>
+      </w:r>
+      <w:r>
+        <w:t xml:space="preserve"> delta negativ (1. Schritt)</w:t>
+      </w:r>
+    </w:p>
+    <w:p>
+      <w:pPr>
+        <w:pStyle w:val="KeinLeerraum"/>
+        <w:numPr>
+          <w:ilvl w:val="0"/>
+          <w:numId w:val="17"/>
+        </w:numPr>
+      </w:pPr>
+      <w:r>
+        <w:t xml:space="preserve">Wenn Subproblem mit quadprog gelöst wird </w:t>
+      </w:r>
+      <w:r>
+        <w:sym w:font="Wingdings" w:char="F0E0"/>
+      </w:r>
+      <w:r>
+        <w:t xml:space="preserve"> auch bei constrained auf 0 is d minimal positiv </w:t>
+      </w:r>
+      <w:r>
+        <w:sym w:font="Wingdings" w:char="F0E0"/>
+      </w:r>
+      <w:r>
+        <w:t xml:space="preserve"> xi auch </w:t>
+      </w:r>
+      <w:r>
+        <w:sym w:font="Wingdings" w:char="F0E0"/>
+      </w:r>
+      <w:r>
+        <w:t xml:space="preserve"> erster Schritt delta negativ</w:t>
+      </w:r>
+    </w:p>
+    <w:p>
+      <w:pPr>
+        <w:pStyle w:val="KeinLeerraum"/>
+        <w:rPr>
+          <w:color w:val="0070C0"/>
+        </w:rPr>
+      </w:pPr>
+      <w:r>
+        <w:rPr>
+          <w:color w:val="0070C0"/>
+        </w:rPr>
+        <w:t>Mögliche Fehler:</w:t>
+      </w:r>
+    </w:p>
+    <w:p>
+      <w:pPr>
+        <w:pStyle w:val="KeinLeerraum"/>
+        <w:numPr>
+          <w:ilvl w:val="0"/>
+          <w:numId w:val="5"/>
+        </w:numPr>
+      </w:pPr>
+      <w:r>
+        <w:t>Fehler in einer der Matrizen des Subalgorithmu</w:t>
+      </w:r>
+      <w:r>
+        <w:t>s</w:t>
+      </w:r>
+      <w:r>
+        <w:t xml:space="preserve"> </w:t>
+      </w:r>
+      <w:r>
+        <w:sym w:font="Wingdings" w:char="F0E0"/>
+      </w:r>
+      <w:r>
+        <w:t xml:space="preserve"> unwahrscheinlich, da diese immer gleich (bis auf constraints) und in anderen Algorithmen OK</w:t>
+      </w:r>
+    </w:p>
+    <w:p>
+      <w:pPr>
+        <w:pStyle w:val="KeinLeerraum"/>
+        <w:numPr>
+          <w:ilvl w:val="0"/>
+          <w:numId w:val="5"/>
+        </w:numPr>
+      </w:pPr>
+      <w:r>
+        <w:t xml:space="preserve">!!! Mit rand laufen lassen, sodass immer unterschiedliche Werte!!! </w:t>
+      </w:r>
+      <w:r>
+        <w:sym w:font="Wingdings" w:char="F0E0"/>
+      </w:r>
+      <w:r>
+        <w:t xml:space="preserve"> Vergleichbarkeit</w:t>
+      </w:r>
+    </w:p>
+    <w:p>
+      <w:pPr>
+        <w:pStyle w:val="KeinLeerraum"/>
+        <w:numPr>
+          <w:ilvl w:val="0"/>
+          <w:numId w:val="5"/>
+        </w:numPr>
+      </w:pPr>
+      <w:r>
+        <w:t xml:space="preserve">Neues delta </w:t>
+      </w:r>
+      <w:r>
+        <w:sym w:font="Wingdings" w:char="F0E0"/>
+      </w:r>
+      <w:r>
+        <w:t xml:space="preserve"> Algorithmus läuft sehr schnell, aber erreicht 1000 Iterationen!</w:t>
+      </w:r>
+    </w:p>
+    <w:p>
+      <w:pPr>
+        <w:pStyle w:val="KeinLeerraum"/>
+        <w:numPr>
+          <w:ilvl w:val="0"/>
+          <w:numId w:val="5"/>
+        </w:numPr>
+      </w:pPr>
+      <w:r>
+        <w:t>Macht anscheinend keine!!!!!!!!! Null steps!!!</w:t>
+      </w:r>
+      <w:r>
+        <w:t xml:space="preserve"> </w:t>
+      </w:r>
+      <w:r>
+        <w:sym w:font="Wingdings" w:char="F0E0"/>
+      </w:r>
+      <w:r>
+        <w:t xml:space="preserve"> aber wenn auf pima set gestet </w:t>
+      </w:r>
+      <w:r>
+        <w:sym w:font="Wingdings" w:char="F0E0"/>
+      </w:r>
+      <w:r>
+        <w:t xml:space="preserve"> wieder sofort nach einem Schritt Abbruch</w:t>
+      </w:r>
+    </w:p>
+    <w:p>
+      <w:pPr>
+        <w:pStyle w:val="KeinLeerraum"/>
+        <w:rPr>
+          <w:color w:val="0070C0"/>
+        </w:rPr>
+      </w:pPr>
+      <w:r>
+        <w:rPr>
+          <w:color w:val="0070C0"/>
+        </w:rPr>
+        <w:t xml:space="preserve">Erkenntnisse: </w:t>
+      </w:r>
+    </w:p>
+    <w:p>
+      <w:pPr>
+        <w:pStyle w:val="KeinLeerraum"/>
+        <w:numPr>
+          <w:ilvl w:val="0"/>
+          <w:numId w:val="18"/>
+        </w:numPr>
+        <w:rPr>
+          <w:color w:val="FF0000"/>
+        </w:rPr>
+      </w:pPr>
+      <w:r>
+        <w:rPr>
+          <w:color w:val="FF0000"/>
+        </w:rPr>
+        <w:t xml:space="preserve">1. Schritt: Wenn Minimum bei negativem x </w:t>
+      </w:r>
+      <w:r>
+        <w:rPr>
+          <w:color w:val="FF0000"/>
+        </w:rPr>
+        <w:sym w:font="Wingdings" w:char="F0E0"/>
+      </w:r>
+      <w:r>
+        <w:rPr>
+          <w:color w:val="FF0000"/>
+        </w:rPr>
+        <w:t xml:space="preserve"> d ~ 0 (d=lower bound) </w:t>
+      </w:r>
+      <w:r>
+        <w:rPr>
+          <w:color w:val="FF0000"/>
+        </w:rPr>
+        <w:sym w:font="Wingdings" w:char="F0E0"/>
+      </w:r>
+      <w:r>
+        <w:rPr>
+          <w:color w:val="FF0000"/>
+        </w:rPr>
+        <w:t xml:space="preserve"> klar, richtig</w:t>
+      </w:r>
+      <w:r>
+        <w:rPr>
+          <w:color w:val="FF0000"/>
+        </w:rPr>
+        <w:t xml:space="preserve"> </w:t>
+      </w:r>
+      <w:r>
+        <w:rPr>
+          <w:color w:val="FF0000"/>
+        </w:rPr>
+        <w:sym w:font="Wingdings" w:char="F0E0"/>
+      </w:r>
+      <w:r>
+        <w:rPr>
+          <w:color w:val="FF0000"/>
+        </w:rPr>
+        <w:t xml:space="preserve"> falshc, siehe nachfolgenden Punkt</w:t>
+      </w:r>
+    </w:p>
+    <w:p>
+      <w:pPr>
+        <w:pStyle w:val="KeinLeerraum"/>
+        <w:numPr>
+          <w:ilvl w:val="0"/>
+          <w:numId w:val="18"/>
+        </w:numPr>
+      </w:pPr>
+      <w:r>
+        <w:t xml:space="preserve">!!!!!!!!! nicht d sonden lambda = x_hat(k+1) &gt; 0 </w:t>
+      </w:r>
+      <w:r>
+        <w:sym w:font="Wingdings" w:char="F0E0"/>
+      </w:r>
+      <w:r>
+        <w:t xml:space="preserve"> d &gt; -x_hat</w:t>
+      </w:r>
+    </w:p>
+    <w:p>
+      <w:pPr>
+        <w:pStyle w:val="KeinLeerraum"/>
+        <w:numPr>
+          <w:ilvl w:val="0"/>
+          <w:numId w:val="18"/>
+        </w:numPr>
+      </w:pPr>
+      <w:r>
+        <w:t xml:space="preserve">Obiges und deltas ausgebessert </w:t>
+      </w:r>
+      <w:r>
+        <w:sym w:font="Wingdings" w:char="F0E0"/>
+      </w:r>
+      <w:r>
+        <w:t xml:space="preserve"> läuft jetzt, allerdings immer k=4, i_null=3 </w:t>
+      </w:r>
+      <w:r>
+        <w:sym w:font="Wingdings" w:char="F0E0"/>
+      </w:r>
+      <w:r>
+        <w:t xml:space="preserve"> dann Abbruch mit Startwerten </w:t>
+      </w:r>
+      <w:r>
+        <w:sym w:font="Wingdings" w:char="F0E0"/>
+      </w:r>
+      <w:r>
+        <w:t xml:space="preserve"> f ist bei startwerten 1,10,100 auf 10^-15 gleich</w:t>
+      </w:r>
+    </w:p>
+    <w:p>
+      <w:pPr>
+        <w:pStyle w:val="KeinLeerraum"/>
+        <w:numPr>
+          <w:ilvl w:val="0"/>
+          <w:numId w:val="18"/>
+        </w:numPr>
+      </w:pPr>
+      <w:r>
+        <w:t xml:space="preserve">Schauen, ob sich was ändert, wenn statt 0,1 </w:t>
+      </w:r>
+      <w:r>
+        <w:sym w:font="Wingdings" w:char="F0E0"/>
+      </w:r>
+      <w:r>
+        <w:t xml:space="preserve"> +-1 als Classifier</w:t>
+      </w:r>
+    </w:p>
+    <w:p>
+      <w:pPr>
+        <w:pStyle w:val="KeinLeerraum"/>
+        <w:numPr>
+          <w:ilvl w:val="1"/>
+          <w:numId w:val="18"/>
+        </w:numPr>
+      </w:pPr>
+      <w:r>
+        <w:t>K, i_null ändert sich nicht; x_hat ändert sich nicht;  Gefühl, dass Unterschiede in f-Werten etwas größer</w:t>
+      </w:r>
+      <w:r>
+        <w:t xml:space="preserve"> </w:t>
+      </w:r>
+    </w:p>
+    <w:p>
+      <w:pPr>
+        <w:pStyle w:val="KeinLeerraum"/>
+        <w:numPr>
+          <w:ilvl w:val="1"/>
+          <w:numId w:val="18"/>
+        </w:numPr>
+        <w:rPr>
+          <w:color w:val="00B050"/>
+        </w:rPr>
+      </w:pPr>
+      <w:r>
+        <w:rPr>
+          <w:color w:val="00B050"/>
+        </w:rPr>
+        <w:sym w:font="Wingdings" w:char="F0E0"/>
+      </w:r>
+      <w:r>
+        <w:rPr>
+          <w:color w:val="00B050"/>
+        </w:rPr>
+        <w:t xml:space="preserve"> ändere Datensätze auf +-1 Classifier</w:t>
+      </w:r>
+    </w:p>
+    <w:p>
+      <w:pPr>
+        <w:pStyle w:val="KeinLeerraum"/>
+        <w:numPr>
+          <w:ilvl w:val="0"/>
+          <w:numId w:val="18"/>
+        </w:numPr>
+      </w:pPr>
+      <w:r>
+        <w:t>Möglichkeiten: mit pima set und diesen Lambda werten lernen und fehler vergleichen</w:t>
+      </w:r>
+    </w:p>
+    <w:p>
+      <w:pPr>
+        <w:pStyle w:val="KeinLeerraum"/>
+        <w:numPr>
+          <w:ilvl w:val="1"/>
+          <w:numId w:val="18"/>
+        </w:numPr>
+        <w:rPr>
+          <w:color w:val="00B050"/>
+        </w:rPr>
+      </w:pPr>
+      <w:r>
+        <w:rPr>
+          <w:color w:val="00B050"/>
+        </w:rPr>
+        <w:t xml:space="preserve">Datensätze vorbereiten für Tests </w:t>
+      </w:r>
+      <w:r>
+        <w:rPr>
+          <w:color w:val="00B050"/>
+        </w:rPr>
+        <w:sym w:font="Wingdings" w:char="F0E0"/>
+      </w:r>
+      <w:r>
+        <w:rPr>
+          <w:color w:val="00B050"/>
+        </w:rPr>
+        <w:t xml:space="preserve"> festes hold out set, feste training partitions </w:t>
+      </w:r>
+      <w:r>
+        <w:rPr>
+          <w:color w:val="00B050"/>
+        </w:rPr>
+        <w:sym w:font="Wingdings" w:char="F0E0"/>
+      </w:r>
+      <w:r>
+        <w:rPr>
+          <w:color w:val="00B050"/>
+        </w:rPr>
+        <w:t xml:space="preserve"> so wie in Kunapuli</w:t>
+      </w:r>
+    </w:p>
+    <w:p>
+      <w:pPr>
+        <w:pStyle w:val="KeinLeerraum"/>
+        <w:numPr>
+          <w:ilvl w:val="1"/>
+          <w:numId w:val="18"/>
+        </w:numPr>
+        <w:rPr>
+          <w:color w:val="00B050"/>
+        </w:rPr>
+      </w:pPr>
+      <w:r>
+        <w:rPr>
+          <w:color w:val="00B050"/>
+        </w:rPr>
+        <w:t xml:space="preserve">Datensätze, Permutation… </w:t>
+      </w:r>
+      <w:r>
+        <w:rPr>
+          <w:color w:val="00B050"/>
+        </w:rPr>
+        <w:sym w:font="Wingdings" w:char="F0E0"/>
+      </w:r>
+      <w:r>
+        <w:rPr>
+          <w:color w:val="00B050"/>
+        </w:rPr>
+        <w:t xml:space="preserve"> speichern</w:t>
+      </w:r>
+      <w:r>
+        <w:rPr>
+          <w:color w:val="00B050"/>
+        </w:rPr>
+        <w:t xml:space="preserve"> </w:t>
+      </w:r>
+    </w:p>
+    <w:p>
+      <w:pPr>
+        <w:pStyle w:val="KeinLeerraum"/>
+        <w:numPr>
+          <w:ilvl w:val="1"/>
+          <w:numId w:val="18"/>
+        </w:numPr>
+      </w:pPr>
+      <w:r>
+        <w:t xml:space="preserve">Mit lambda = 1/3* 1,10,100 W’s ausgerechnet (über hingelossquad, qpas </w:t>
+      </w:r>
+      <w:r>
+        <w:sym w:font="Wingdings" w:char="F0E0"/>
+      </w:r>
+      <w:r>
+        <w:t xml:space="preserve"> so, wie lambdas in bilevel-Algo berechnet) </w:t>
+      </w:r>
+      <w:r>
+        <w:sym w:font="Wingdings" w:char="F0E0"/>
+      </w:r>
+      <w:r>
+        <w:t xml:space="preserve"> Unterschiede in den W’s</w:t>
+      </w:r>
+    </w:p>
+    <w:p>
+      <w:pPr>
+        <w:pStyle w:val="KeinLeerraum"/>
+        <w:numPr>
+          <w:ilvl w:val="1"/>
+          <w:numId w:val="18"/>
+        </w:numPr>
+      </w:pPr>
+      <w:r>
+        <w:lastRenderedPageBreak/>
+        <w:t>Schon funktionswerte in Optimierung viel zu klein ~1 statt ~23; ist beim Testen dann genauso</w:t>
+      </w:r>
+      <w:r>
+        <w:t xml:space="preserve"> </w:t>
+      </w:r>
+      <w:r>
+        <w:sym w:font="Wingdings" w:char="F0E0"/>
+      </w:r>
+      <w:r>
+        <w:t xml:space="preserve"> irgendwas grundsätzliches falsch</w:t>
+      </w:r>
+    </w:p>
+    <w:p>
+      <w:pPr>
+        <w:pStyle w:val="KeinLeerraum"/>
+        <w:numPr>
+          <w:ilvl w:val="1"/>
+          <w:numId w:val="18"/>
+        </w:numPr>
+      </w:pPr>
+      <w:r>
+        <w:t>Versuche Funktion zu programmieren, die falsche Klassifizierungen zählt (und auf Datensatzgröße normiert)</w:t>
+      </w:r>
+    </w:p>
+    <w:p>
+      <w:pPr>
+        <w:pStyle w:val="KeinLeerraum"/>
+        <w:numPr>
+          <w:ilvl w:val="1"/>
+          <w:numId w:val="18"/>
+        </w:numPr>
+      </w:pPr>
+      <w:r>
+        <w:t>Alle Datensätze von Kunapuli mal durch Matlab jagen und schauen, ob Test-Error von Kunapuli und Prozentsatz in Matlab zusammen passen</w:t>
+      </w:r>
+    </w:p>
+    <w:p>
+      <w:pPr>
+        <w:pStyle w:val="KeinLeerraum"/>
+        <w:numPr>
+          <w:ilvl w:val="2"/>
+          <w:numId w:val="18"/>
+        </w:numPr>
+      </w:pPr>
+      <w:r>
+        <w:t xml:space="preserve">Pima: Test error Kun: ~24; Trefferquote Matlab: </w:t>
+      </w:r>
+      <w:r>
+        <w:t>77.6%</w:t>
+      </w:r>
+    </w:p>
+    <w:p>
+      <w:pPr>
+        <w:pStyle w:val="KeinLeerraum"/>
+        <w:numPr>
+          <w:ilvl w:val="2"/>
+          <w:numId w:val="18"/>
+        </w:numPr>
+      </w:pPr>
+      <w:r>
+        <w:t xml:space="preserve">Cancer: </w:t>
+      </w:r>
+      <w:r>
+        <w:t xml:space="preserve">Test error </w:t>
+      </w:r>
+      <w:r>
+        <w:t xml:space="preserve">Kun:4; </w:t>
+      </w:r>
+      <w:r>
+        <w:t>Trefferquote Matlab:</w:t>
+      </w:r>
+      <w:r>
+        <w:t xml:space="preserve">  </w:t>
+      </w:r>
+      <w:r>
+        <w:t>96.6%</w:t>
+      </w:r>
+    </w:p>
+    <w:p>
+      <w:pPr>
+        <w:pStyle w:val="KeinLeerraum"/>
+        <w:numPr>
+          <w:ilvl w:val="2"/>
+          <w:numId w:val="18"/>
+        </w:numPr>
+      </w:pPr>
+      <w:r>
+        <w:t xml:space="preserve">Heart: </w:t>
+      </w:r>
+      <w:r>
+        <w:t xml:space="preserve">Test error </w:t>
+      </w:r>
+      <w:r>
+        <w:t xml:space="preserve">Kun: ~16; </w:t>
+      </w:r>
+      <w:r>
+        <w:t>Trefferquote Matlab:</w:t>
+      </w:r>
+      <w:r>
+        <w:t xml:space="preserve"> </w:t>
+      </w:r>
+      <w:r>
+        <w:t>82.2%</w:t>
+      </w:r>
+    </w:p>
+    <w:p>
+      <w:pPr>
+        <w:pStyle w:val="KeinLeerraum"/>
+        <w:numPr>
+          <w:ilvl w:val="2"/>
+          <w:numId w:val="18"/>
+        </w:numPr>
+      </w:pPr>
+      <w:r>
+        <w:t xml:space="preserve">Ionosphere: </w:t>
+      </w:r>
+      <w:r>
+        <w:t xml:space="preserve">Test error </w:t>
+      </w:r>
+      <w:r>
+        <w:t>Kun: ~23;</w:t>
+      </w:r>
+      <w:r>
+        <w:t xml:space="preserve"> </w:t>
+      </w:r>
+      <w:r>
+        <w:t>Trefferquote Matlab:</w:t>
+      </w:r>
+      <w:r>
+        <w:t xml:space="preserve"> </w:t>
+      </w:r>
+      <w:r>
+        <w:t>87.7%</w:t>
+      </w:r>
+    </w:p>
+    <w:p>
+      <w:pPr>
+        <w:pStyle w:val="KeinLeerraum"/>
+        <w:numPr>
+          <w:ilvl w:val="2"/>
+          <w:numId w:val="18"/>
+        </w:numPr>
+      </w:pPr>
+      <w:r>
+        <w:t xml:space="preserve">Scheint einen Zusammenhang zu geben </w:t>
+      </w:r>
+      <w:r>
+        <w:sym w:font="Wingdings" w:char="F0E0"/>
+      </w:r>
+      <w:r>
+        <w:t xml:space="preserve"> Testerror scheint in etwa die Anzahl der falsch klassifizierten pro hundert zu sein</w:t>
+      </w:r>
+    </w:p>
+    <w:p>
+      <w:pPr>
+        <w:pStyle w:val="KeinLeerraum"/>
+        <w:numPr>
+          <w:ilvl w:val="1"/>
+          <w:numId w:val="18"/>
+        </w:numPr>
+      </w:pPr>
+      <w:r>
+        <w:t>Trainiere nur ein Mal (Postprocessing Funktion) mit händisch eingegebenem Parameter lambda auf Trainingsset</w:t>
+      </w:r>
+      <w:r>
+        <w:sym w:font="Wingdings" w:char="F0E0"/>
+      </w:r>
+      <w:r>
+        <w:t xml:space="preserve"> berechne Fehler auf Validationset</w:t>
+      </w:r>
+      <w:r>
+        <w:br/>
+      </w:r>
+      <w:r>
+        <w:sym w:font="Wingdings" w:char="F0E0"/>
+      </w:r>
+      <w:r>
+        <w:t xml:space="preserve"> wenn Fehler &gt;= </w:t>
+      </w:r>
+      <w:r>
+        <w:sym w:font="Wingdings" w:char="F0E0"/>
+      </w:r>
+      <w:r>
+        <w:t xml:space="preserve"> gut</w:t>
+      </w:r>
+      <w:r>
+        <w:br/>
+      </w:r>
+      <w:r>
+        <w:sym w:font="Wingdings" w:char="F0E0"/>
+      </w:r>
+      <w:r>
+        <w:t xml:space="preserve"> wenn Fehler &lt; Error function oder Trainingsproblem falsch</w:t>
+      </w:r>
+    </w:p>
+    <w:p>
+      <w:pPr>
+        <w:pStyle w:val="KeinLeerraum"/>
+        <w:numPr>
+          <w:ilvl w:val="2"/>
+          <w:numId w:val="18"/>
+        </w:numPr>
+      </w:pPr>
+      <w:r>
+        <w:rPr>
+          <w:b/>
+        </w:rPr>
+        <w:t>Pima:</w:t>
+      </w:r>
+      <w:r>
+        <w:t xml:space="preserve"> </w:t>
+      </w:r>
+      <w:r>
+        <w:t xml:space="preserve">Mit verschiedenen lambda (0.1, 1, 10, 100) trainiert: W’s alle ähnlich aber nicht gleich; Norm wird mit steigendem Lambda kleiner </w:t>
+      </w:r>
+      <w:r>
+        <w:sym w:font="Wingdings" w:char="F0E0"/>
+      </w:r>
+      <w:r>
+        <w:t xml:space="preserve"> passt zu Zielfunktion</w:t>
+      </w:r>
+      <w:r>
+        <w:br/>
+      </w:r>
+      <w:r>
+        <w:t>Fehler: 1.1… alle ähnlich, viel zu klein; sinken mit steigendem lambda</w:t>
+      </w:r>
+    </w:p>
+    <w:p>
+      <w:pPr>
+        <w:pStyle w:val="KeinLeerraum"/>
+        <w:numPr>
+          <w:ilvl w:val="2"/>
+          <w:numId w:val="18"/>
+        </w:numPr>
+      </w:pPr>
+      <w:r>
+        <w:rPr>
+          <w:b/>
+        </w:rPr>
+        <w:t>Heart:</w:t>
+      </w:r>
+      <w:r>
+        <w:t xml:space="preserve"> </w:t>
+      </w:r>
+      <w:r>
+        <w:t>W’s größere Unterschiede als bei Pima, aber man kann sich Verläufe erklären</w:t>
+      </w:r>
+      <w:r>
+        <w:br/>
+        <w:t>Gleiches Verhalten beim Fehler wie oben (1.4-1.7)</w:t>
+      </w:r>
+    </w:p>
+    <w:p>
+      <w:pPr>
+        <w:pStyle w:val="KeinLeerraum"/>
+        <w:numPr>
+          <w:ilvl w:val="1"/>
+          <w:numId w:val="18"/>
+        </w:numPr>
+      </w:pPr>
+      <w:r>
+        <w:t>Funktion geschrieben, die missklassifizierte Objekte zählt</w:t>
+      </w:r>
+      <w:r>
+        <w:br/>
+        <w:t xml:space="preserve">W’s so wie oben errechnet </w:t>
+      </w:r>
+      <w:r>
+        <w:sym w:font="Wingdings" w:char="F0E0"/>
+      </w:r>
+      <w:r>
+        <w:t xml:space="preserve"> Fehlerraten:</w:t>
+      </w:r>
+    </w:p>
+    <w:p>
+      <w:pPr>
+        <w:pStyle w:val="KeinLeerraum"/>
+        <w:numPr>
+          <w:ilvl w:val="2"/>
+          <w:numId w:val="18"/>
+        </w:numPr>
+      </w:pPr>
+      <w:r>
+        <w:rPr>
+          <w:b/>
+        </w:rPr>
+        <w:t>Pima:</w:t>
+      </w:r>
+      <w:r>
+        <w:t xml:space="preserve"> </w:t>
+      </w:r>
+    </w:p>
+    <w:p>
+      <w:pPr>
+        <w:pStyle w:val="KeinLeerraum"/>
+        <w:ind w:left="2160"/>
+      </w:pPr>
+    </w:p>
+    <w:p>
+      <w:pPr>
+        <w:pStyle w:val="KeinLeerraum"/>
+        <w:ind w:left="1440"/>
+      </w:pPr>
+      <w:r>
+        <w:t>Anscheinend Hinge-Loss falsch???</w:t>
       </w:r>
       <w:bookmarkStart w:id="0" w:name="_GoBack"/>
       <w:bookmarkEnd w:id="0"/>
-      <w:r>
-        <w:t xml:space="preserve"> </w:t>
-      </w:r>
     </w:p>
     <w:p>
       <w:pPr>
@@ -1981,6 +2847,120 @@
 <file path=word/numbering.xml><?xml version="1.0" encoding="utf-8"?>
 <w:numbering xmlns:wpc="http://schemas.microsoft.com/office/word/2010/wordprocessingCanvas" xmlns:mc="http://schemas.openxmlformats.org/markup-compatibility/2006" xmlns:o="urn:schemas-microsoft-com:office:office" xmlns:r="http://schemas.openxmlformats.org/officeDocument/2006/relationships" xmlns:m="http://schemas.openxmlformats.org/officeDocument/2006/math" xmlns:v="urn:schemas-microsoft-com:vml" xmlns:wp14="http://schemas.microsoft.com/office/word/2010/wordprocessingDrawing" xmlns:wp="http://schemas.openxmlformats.org/drawingml/2006/wordprocessingDrawing" xmlns:w10="urn:schemas-microsoft-com:office:word" xmlns:w="http://schemas.openxmlformats.org/wordprocessingml/2006/main" xmlns:w14="http://schemas.microsoft.com/office/word/2010/wordml" xmlns:wpg="http://schemas.microsoft.com/office/word/2010/wordprocessingGroup" xmlns:wpi="http://schemas.microsoft.com/office/word/2010/wordprocessingInk" xmlns:wne="http://schemas.microsoft.com/office/word/2006/wordml" xmlns:wps="http://schemas.microsoft.com/office/word/2010/wordprocessingShape" mc:Ignorable="w14 wp14">
   <w:abstractNum w:abstractNumId="0">
+    <w:nsid w:val="10722231"/>
+    <w:multiLevelType w:val="hybridMultilevel"/>
+    <w:tmpl w:val="C3762246"/>
+    <w:lvl w:ilvl="0" w:tplc="04070001">
+      <w:start w:val="1"/>
+      <w:numFmt w:val="bullet"/>
+      <w:lvlText w:val=""/>
+      <w:lvlJc w:val="left"/>
+      <w:pPr>
+        <w:ind w:left="720" w:hanging="360"/>
+      </w:pPr>
+      <w:rPr>
+        <w:rFonts w:ascii="Symbol" w:hAnsi="Symbol" w:hint="default"/>
+      </w:rPr>
+    </w:lvl>
+    <w:lvl w:ilvl="1" w:tplc="50645D6E">
+      <w:start w:val="1"/>
+      <w:numFmt w:val="bullet"/>
+      <w:lvlText w:val="­"/>
+      <w:lvlJc w:val="left"/>
+      <w:pPr>
+        <w:ind w:left="1440" w:hanging="360"/>
+      </w:pPr>
+      <w:rPr>
+        <w:rFonts w:ascii="Courier New" w:hAnsi="Courier New" w:hint="default"/>
+        <w:color w:val="auto"/>
+      </w:rPr>
+    </w:lvl>
+    <w:lvl w:ilvl="2" w:tplc="04070005">
+      <w:start w:val="1"/>
+      <w:numFmt w:val="bullet"/>
+      <w:lvlText w:val=""/>
+      <w:lvlJc w:val="left"/>
+      <w:pPr>
+        <w:ind w:left="2160" w:hanging="360"/>
+      </w:pPr>
+      <w:rPr>
+        <w:rFonts w:ascii="Wingdings" w:hAnsi="Wingdings" w:hint="default"/>
+      </w:rPr>
+    </w:lvl>
+    <w:lvl w:ilvl="3" w:tplc="04070001" w:tentative="1">
+      <w:start w:val="1"/>
+      <w:numFmt w:val="bullet"/>
+      <w:lvlText w:val=""/>
+      <w:lvlJc w:val="left"/>
+      <w:pPr>
+        <w:ind w:left="2880" w:hanging="360"/>
+      </w:pPr>
+      <w:rPr>
+        <w:rFonts w:ascii="Symbol" w:hAnsi="Symbol" w:hint="default"/>
+      </w:rPr>
+    </w:lvl>
+    <w:lvl w:ilvl="4" w:tplc="04070003" w:tentative="1">
+      <w:start w:val="1"/>
+      <w:numFmt w:val="bullet"/>
+      <w:lvlText w:val="o"/>
+      <w:lvlJc w:val="left"/>
+      <w:pPr>
+        <w:ind w:left="3600" w:hanging="360"/>
+      </w:pPr>
+      <w:rPr>
+        <w:rFonts w:ascii="Courier New" w:hAnsi="Courier New" w:cs="Courier New" w:hint="default"/>
+      </w:rPr>
+    </w:lvl>
+    <w:lvl w:ilvl="5" w:tplc="04070005" w:tentative="1">
+      <w:start w:val="1"/>
+      <w:numFmt w:val="bullet"/>
+      <w:lvlText w:val=""/>
+      <w:lvlJc w:val="left"/>
+      <w:pPr>
+        <w:ind w:left="4320" w:hanging="360"/>
+      </w:pPr>
+      <w:rPr>
+        <w:rFonts w:ascii="Wingdings" w:hAnsi="Wingdings" w:hint="default"/>
+      </w:rPr>
+    </w:lvl>
+    <w:lvl w:ilvl="6" w:tplc="04070001" w:tentative="1">
+      <w:start w:val="1"/>
+      <w:numFmt w:val="bullet"/>
+      <w:lvlText w:val=""/>
+      <w:lvlJc w:val="left"/>
+      <w:pPr>
+        <w:ind w:left="5040" w:hanging="360"/>
+      </w:pPr>
+      <w:rPr>
+        <w:rFonts w:ascii="Symbol" w:hAnsi="Symbol" w:hint="default"/>
+      </w:rPr>
+    </w:lvl>
+    <w:lvl w:ilvl="7" w:tplc="04070003" w:tentative="1">
+      <w:start w:val="1"/>
+      <w:numFmt w:val="bullet"/>
+      <w:lvlText w:val="o"/>
+      <w:lvlJc w:val="left"/>
+      <w:pPr>
+        <w:ind w:left="5760" w:hanging="360"/>
+      </w:pPr>
+      <w:rPr>
+        <w:rFonts w:ascii="Courier New" w:hAnsi="Courier New" w:cs="Courier New" w:hint="default"/>
+      </w:rPr>
+    </w:lvl>
+    <w:lvl w:ilvl="8" w:tplc="04070005" w:tentative="1">
+      <w:start w:val="1"/>
+      <w:numFmt w:val="bullet"/>
+      <w:lvlText w:val=""/>
+      <w:lvlJc w:val="left"/>
+      <w:pPr>
+        <w:ind w:left="6480" w:hanging="360"/>
+      </w:pPr>
+      <w:rPr>
+        <w:rFonts w:ascii="Wingdings" w:hAnsi="Wingdings" w:hint="default"/>
+      </w:rPr>
+    </w:lvl>
+  </w:abstractNum>
+  <w:abstractNum w:abstractNumId="1">
     <w:nsid w:val="18622065"/>
     <w:multiLevelType w:val="hybridMultilevel"/>
     <w:tmpl w:val="90A0D190"/>
@@ -2092,7 +3072,7 @@
       </w:rPr>
     </w:lvl>
   </w:abstractNum>
-  <w:abstractNum w:abstractNumId="1">
+  <w:abstractNum w:abstractNumId="2">
     <w:nsid w:val="236A605B"/>
     <w:multiLevelType w:val="hybridMultilevel"/>
     <w:tmpl w:val="9FC02CE2"/>
@@ -2204,7 +3184,7 @@
       </w:rPr>
     </w:lvl>
   </w:abstractNum>
-  <w:abstractNum w:abstractNumId="2">
+  <w:abstractNum w:abstractNumId="3">
     <w:nsid w:val="2CEC238B"/>
     <w:multiLevelType w:val="hybridMultilevel"/>
     <w:tmpl w:val="100CF546"/>
@@ -2297,7 +3277,7 @@
       </w:pPr>
     </w:lvl>
   </w:abstractNum>
-  <w:abstractNum w:abstractNumId="3">
+  <w:abstractNum w:abstractNumId="4">
     <w:nsid w:val="2F102493"/>
     <w:multiLevelType w:val="hybridMultilevel"/>
     <w:tmpl w:val="570CC84C"/>
@@ -2409,7 +3389,7 @@
       </w:rPr>
     </w:lvl>
   </w:abstractNum>
-  <w:abstractNum w:abstractNumId="4">
+  <w:abstractNum w:abstractNumId="5">
     <w:nsid w:val="2FEF15C2"/>
     <w:multiLevelType w:val="hybridMultilevel"/>
     <w:tmpl w:val="5AC26032"/>
@@ -2523,7 +3503,7 @@
       </w:rPr>
     </w:lvl>
   </w:abstractNum>
-  <w:abstractNum w:abstractNumId="5">
+  <w:abstractNum w:abstractNumId="6">
     <w:nsid w:val="36F45DAC"/>
     <w:multiLevelType w:val="hybridMultilevel"/>
     <w:tmpl w:val="5C6E4B72"/>
@@ -2636,7 +3616,7 @@
       </w:rPr>
     </w:lvl>
   </w:abstractNum>
-  <w:abstractNum w:abstractNumId="6">
+  <w:abstractNum w:abstractNumId="7">
     <w:nsid w:val="3C24761F"/>
     <w:multiLevelType w:val="hybridMultilevel"/>
     <w:tmpl w:val="D57A248C"/>
@@ -2729,7 +3709,7 @@
       </w:pPr>
     </w:lvl>
   </w:abstractNum>
-  <w:abstractNum w:abstractNumId="7">
+  <w:abstractNum w:abstractNumId="8">
     <w:nsid w:val="43695A98"/>
     <w:multiLevelType w:val="hybridMultilevel"/>
     <w:tmpl w:val="100CF546"/>
@@ -2822,7 +3802,7 @@
       </w:pPr>
     </w:lvl>
   </w:abstractNum>
-  <w:abstractNum w:abstractNumId="8">
+  <w:abstractNum w:abstractNumId="9">
     <w:nsid w:val="4C5D61B6"/>
     <w:multiLevelType w:val="hybridMultilevel"/>
     <w:tmpl w:val="965814EA"/>
@@ -2936,7 +3916,7 @@
       </w:rPr>
     </w:lvl>
   </w:abstractNum>
-  <w:abstractNum w:abstractNumId="9">
+  <w:abstractNum w:abstractNumId="10">
     <w:nsid w:val="4CF62E72"/>
     <w:multiLevelType w:val="hybridMultilevel"/>
     <w:tmpl w:val="29E24CD2"/>
@@ -3050,7 +4030,7 @@
       </w:rPr>
     </w:lvl>
   </w:abstractNum>
-  <w:abstractNum w:abstractNumId="10">
+  <w:abstractNum w:abstractNumId="11">
     <w:nsid w:val="5E56556C"/>
     <w:multiLevelType w:val="hybridMultilevel"/>
     <w:tmpl w:val="AC42FD08"/>
@@ -3163,10 +4143,10 @@
       </w:rPr>
     </w:lvl>
   </w:abstractNum>
-  <w:abstractNum w:abstractNumId="11">
+  <w:abstractNum w:abstractNumId="12">
     <w:nsid w:val="67C54CBB"/>
     <w:multiLevelType w:val="hybridMultilevel"/>
-    <w:tmpl w:val="B810D222"/>
+    <w:tmpl w:val="16D2F092"/>
     <w:lvl w:ilvl="0" w:tplc="04070001">
       <w:start w:val="1"/>
       <w:numFmt w:val="bullet"/>
@@ -3276,7 +4256,7 @@
       </w:rPr>
     </w:lvl>
   </w:abstractNum>
-  <w:abstractNum w:abstractNumId="12">
+  <w:abstractNum w:abstractNumId="13">
     <w:nsid w:val="6A9649E9"/>
     <w:multiLevelType w:val="hybridMultilevel"/>
     <w:tmpl w:val="62DC2E54"/>
@@ -3369,7 +4349,7 @@
       </w:pPr>
     </w:lvl>
   </w:abstractNum>
-  <w:abstractNum w:abstractNumId="13">
+  <w:abstractNum w:abstractNumId="14">
     <w:nsid w:val="6D52410E"/>
     <w:multiLevelType w:val="hybridMultilevel"/>
     <w:tmpl w:val="F620E7EC"/>
@@ -3455,7 +4435,121 @@
       </w:pPr>
     </w:lvl>
   </w:abstractNum>
-  <w:abstractNum w:abstractNumId="14">
+  <w:abstractNum w:abstractNumId="15">
+    <w:nsid w:val="700C5CC9"/>
+    <w:multiLevelType w:val="hybridMultilevel"/>
+    <w:tmpl w:val="8894185C"/>
+    <w:lvl w:ilvl="0" w:tplc="50645D6E">
+      <w:start w:val="1"/>
+      <w:numFmt w:val="bullet"/>
+      <w:lvlText w:val="­"/>
+      <w:lvlJc w:val="left"/>
+      <w:pPr>
+        <w:ind w:left="1068" w:hanging="360"/>
+      </w:pPr>
+      <w:rPr>
+        <w:rFonts w:ascii="Courier New" w:hAnsi="Courier New" w:hint="default"/>
+        <w:color w:val="auto"/>
+      </w:rPr>
+    </w:lvl>
+    <w:lvl w:ilvl="1" w:tplc="04070003" w:tentative="1">
+      <w:start w:val="1"/>
+      <w:numFmt w:val="bullet"/>
+      <w:lvlText w:val="o"/>
+      <w:lvlJc w:val="left"/>
+      <w:pPr>
+        <w:ind w:left="720" w:hanging="360"/>
+      </w:pPr>
+      <w:rPr>
+        <w:rFonts w:ascii="Courier New" w:hAnsi="Courier New" w:cs="Courier New" w:hint="default"/>
+      </w:rPr>
+    </w:lvl>
+    <w:lvl w:ilvl="2" w:tplc="04070005" w:tentative="1">
+      <w:start w:val="1"/>
+      <w:numFmt w:val="bullet"/>
+      <w:lvlText w:val=""/>
+      <w:lvlJc w:val="left"/>
+      <w:pPr>
+        <w:ind w:left="1440" w:hanging="360"/>
+      </w:pPr>
+      <w:rPr>
+        <w:rFonts w:ascii="Wingdings" w:hAnsi="Wingdings" w:hint="default"/>
+      </w:rPr>
+    </w:lvl>
+    <w:lvl w:ilvl="3" w:tplc="04070001" w:tentative="1">
+      <w:start w:val="1"/>
+      <w:numFmt w:val="bullet"/>
+      <w:lvlText w:val=""/>
+      <w:lvlJc w:val="left"/>
+      <w:pPr>
+        <w:ind w:left="2160" w:hanging="360"/>
+      </w:pPr>
+      <w:rPr>
+        <w:rFonts w:ascii="Symbol" w:hAnsi="Symbol" w:hint="default"/>
+      </w:rPr>
+    </w:lvl>
+    <w:lvl w:ilvl="4" w:tplc="04070003" w:tentative="1">
+      <w:start w:val="1"/>
+      <w:numFmt w:val="bullet"/>
+      <w:lvlText w:val="o"/>
+      <w:lvlJc w:val="left"/>
+      <w:pPr>
+        <w:ind w:left="2880" w:hanging="360"/>
+      </w:pPr>
+      <w:rPr>
+        <w:rFonts w:ascii="Courier New" w:hAnsi="Courier New" w:cs="Courier New" w:hint="default"/>
+      </w:rPr>
+    </w:lvl>
+    <w:lvl w:ilvl="5" w:tplc="04070005" w:tentative="1">
+      <w:start w:val="1"/>
+      <w:numFmt w:val="bullet"/>
+      <w:lvlText w:val=""/>
+      <w:lvlJc w:val="left"/>
+      <w:pPr>
+        <w:ind w:left="3600" w:hanging="360"/>
+      </w:pPr>
+      <w:rPr>
+        <w:rFonts w:ascii="Wingdings" w:hAnsi="Wingdings" w:hint="default"/>
+      </w:rPr>
+    </w:lvl>
+    <w:lvl w:ilvl="6" w:tplc="04070001" w:tentative="1">
+      <w:start w:val="1"/>
+      <w:numFmt w:val="bullet"/>
+      <w:lvlText w:val=""/>
+      <w:lvlJc w:val="left"/>
+      <w:pPr>
+        <w:ind w:left="4320" w:hanging="360"/>
+      </w:pPr>
+      <w:rPr>
+        <w:rFonts w:ascii="Symbol" w:hAnsi="Symbol" w:hint="default"/>
+      </w:rPr>
+    </w:lvl>
+    <w:lvl w:ilvl="7" w:tplc="04070003" w:tentative="1">
+      <w:start w:val="1"/>
+      <w:numFmt w:val="bullet"/>
+      <w:lvlText w:val="o"/>
+      <w:lvlJc w:val="left"/>
+      <w:pPr>
+        <w:ind w:left="5040" w:hanging="360"/>
+      </w:pPr>
+      <w:rPr>
+        <w:rFonts w:ascii="Courier New" w:hAnsi="Courier New" w:cs="Courier New" w:hint="default"/>
+      </w:rPr>
+    </w:lvl>
+    <w:lvl w:ilvl="8" w:tplc="04070005" w:tentative="1">
+      <w:start w:val="1"/>
+      <w:numFmt w:val="bullet"/>
+      <w:lvlText w:val=""/>
+      <w:lvlJc w:val="left"/>
+      <w:pPr>
+        <w:ind w:left="5760" w:hanging="360"/>
+      </w:pPr>
+      <w:rPr>
+        <w:rFonts w:ascii="Wingdings" w:hAnsi="Wingdings" w:hint="default"/>
+      </w:rPr>
+    </w:lvl>
+  </w:abstractNum>
+  <w:abstractNum w:abstractNumId="16">
     <w:nsid w:val="79F05074"/>
     <w:multiLevelType w:val="hybridMultilevel"/>
     <w:tmpl w:val="7146E352"/>
@@ -3568,7 +4662,7 @@
       </w:rPr>
     </w:lvl>
   </w:abstractNum>
-  <w:abstractNum w:abstractNumId="15">
+  <w:abstractNum w:abstractNumId="17">
     <w:nsid w:val="7B506E09"/>
     <w:multiLevelType w:val="hybridMultilevel"/>
     <w:tmpl w:val="466CF8A2"/>
@@ -3682,52 +4776,58 @@
     </w:lvl>
   </w:abstractNum>
   <w:num w:numId="1">
+    <w:abstractNumId w:val="11"/>
+  </w:num>
+  <w:num w:numId="2">
+    <w:abstractNumId w:val="16"/>
+  </w:num>
+  <w:num w:numId="3">
+    <w:abstractNumId w:val="1"/>
+  </w:num>
+  <w:num w:numId="4">
+    <w:abstractNumId w:val="2"/>
+  </w:num>
+  <w:num w:numId="5">
+    <w:abstractNumId w:val="12"/>
+  </w:num>
+  <w:num w:numId="6">
+    <w:abstractNumId w:val="17"/>
+  </w:num>
+  <w:num w:numId="7">
+    <w:abstractNumId w:val="4"/>
+  </w:num>
+  <w:num w:numId="8">
+    <w:abstractNumId w:val="14"/>
+  </w:num>
+  <w:num w:numId="9">
+    <w:abstractNumId w:val="8"/>
+  </w:num>
+  <w:num w:numId="10">
+    <w:abstractNumId w:val="7"/>
+  </w:num>
+  <w:num w:numId="11">
+    <w:abstractNumId w:val="6"/>
+  </w:num>
+  <w:num w:numId="12">
+    <w:abstractNumId w:val="5"/>
+  </w:num>
+  <w:num w:numId="13">
+    <w:abstractNumId w:val="13"/>
+  </w:num>
+  <w:num w:numId="14">
+    <w:abstractNumId w:val="3"/>
+  </w:num>
+  <w:num w:numId="15">
+    <w:abstractNumId w:val="9"/>
+  </w:num>
+  <w:num w:numId="16">
     <w:abstractNumId w:val="10"/>
   </w:num>
-  <w:num w:numId="2">
-    <w:abstractNumId w:val="14"/>
-  </w:num>
-  <w:num w:numId="3">
-    <w:abstractNumId w:val="0"/>
-  </w:num>
-  <w:num w:numId="4">
-    <w:abstractNumId w:val="1"/>
-  </w:num>
-  <w:num w:numId="5">
-    <w:abstractNumId w:val="11"/>
-  </w:num>
-  <w:num w:numId="6">
+  <w:num w:numId="17">
     <w:abstractNumId w:val="15"/>
   </w:num>
-  <w:num w:numId="7">
-    <w:abstractNumId w:val="3"/>
-  </w:num>
-  <w:num w:numId="8">
-    <w:abstractNumId w:val="13"/>
-  </w:num>
-  <w:num w:numId="9">
-    <w:abstractNumId w:val="7"/>
-  </w:num>
-  <w:num w:numId="10">
-    <w:abstractNumId w:val="6"/>
-  </w:num>
-  <w:num w:numId="11">
-    <w:abstractNumId w:val="5"/>
-  </w:num>
-  <w:num w:numId="12">
-    <w:abstractNumId w:val="4"/>
-  </w:num>
-  <w:num w:numId="13">
-    <w:abstractNumId w:val="12"/>
-  </w:num>
-  <w:num w:numId="14">
-    <w:abstractNumId w:val="2"/>
-  </w:num>
-  <w:num w:numId="15">
-    <w:abstractNumId w:val="8"/>
-  </w:num>
-  <w:num w:numId="16">
-    <w:abstractNumId w:val="9"/>
+  <w:num w:numId="18">
+    <w:abstractNumId w:val="0"/>
   </w:num>
 </w:numbering>
 </file>
@@ -3964,7 +5064,6 @@
   <w:style w:type="character" w:default="1" w:styleId="Absatz-Standardschriftart">
     <w:name w:val="Default Paragraph Font"/>
     <w:uiPriority w:val="1"/>
-    <w:semiHidden/>
     <w:unhideWhenUsed/>
   </w:style>
   <w:style w:type="table" w:default="1" w:styleId="NormaleTabelle">
@@ -4326,7 +5425,6 @@
   <w:style w:type="character" w:default="1" w:styleId="Absatz-Standardschriftart">
     <w:name w:val="Default Paragraph Font"/>
     <w:uiPriority w:val="1"/>
-    <w:semiHidden/>
     <w:unhideWhenUsed/>
   </w:style>
   <w:style w:type="table" w:default="1" w:styleId="NormaleTabelle">

</xml_diff>

<commit_message>
weitere Tests Machine Learning
</commit_message>
<xml_diff>
--- a/Algorithmen/Probleme Bilevel-Bundle.docx
+++ b/Algorithmen/Probleme Bilevel-Bundle.docx
@@ -7,7 +7,15 @@
         <w:pStyle w:val="berschrift1"/>
       </w:pPr>
       <w:r>
-        <w:t>Probleme Bilevel-bundle Algorithmus</w:t>
+        <w:t xml:space="preserve">Probleme </w:t>
+      </w:r>
+      <w:proofErr w:type="spellStart"/>
+      <w:r>
+        <w:t>Bilevel-bundle</w:t>
+      </w:r>
+      <w:proofErr w:type="spellEnd"/>
+      <w:r>
+        <w:t xml:space="preserve"> Algorithmus</w:t>
       </w:r>
     </w:p>
     <w:p>
@@ -24,7 +32,31 @@
         </w:numPr>
       </w:pPr>
       <w:r>
-        <w:t>mit airfoil_self_noise Testset, Startwert [C,eps] = [1,0]</w:t>
+        <w:t xml:space="preserve">mit </w:t>
+      </w:r>
+      <w:proofErr w:type="spellStart"/>
+      <w:r>
+        <w:t>airfoil_self_noise</w:t>
+      </w:r>
+      <w:proofErr w:type="spellEnd"/>
+      <w:r>
+        <w:t xml:space="preserve"> </w:t>
+      </w:r>
+      <w:proofErr w:type="spellStart"/>
+      <w:r>
+        <w:t>Testset</w:t>
+      </w:r>
+      <w:proofErr w:type="spellEnd"/>
+      <w:r>
+        <w:t>, Startwert [</w:t>
+      </w:r>
+      <w:proofErr w:type="spellStart"/>
+      <w:r>
+        <w:t>C,eps</w:t>
+      </w:r>
+      <w:proofErr w:type="spellEnd"/>
+      <w:r>
+        <w:t>] = [1,0]</w:t>
       </w:r>
     </w:p>
     <w:p>
@@ -35,8 +67,13 @@
           <w:numId w:val="2"/>
         </w:numPr>
       </w:pPr>
-      <w:r>
-        <w:t>quadprog dauert sehr lange</w:t>
+      <w:proofErr w:type="spellStart"/>
+      <w:r>
+        <w:t>quadprog</w:t>
+      </w:r>
+      <w:proofErr w:type="spellEnd"/>
+      <w:r>
+        <w:t xml:space="preserve"> dauert sehr lange</w:t>
       </w:r>
     </w:p>
     <w:p>
@@ -77,7 +114,31 @@
         </w:numPr>
       </w:pPr>
       <w:r>
-        <w:t>mit airfoil-set gekürzt auf 100 Datensätze und 3 folds (67 je Fold)</w:t>
+        <w:t xml:space="preserve">mit </w:t>
+      </w:r>
+      <w:proofErr w:type="spellStart"/>
+      <w:r>
+        <w:t>airfoil</w:t>
+      </w:r>
+      <w:proofErr w:type="spellEnd"/>
+      <w:r>
+        <w:t xml:space="preserve">-set gekürzt auf 100 Datensätze und 3 </w:t>
+      </w:r>
+      <w:proofErr w:type="spellStart"/>
+      <w:r>
+        <w:t>folds</w:t>
+      </w:r>
+      <w:proofErr w:type="spellEnd"/>
+      <w:r>
+        <w:t xml:space="preserve"> (67 je </w:t>
+      </w:r>
+      <w:proofErr w:type="spellStart"/>
+      <w:r>
+        <w:t>Fold</w:t>
+      </w:r>
+      <w:proofErr w:type="spellEnd"/>
+      <w:r>
+        <w:t>)</w:t>
       </w:r>
     </w:p>
     <w:p>
@@ -88,8 +149,13 @@
           <w:numId w:val="6"/>
         </w:numPr>
       </w:pPr>
-      <w:r>
-        <w:t>quadprog löst in wenigen Sekunden</w:t>
+      <w:proofErr w:type="spellStart"/>
+      <w:r>
+        <w:t>quadprog</w:t>
+      </w:r>
+      <w:proofErr w:type="spellEnd"/>
+      <w:r>
+        <w:t xml:space="preserve"> löst in wenigen Sekunden</w:t>
       </w:r>
     </w:p>
     <w:p>
@@ -143,15 +209,60 @@
         <w:t xml:space="preserve"> </w:t>
       </w:r>
       <w:r>
-        <w:t>wenn constraints C&gt;0, eps&gt;=0, dann sinnlose Ergebnisse (xi,d zu klein...)</w:t>
-      </w:r>
-    </w:p>
-    <w:p>
-      <w:pPr>
-        <w:pStyle w:val="KeinLeerraum"/>
-      </w:pPr>
-      <w:r>
-        <w:t>Wenn diese Constraints nicht da, dann C negativ, dadurch Supproblem nicht konvex</w:t>
+        <w:t xml:space="preserve">wenn </w:t>
+      </w:r>
+      <w:proofErr w:type="spellStart"/>
+      <w:r>
+        <w:t>constraints</w:t>
+      </w:r>
+      <w:proofErr w:type="spellEnd"/>
+      <w:r>
+        <w:t xml:space="preserve"> C&gt;0, </w:t>
+      </w:r>
+      <w:proofErr w:type="spellStart"/>
+      <w:r>
+        <w:t>eps</w:t>
+      </w:r>
+      <w:proofErr w:type="spellEnd"/>
+      <w:r>
+        <w:t>&gt;=0, dann sinnlose Ergebnisse (</w:t>
+      </w:r>
+      <w:proofErr w:type="spellStart"/>
+      <w:r>
+        <w:t>xi</w:t>
+      </w:r>
+      <w:proofErr w:type="gramStart"/>
+      <w:r>
+        <w:t>,d</w:t>
+      </w:r>
+      <w:proofErr w:type="spellEnd"/>
+      <w:proofErr w:type="gramEnd"/>
+      <w:r>
+        <w:t xml:space="preserve"> zu klein...)</w:t>
+      </w:r>
+    </w:p>
+    <w:p>
+      <w:pPr>
+        <w:pStyle w:val="KeinLeerraum"/>
+      </w:pPr>
+      <w:r>
+        <w:t xml:space="preserve">Wenn diese </w:t>
+      </w:r>
+      <w:proofErr w:type="spellStart"/>
+      <w:r>
+        <w:t>Constraints</w:t>
+      </w:r>
+      <w:proofErr w:type="spellEnd"/>
+      <w:r>
+        <w:t xml:space="preserve"> nicht da, dann C negativ, dadurch </w:t>
+      </w:r>
+      <w:proofErr w:type="spellStart"/>
+      <w:r>
+        <w:t>Supproblem</w:t>
+      </w:r>
+      <w:proofErr w:type="spellEnd"/>
+      <w:r>
+        <w:t xml:space="preserve"> nicht konvex</w:t>
       </w:r>
     </w:p>
     <w:p>
@@ -167,7 +278,39 @@
         <w:pStyle w:val="KeinLeerraum"/>
       </w:pPr>
       <w:r>
-        <w:t>auch wenn nicht bound constraints, sondern in inequality constraints drin (sogar schlimmer)</w:t>
+        <w:t xml:space="preserve">auch wenn nicht </w:t>
+      </w:r>
+      <w:proofErr w:type="spellStart"/>
+      <w:r>
+        <w:t>bound</w:t>
+      </w:r>
+      <w:proofErr w:type="spellEnd"/>
+      <w:r>
+        <w:t xml:space="preserve"> </w:t>
+      </w:r>
+      <w:proofErr w:type="spellStart"/>
+      <w:r>
+        <w:t>constraints</w:t>
+      </w:r>
+      <w:proofErr w:type="spellEnd"/>
+      <w:r>
+        <w:t xml:space="preserve">, sondern in </w:t>
+      </w:r>
+      <w:proofErr w:type="spellStart"/>
+      <w:r>
+        <w:t>inequality</w:t>
+      </w:r>
+      <w:proofErr w:type="spellEnd"/>
+      <w:r>
+        <w:t xml:space="preserve"> </w:t>
+      </w:r>
+      <w:proofErr w:type="spellStart"/>
+      <w:r>
+        <w:t>constraints</w:t>
+      </w:r>
+      <w:proofErr w:type="spellEnd"/>
+      <w:r>
+        <w:t xml:space="preserve"> drin (sogar schlimmer)</w:t>
       </w:r>
     </w:p>
     <w:p>
@@ -182,7 +325,31 @@
         <w:t>LÖSUNG:</w:t>
       </w:r>
       <w:r>
-        <w:t xml:space="preserve"> bound constraints waren falsh einprogrammiert, ist jetzt gelöst</w:t>
+        <w:t xml:space="preserve"> </w:t>
+      </w:r>
+      <w:proofErr w:type="spellStart"/>
+      <w:r>
+        <w:t>bound</w:t>
+      </w:r>
+      <w:proofErr w:type="spellEnd"/>
+      <w:r>
+        <w:t xml:space="preserve"> </w:t>
+      </w:r>
+      <w:proofErr w:type="spellStart"/>
+      <w:r>
+        <w:t>constraints</w:t>
+      </w:r>
+      <w:proofErr w:type="spellEnd"/>
+      <w:r>
+        <w:t xml:space="preserve"> waren </w:t>
+      </w:r>
+      <w:proofErr w:type="spellStart"/>
+      <w:r>
+        <w:t>falsh</w:t>
+      </w:r>
+      <w:proofErr w:type="spellEnd"/>
+      <w:r>
+        <w:t xml:space="preserve"> einprogrammiert, ist jetzt gelöst</w:t>
       </w:r>
     </w:p>
     <w:p>
@@ -214,9 +381,35 @@
         </w:rPr>
         <w:t xml:space="preserve"> </w:t>
       </w:r>
-      <w:r>
-        <w:t>Lower level problem braucht &gt; 500 iterationen</w:t>
-      </w:r>
+      <w:proofErr w:type="spellStart"/>
+      <w:r>
+        <w:t>Lower</w:t>
+      </w:r>
+      <w:proofErr w:type="spellEnd"/>
+      <w:r>
+        <w:t xml:space="preserve"> </w:t>
+      </w:r>
+      <w:proofErr w:type="spellStart"/>
+      <w:r>
+        <w:t>level</w:t>
+      </w:r>
+      <w:proofErr w:type="spellEnd"/>
+      <w:r>
+        <w:t xml:space="preserve"> </w:t>
+      </w:r>
+      <w:proofErr w:type="spellStart"/>
+      <w:r>
+        <w:t>problem</w:t>
+      </w:r>
+      <w:proofErr w:type="spellEnd"/>
+      <w:r>
+        <w:t xml:space="preserve"> braucht &gt; 500 </w:t>
+      </w:r>
+      <w:proofErr w:type="spellStart"/>
+      <w:r>
+        <w:t>iterationen</w:t>
+      </w:r>
+      <w:proofErr w:type="spellEnd"/>
     </w:p>
     <w:p>
       <w:pPr>
@@ -230,7 +423,15 @@
         <w:t>LÖSUNG:</w:t>
       </w:r>
       <w:r>
-        <w:t xml:space="preserve"> "Constraints" zu eng gewählt -&gt; ungenauere Lösung zulassen, dann wird auch gelöst</w:t>
+        <w:t xml:space="preserve"> "</w:t>
+      </w:r>
+      <w:proofErr w:type="spellStart"/>
+      <w:r>
+        <w:t>Constraints</w:t>
+      </w:r>
+      <w:proofErr w:type="spellEnd"/>
+      <w:r>
+        <w:t>" zu eng gewählt -&gt; ungenauere Lösung zulassen, dann wird auch gelöst</w:t>
       </w:r>
     </w:p>
     <w:p>
@@ -239,7 +440,23 @@
       </w:pPr>
       <w:r>
         <w:tab/>
-        <w:t>macht auch Sinn, da inexact Algorithm genau damit umgehen können sollte -&gt; dafür ausgelegt</w:t>
+        <w:t xml:space="preserve">macht auch Sinn, da </w:t>
+      </w:r>
+      <w:proofErr w:type="spellStart"/>
+      <w:r>
+        <w:t>inexact</w:t>
+      </w:r>
+      <w:proofErr w:type="spellEnd"/>
+      <w:r>
+        <w:t xml:space="preserve"> </w:t>
+      </w:r>
+      <w:proofErr w:type="spellStart"/>
+      <w:r>
+        <w:t>Algorithm</w:t>
+      </w:r>
+      <w:proofErr w:type="spellEnd"/>
+      <w:r>
+        <w:t xml:space="preserve"> genau damit umgehen können sollte -&gt; dafür ausgelegt</w:t>
       </w:r>
     </w:p>
     <w:p>
@@ -273,21 +490,61 @@
           <w:b/>
           <w:color w:val="FF0000"/>
         </w:rPr>
-        <w:t>3 Hauptproblem:</w:t>
-      </w:r>
-    </w:p>
-    <w:p>
-      <w:pPr>
-        <w:pStyle w:val="KeinLeerraum"/>
-      </w:pPr>
-      <w:r>
-        <w:t xml:space="preserve"> - Stopping Conditions sehr u</w:t>
+        <w:t xml:space="preserve">3 </w:t>
+      </w:r>
+      <w:proofErr w:type="gramStart"/>
+      <w:r>
+        <w:rPr>
+          <w:b/>
+          <w:color w:val="FF0000"/>
+        </w:rPr>
+        <w:t>Hauptproblem</w:t>
+      </w:r>
+      <w:proofErr w:type="gramEnd"/>
+      <w:r>
+        <w:rPr>
+          <w:b/>
+          <w:color w:val="FF0000"/>
+        </w:rPr>
+        <w:t>:</w:t>
+      </w:r>
+    </w:p>
+    <w:p>
+      <w:pPr>
+        <w:pStyle w:val="KeinLeerraum"/>
+      </w:pPr>
+      <w:r>
+        <w:t xml:space="preserve"> - </w:t>
+      </w:r>
+      <w:proofErr w:type="spellStart"/>
+      <w:r>
+        <w:t>Stopping</w:t>
+      </w:r>
+      <w:proofErr w:type="spellEnd"/>
+      <w:r>
+        <w:t xml:space="preserve"> </w:t>
+      </w:r>
+      <w:proofErr w:type="spellStart"/>
+      <w:r>
+        <w:t>Conditions</w:t>
+      </w:r>
+      <w:proofErr w:type="spellEnd"/>
+      <w:r>
+        <w:t xml:space="preserve"> sehr u</w:t>
       </w:r>
       <w:r>
         <w:t>nters</w:t>
       </w:r>
       <w:r>
-        <w:t>chiedlich (Verhalten des Algos)</w:t>
+        <w:t xml:space="preserve">chiedlich (Verhalten des </w:t>
+      </w:r>
+      <w:proofErr w:type="spellStart"/>
+      <w:r>
+        <w:t>Algos</w:t>
+      </w:r>
+      <w:proofErr w:type="spellEnd"/>
+      <w:r>
+        <w:t>)</w:t>
       </w:r>
     </w:p>
     <w:p>
@@ -329,7 +586,23 @@
         <w:pStyle w:val="KeinLeerraum"/>
       </w:pPr>
       <w:r>
-        <w:t xml:space="preserve"> - Welche Stopping Conditions bringen gleiches Ergebnis?</w:t>
+        <w:t xml:space="preserve"> - Welche </w:t>
+      </w:r>
+      <w:proofErr w:type="spellStart"/>
+      <w:r>
+        <w:t>Stopping</w:t>
+      </w:r>
+      <w:proofErr w:type="spellEnd"/>
+      <w:r>
+        <w:t xml:space="preserve"> </w:t>
+      </w:r>
+      <w:proofErr w:type="spellStart"/>
+      <w:r>
+        <w:t>Conditions</w:t>
+      </w:r>
+      <w:proofErr w:type="spellEnd"/>
+      <w:r>
+        <w:t xml:space="preserve"> bringen gleiches Ergebnis?</w:t>
       </w:r>
     </w:p>
     <w:p>
@@ -349,15 +622,39 @@
         <w:t xml:space="preserve"> </w:t>
       </w:r>
       <w:r>
-        <w:t>5: erfolgreicher Stopp nach 11 Iterationen (8 null steps);</w:t>
-      </w:r>
-    </w:p>
-    <w:p>
-      <w:pPr>
-        <w:pStyle w:val="KeinLeerraum"/>
-      </w:pPr>
-      <w:r>
-        <w:t xml:space="preserve">          x_hat = (42.2113;21.1455); auch hier eta recht groß</w:t>
+        <w:t xml:space="preserve">5: erfolgreicher Stopp nach 11 Iterationen (8 null </w:t>
+      </w:r>
+      <w:proofErr w:type="spellStart"/>
+      <w:r>
+        <w:t>steps</w:t>
+      </w:r>
+      <w:proofErr w:type="spellEnd"/>
+      <w:r>
+        <w:t>);</w:t>
+      </w:r>
+    </w:p>
+    <w:p>
+      <w:pPr>
+        <w:pStyle w:val="KeinLeerraum"/>
+      </w:pPr>
+      <w:r>
+        <w:t xml:space="preserve">          </w:t>
+      </w:r>
+      <w:proofErr w:type="spellStart"/>
+      <w:r>
+        <w:t>x_hat</w:t>
+      </w:r>
+      <w:proofErr w:type="spellEnd"/>
+      <w:r>
+        <w:t xml:space="preserve"> = (42.2113;21.1455); auch hier </w:t>
+      </w:r>
+      <w:proofErr w:type="spellStart"/>
+      <w:r>
+        <w:t>eta</w:t>
+      </w:r>
+      <w:proofErr w:type="spellEnd"/>
+      <w:r>
+        <w:t xml:space="preserve"> recht groß</w:t>
       </w:r>
     </w:p>
     <w:p>
@@ -377,7 +674,23 @@
         <w:t xml:space="preserve"> </w:t>
       </w:r>
       <w:r>
-        <w:t xml:space="preserve">6: x_hat = (42.5234;56.8496); k = 310; i_null = 294; </w:t>
+        <w:t xml:space="preserve">6: </w:t>
+      </w:r>
+      <w:proofErr w:type="spellStart"/>
+      <w:r>
+        <w:t>x_hat</w:t>
+      </w:r>
+      <w:proofErr w:type="spellEnd"/>
+      <w:r>
+        <w:t xml:space="preserve"> = (42.5234;56.8496); k = 310; </w:t>
+      </w:r>
+      <w:proofErr w:type="spellStart"/>
+      <w:r>
+        <w:t>i_null</w:t>
+      </w:r>
+      <w:proofErr w:type="spellEnd"/>
+      <w:r>
+        <w:t xml:space="preserve"> = 294; </w:t>
       </w:r>
     </w:p>
     <w:p>
@@ -399,23 +712,68 @@
         <w:pStyle w:val="KeinLeerraum"/>
       </w:pPr>
       <w:r>
-        <w:t xml:space="preserve"> - Idee: Stopping Conditions 1 vs. 2 zeigen: 1/t*d ~= G -&gt; klar, da Constraints im Subproblem</w:t>
-      </w:r>
-    </w:p>
-    <w:p>
-      <w:pPr>
-        <w:pStyle w:val="KeinLeerraum"/>
-      </w:pPr>
-      <w:r>
-        <w:t xml:space="preserve">         1/t*d = G+v</w:t>
-      </w:r>
-    </w:p>
-    <w:p>
-      <w:pPr>
-        <w:pStyle w:val="KeinLeerraum"/>
-      </w:pPr>
-      <w:r>
-        <w:t xml:space="preserve">         -&gt; Formulierungen der Stopping Conditions prüfen:</w:t>
+        <w:t xml:space="preserve"> - Idee: </w:t>
+      </w:r>
+      <w:proofErr w:type="spellStart"/>
+      <w:r>
+        <w:t>Stopping</w:t>
+      </w:r>
+      <w:proofErr w:type="spellEnd"/>
+      <w:r>
+        <w:t xml:space="preserve"> </w:t>
+      </w:r>
+      <w:proofErr w:type="spellStart"/>
+      <w:r>
+        <w:t>Conditions</w:t>
+      </w:r>
+      <w:proofErr w:type="spellEnd"/>
+      <w:r>
+        <w:t xml:space="preserve"> 1 vs. 2 zeigen: 1/t*d ~= G -&gt; klar, da </w:t>
+      </w:r>
+      <w:proofErr w:type="spellStart"/>
+      <w:r>
+        <w:t>Constraints</w:t>
+      </w:r>
+      <w:proofErr w:type="spellEnd"/>
+      <w:r>
+        <w:t xml:space="preserve"> im Subproblem</w:t>
+      </w:r>
+    </w:p>
+    <w:p>
+      <w:pPr>
+        <w:pStyle w:val="KeinLeerraum"/>
+      </w:pPr>
+      <w:r>
+        <w:t xml:space="preserve">         1/t*d = </w:t>
+      </w:r>
+      <w:proofErr w:type="spellStart"/>
+      <w:r>
+        <w:t>G+v</w:t>
+      </w:r>
+      <w:proofErr w:type="spellEnd"/>
+    </w:p>
+    <w:p>
+      <w:pPr>
+        <w:pStyle w:val="KeinLeerraum"/>
+      </w:pPr>
+      <w:r>
+        <w:t xml:space="preserve">         -&gt; Formulierungen der </w:t>
+      </w:r>
+      <w:proofErr w:type="spellStart"/>
+      <w:r>
+        <w:t>Stopping</w:t>
+      </w:r>
+      <w:proofErr w:type="spellEnd"/>
+      <w:r>
+        <w:t xml:space="preserve"> </w:t>
+      </w:r>
+      <w:proofErr w:type="spellStart"/>
+      <w:r>
+        <w:t>Conditions</w:t>
+      </w:r>
+      <w:proofErr w:type="spellEnd"/>
+      <w:r>
+        <w:t xml:space="preserve"> prüfen:</w:t>
       </w:r>
     </w:p>
     <w:p>
@@ -438,15 +796,63 @@
         <w:t>LÖSUNG:</w:t>
       </w:r>
       <w:r>
-        <w:t xml:space="preserve"> Stopping conditions waren nicht richtig implementiert G statt G+v (Unterschíed durch</w:t>
-      </w:r>
-    </w:p>
-    <w:p>
-      <w:pPr>
-        <w:pStyle w:val="KeinLeerraum"/>
-      </w:pPr>
-      <w:r>
-        <w:t xml:space="preserve">         constraints im Subproblem --&gt; Reformulierung, Ergebnisse siehe </w:t>
+        <w:t xml:space="preserve"> </w:t>
+      </w:r>
+      <w:proofErr w:type="spellStart"/>
+      <w:r>
+        <w:t>Stopping</w:t>
+      </w:r>
+      <w:proofErr w:type="spellEnd"/>
+      <w:r>
+        <w:t xml:space="preserve"> </w:t>
+      </w:r>
+      <w:proofErr w:type="spellStart"/>
+      <w:r>
+        <w:t>conditions</w:t>
+      </w:r>
+      <w:proofErr w:type="spellEnd"/>
+      <w:r>
+        <w:t xml:space="preserve"> waren nicht richtig implementiert G statt </w:t>
+      </w:r>
+      <w:proofErr w:type="spellStart"/>
+      <w:r>
+        <w:t>G+v</w:t>
+      </w:r>
+      <w:proofErr w:type="spellEnd"/>
+      <w:r>
+        <w:t xml:space="preserve"> (</w:t>
+      </w:r>
+      <w:proofErr w:type="spellStart"/>
+      <w:r>
+        <w:t>Unterschíed</w:t>
+      </w:r>
+      <w:proofErr w:type="spellEnd"/>
+      <w:r>
+        <w:t xml:space="preserve"> durch</w:t>
+      </w:r>
+    </w:p>
+    <w:p>
+      <w:pPr>
+        <w:pStyle w:val="KeinLeerraum"/>
+      </w:pPr>
+      <w:r>
+        <w:t xml:space="preserve">         </w:t>
+      </w:r>
+      <w:proofErr w:type="spellStart"/>
+      <w:r>
+        <w:t>constraints</w:t>
+      </w:r>
+      <w:proofErr w:type="spellEnd"/>
+      <w:r>
+        <w:t xml:space="preserve"> im Subproblem --&gt; </w:t>
+      </w:r>
+      <w:proofErr w:type="spellStart"/>
+      <w:r>
+        <w:t>Reformulierung</w:t>
+      </w:r>
+      <w:proofErr w:type="spellEnd"/>
+      <w:r>
+        <w:t xml:space="preserve">, Ergebnisse siehe </w:t>
       </w:r>
       <w:r>
         <w:rPr>
@@ -469,7 +875,15 @@
         </w:numPr>
       </w:pPr>
       <w:r>
-        <w:t>C bzw. c (und delta) irgendwann &lt; 0</w:t>
+        <w:t xml:space="preserve">C bzw. c (und </w:t>
+      </w:r>
+      <w:proofErr w:type="spellStart"/>
+      <w:r>
+        <w:t>delta</w:t>
+      </w:r>
+      <w:proofErr w:type="spellEnd"/>
+      <w:r>
+        <w:t>) irgendwann &lt; 0</w:t>
       </w:r>
     </w:p>
     <w:p>
@@ -490,7 +904,15 @@
         <w:ind w:left="709"/>
       </w:pPr>
       <w:r>
-        <w:t>prüfe, wann das auftritt: für air-datensatz (kurz) nach 310 Iterationen</w:t>
+        <w:t xml:space="preserve">prüfe, wann das auftritt: für </w:t>
+      </w:r>
+      <w:proofErr w:type="spellStart"/>
+      <w:r>
+        <w:t>air-datensatz</w:t>
+      </w:r>
+      <w:proofErr w:type="spellEnd"/>
+      <w:r>
+        <w:t xml:space="preserve"> (kurz) nach 310 Iterationen</w:t>
       </w:r>
     </w:p>
     <w:p>
@@ -520,7 +942,15 @@
         <w:t>!</w:t>
       </w:r>
       <w:r>
-        <w:t xml:space="preserve"> auffällig: t ist da bei t_min angekommen -&gt; bessere t-Veränderung???</w:t>
+        <w:t xml:space="preserve"> auffällig: t ist da bei </w:t>
+      </w:r>
+      <w:proofErr w:type="spellStart"/>
+      <w:r>
+        <w:t>t_min</w:t>
+      </w:r>
+      <w:proofErr w:type="spellEnd"/>
+      <w:r>
+        <w:t xml:space="preserve"> angekommen -&gt; bessere t-Veränderung???</w:t>
       </w:r>
     </w:p>
     <w:p>
@@ -554,10 +984,26 @@
         <w:t>!</w:t>
       </w:r>
       <w:r>
-        <w:t xml:space="preserve"> auffällig: eta wird sehr groß; aber kein direkter Zusam</w:t>
-      </w:r>
-      <w:r>
-        <w:t xml:space="preserve">menhang zwischen großem eta und </w:t>
+        <w:t xml:space="preserve"> auffällig: </w:t>
+      </w:r>
+      <w:proofErr w:type="spellStart"/>
+      <w:r>
+        <w:t>eta</w:t>
+      </w:r>
+      <w:proofErr w:type="spellEnd"/>
+      <w:r>
+        <w:t xml:space="preserve"> wird sehr groß; aber kein direkter Zusam</w:t>
+      </w:r>
+      <w:r>
+        <w:t xml:space="preserve">menhang zwischen großem </w:t>
+      </w:r>
+      <w:proofErr w:type="spellStart"/>
+      <w:r>
+        <w:t>eta</w:t>
+      </w:r>
+      <w:proofErr w:type="spellEnd"/>
+      <w:r>
+        <w:t xml:space="preserve"> und </w:t>
       </w:r>
       <w:r>
         <w:t>negativem c feststellbar</w:t>
@@ -565,8 +1011,13 @@
       <w:r>
         <w:t xml:space="preserve">; </w:t>
       </w:r>
-      <w:r>
-        <w:t xml:space="preserve">eta springt auch viel zw. 2 und 1e~29 </w:t>
+      <w:proofErr w:type="spellStart"/>
+      <w:r>
+        <w:t>eta</w:t>
+      </w:r>
+      <w:proofErr w:type="spellEnd"/>
+      <w:r>
+        <w:t xml:space="preserve"> springt auch viel zw. 2 und 1e~29 </w:t>
       </w:r>
     </w:p>
     <w:p>
@@ -577,9 +1028,30 @@
           <w:numId w:val="11"/>
         </w:numPr>
       </w:pPr>
+      <w:proofErr w:type="spellStart"/>
       <w:r>
         <w:lastRenderedPageBreak/>
-        <w:t>alpha nicht "nah genung" bei 0 für rausnehmen aus bundle?</w:t>
+        <w:t>alpha</w:t>
+      </w:r>
+      <w:proofErr w:type="spellEnd"/>
+      <w:r>
+        <w:t xml:space="preserve"> nicht "nah </w:t>
+      </w:r>
+      <w:proofErr w:type="spellStart"/>
+      <w:r>
+        <w:t>genung</w:t>
+      </w:r>
+      <w:proofErr w:type="spellEnd"/>
+      <w:r>
+        <w:t xml:space="preserve">" bei 0 für rausnehmen aus </w:t>
+      </w:r>
+      <w:proofErr w:type="spellStart"/>
+      <w:r>
+        <w:t>bundle</w:t>
+      </w:r>
+      <w:proofErr w:type="spellEnd"/>
+      <w:r>
+        <w:t>?</w:t>
       </w:r>
     </w:p>
     <w:p>
@@ -602,7 +1074,21 @@
         <w:rPr>
           <w:lang w:val="en-US"/>
         </w:rPr>
-        <w:t>Test der neuen Stopping Conditions</w:t>
+        <w:t xml:space="preserve">Test der </w:t>
+      </w:r>
+      <w:proofErr w:type="spellStart"/>
+      <w:r>
+        <w:rPr>
+          <w:lang w:val="en-US"/>
+        </w:rPr>
+        <w:t>neuen</w:t>
+      </w:r>
+      <w:proofErr w:type="spellEnd"/>
+      <w:r>
+        <w:rPr>
+          <w:lang w:val="en-US"/>
+        </w:rPr>
+        <w:t xml:space="preserve"> Stopping Conditions</w:t>
       </w:r>
     </w:p>
     <w:p>
@@ -617,11 +1103,21 @@
         <w:t>3</w:t>
       </w:r>
       <w:r>
-        <w:t>) stoppt genau nach 309 iterationen</w:t>
-      </w:r>
-      <w:r>
-        <w:t>, 292 null steps</w:t>
-      </w:r>
+        <w:t xml:space="preserve">) stoppt genau nach 309 </w:t>
+      </w:r>
+      <w:proofErr w:type="spellStart"/>
+      <w:r>
+        <w:t>iterationen</w:t>
+      </w:r>
+      <w:proofErr w:type="spellEnd"/>
+      <w:r>
+        <w:t xml:space="preserve">, 292 null </w:t>
+      </w:r>
+      <w:proofErr w:type="spellStart"/>
+      <w:r>
+        <w:t>steps</w:t>
+      </w:r>
+      <w:proofErr w:type="spellEnd"/>
       <w:r>
         <w:t xml:space="preserve">; </w:t>
       </w:r>
@@ -632,10 +1128,26 @@
         <w:t xml:space="preserve">ZUFALL??? </w:t>
       </w:r>
       <w:r>
-        <w:t>mit x_hat = (42.5234;56.8496) (wie vorher)</w:t>
-      </w:r>
-      <w:r>
-        <w:t>, eta auch groß; anscheinend alles andere wie vorher</w:t>
+        <w:t xml:space="preserve">mit </w:t>
+      </w:r>
+      <w:proofErr w:type="spellStart"/>
+      <w:r>
+        <w:t>x_hat</w:t>
+      </w:r>
+      <w:proofErr w:type="spellEnd"/>
+      <w:r>
+        <w:t xml:space="preserve"> = (42.5234;56.8496) (wie vorher)</w:t>
+      </w:r>
+      <w:r>
+        <w:t xml:space="preserve">, </w:t>
+      </w:r>
+      <w:proofErr w:type="spellStart"/>
+      <w:r>
+        <w:t>eta</w:t>
+      </w:r>
+      <w:proofErr w:type="spellEnd"/>
+      <w:r>
+        <w:t xml:space="preserve"> auch groß; anscheinend alles andere wie vorher</w:t>
       </w:r>
     </w:p>
     <w:p>
@@ -677,7 +1189,39 @@
         <w:t>LÖSUNG:</w:t>
       </w:r>
       <w:r>
-        <w:t xml:space="preserve"> einzig anderer Stopping test ist der von conv, inex </w:t>
+        <w:t xml:space="preserve"> einzig anderer </w:t>
+      </w:r>
+      <w:proofErr w:type="spellStart"/>
+      <w:r>
+        <w:t>Stopping</w:t>
+      </w:r>
+      <w:proofErr w:type="spellEnd"/>
+      <w:r>
+        <w:t xml:space="preserve"> </w:t>
+      </w:r>
+      <w:proofErr w:type="spellStart"/>
+      <w:r>
+        <w:t>test</w:t>
+      </w:r>
+      <w:proofErr w:type="spellEnd"/>
+      <w:r>
+        <w:t xml:space="preserve"> ist der von </w:t>
+      </w:r>
+      <w:proofErr w:type="spellStart"/>
+      <w:r>
+        <w:t>conv</w:t>
+      </w:r>
+      <w:proofErr w:type="spellEnd"/>
+      <w:r>
+        <w:t xml:space="preserve">, </w:t>
+      </w:r>
+      <w:proofErr w:type="spellStart"/>
+      <w:r>
+        <w:t>inex</w:t>
+      </w:r>
+      <w:proofErr w:type="spellEnd"/>
+      <w:r>
+        <w:t xml:space="preserve"> </w:t>
       </w:r>
       <w:r>
         <w:sym w:font="Wingdings" w:char="F0E0"/>
@@ -695,7 +1239,23 @@
         </w:numPr>
       </w:pPr>
       <w:r>
-        <w:t>Vergleiche echtes Lernergebnisse die die jeweils gefundenen x_hat = [C,eps] ergeben</w:t>
+        <w:t xml:space="preserve">Vergleiche echtes Lernergebnisse die die jeweils gefundenen </w:t>
+      </w:r>
+      <w:proofErr w:type="spellStart"/>
+      <w:r>
+        <w:t>x_hat</w:t>
+      </w:r>
+      <w:proofErr w:type="spellEnd"/>
+      <w:r>
+        <w:t xml:space="preserve"> = [</w:t>
+      </w:r>
+      <w:proofErr w:type="spellStart"/>
+      <w:r>
+        <w:t>C,eps</w:t>
+      </w:r>
+      <w:proofErr w:type="spellEnd"/>
+      <w:r>
+        <w:t>] ergeben</w:t>
       </w:r>
     </w:p>
     <w:p>
@@ -727,15 +1287,52 @@
           <w:b/>
           <w:color w:val="FF0000"/>
         </w:rPr>
-        <w:t xml:space="preserve"> Hauptproblem:</w:t>
-      </w:r>
-    </w:p>
-    <w:p>
-      <w:pPr>
-        <w:pStyle w:val="KeinLeerraum"/>
-      </w:pPr>
-      <w:r>
-        <w:t>Quadprog löst Regression Problem seeeeeeeehr langsam (20 min) außer für Werte von eps = 56.8496 +-2; dann Lösung in &lt;4sek</w:t>
+        <w:t xml:space="preserve"> </w:t>
+      </w:r>
+      <w:proofErr w:type="gramStart"/>
+      <w:r>
+        <w:rPr>
+          <w:b/>
+          <w:color w:val="FF0000"/>
+        </w:rPr>
+        <w:t>Hauptproblem</w:t>
+      </w:r>
+      <w:proofErr w:type="gramEnd"/>
+      <w:r>
+        <w:rPr>
+          <w:b/>
+          <w:color w:val="FF0000"/>
+        </w:rPr>
+        <w:t>:</w:t>
+      </w:r>
+    </w:p>
+    <w:p>
+      <w:pPr>
+        <w:pStyle w:val="KeinLeerraum"/>
+      </w:pPr>
+      <w:proofErr w:type="spellStart"/>
+      <w:r>
+        <w:t>Quadprog</w:t>
+      </w:r>
+      <w:proofErr w:type="spellEnd"/>
+      <w:r>
+        <w:t xml:space="preserve"> löst Regression Problem </w:t>
+      </w:r>
+      <w:proofErr w:type="spellStart"/>
+      <w:r>
+        <w:t>seeeeeeeehr</w:t>
+      </w:r>
+      <w:proofErr w:type="spellEnd"/>
+      <w:r>
+        <w:t xml:space="preserve"> langsam (20 min) außer für Werte von </w:t>
+      </w:r>
+      <w:proofErr w:type="spellStart"/>
+      <w:r>
+        <w:t>eps</w:t>
+      </w:r>
+      <w:proofErr w:type="spellEnd"/>
+      <w:r>
+        <w:t xml:space="preserve"> = 56.8496 +-2; dann Lösung in &lt;4sek</w:t>
       </w:r>
     </w:p>
     <w:p>
@@ -799,18 +1396,50 @@
         </w:numPr>
       </w:pPr>
       <w:r>
-        <w:t>gelöst für erste 99 Datensätze des airfoil-sets, [C,eps] = [42.5234/3; 56.8496]</w:t>
+        <w:t xml:space="preserve">gelöst für erste 99 Datensätze des </w:t>
+      </w:r>
+      <w:proofErr w:type="spellStart"/>
+      <w:r>
+        <w:t>airfoil</w:t>
+      </w:r>
+      <w:proofErr w:type="spellEnd"/>
+      <w:r>
+        <w:t>-sets, [</w:t>
+      </w:r>
+      <w:proofErr w:type="spellStart"/>
+      <w:r>
+        <w:t>C,eps</w:t>
+      </w:r>
+      <w:proofErr w:type="spellEnd"/>
+      <w:r>
+        <w:t>] = [42.5234/3; 56.8496]</w:t>
       </w:r>
       <w:r>
         <w:br/>
-        <w:t xml:space="preserve">Ergebnis mit quadprog: W = </w:t>
+        <w:t xml:space="preserve">Ergebnis mit </w:t>
+      </w:r>
+      <w:proofErr w:type="spellStart"/>
+      <w:r>
+        <w:t>quadprog</w:t>
+      </w:r>
+      <w:proofErr w:type="spellEnd"/>
+      <w:r>
+        <w:t xml:space="preserve">: W = </w:t>
       </w:r>
       <w:r>
         <w:t>[4.595762226113112e-05;-0.006082862314230;0.023484732332632;2.281886237215502;2.550177449925015e-04]</w:t>
       </w:r>
       <w:r>
         <w:br/>
-        <w:t xml:space="preserve">Ergebnis mit qpas: W = </w:t>
+        <w:t xml:space="preserve">Ergebnis mit </w:t>
+      </w:r>
+      <w:proofErr w:type="spellStart"/>
+      <w:r>
+        <w:t>qpas</w:t>
+      </w:r>
+      <w:proofErr w:type="spellEnd"/>
+      <w:r>
+        <w:t xml:space="preserve">: W = </w:t>
       </w:r>
       <w:r>
         <w:t>[4.595762226113345e-05;-0.006082862314230;0.023484732332632;2.281886237215502;2.550177449925003e-04]</w:t>
@@ -835,18 +1464,55 @@
         </w:numPr>
       </w:pPr>
       <w:r>
-        <w:t>gelöst für erste 99 Datensätze des airfoil-sets, [C,eps] = [42.5234; 21.1455]</w:t>
+        <w:t xml:space="preserve">gelöst für erste 99 Datensätze des </w:t>
+      </w:r>
+      <w:proofErr w:type="spellStart"/>
+      <w:r>
+        <w:t>airfoil</w:t>
+      </w:r>
+      <w:proofErr w:type="spellEnd"/>
+      <w:r>
+        <w:t>-sets, [</w:t>
+      </w:r>
+      <w:proofErr w:type="spellStart"/>
+      <w:r>
+        <w:t>C</w:t>
+      </w:r>
+      <w:proofErr w:type="gramStart"/>
+      <w:r>
+        <w:t>,eps</w:t>
+      </w:r>
+      <w:proofErr w:type="spellEnd"/>
+      <w:proofErr w:type="gramEnd"/>
+      <w:r>
+        <w:t>] = [42.5234; 21.1455]</w:t>
       </w:r>
       <w:r>
         <w:br/>
-        <w:t xml:space="preserve">Ergebnis mit quadprog (unsicher): W = </w:t>
+        <w:t xml:space="preserve">Ergebnis mit </w:t>
+      </w:r>
+      <w:proofErr w:type="spellStart"/>
+      <w:r>
+        <w:t>quadprog</w:t>
+      </w:r>
+      <w:proofErr w:type="spellEnd"/>
+      <w:r>
+        <w:t xml:space="preserve"> (unsicher): W = </w:t>
       </w:r>
       <w:r>
         <w:t>[0.001334505894522;2.200361584083511;1.279705679689002e+02;1.673168266205617;-2.931031012568054e+02]</w:t>
       </w:r>
       <w:r>
         <w:br/>
-        <w:t>Ergebnis mit qpas: Löst in Sekundenbruchteilen!</w:t>
+        <w:t xml:space="preserve">Ergebnis mit </w:t>
+      </w:r>
+      <w:proofErr w:type="spellStart"/>
+      <w:r>
+        <w:t>qpas</w:t>
+      </w:r>
+      <w:proofErr w:type="spellEnd"/>
+      <w:r>
+        <w:t>: Löst in Sekundenbruchteilen!</w:t>
       </w:r>
       <w:r>
         <w:br/>
@@ -877,7 +1543,15 @@
         <w:t xml:space="preserve">“: </w:t>
       </w:r>
       <w:r>
-        <w:t>Versuche erst mal mit Classification Datensätzen weiterzukommen</w:t>
+        <w:t xml:space="preserve">Versuche erst mal mit </w:t>
+      </w:r>
+      <w:proofErr w:type="spellStart"/>
+      <w:r>
+        <w:t>Classification</w:t>
+      </w:r>
+      <w:proofErr w:type="spellEnd"/>
+      <w:r>
+        <w:t xml:space="preserve"> Datensätzen weiterzukommen</w:t>
       </w:r>
     </w:p>
     <w:p>
@@ -888,7 +1562,15 @@
         <w:t xml:space="preserve">Wahrscheinlich keine lineare Regression möglich </w:t>
       </w:r>
       <w:r>
-        <w:t xml:space="preserve">für airfoil Datensatz </w:t>
+        <w:t xml:space="preserve">für </w:t>
+      </w:r>
+      <w:proofErr w:type="spellStart"/>
+      <w:r>
+        <w:t>airfoil</w:t>
+      </w:r>
+      <w:proofErr w:type="spellEnd"/>
+      <w:r>
+        <w:t xml:space="preserve"> Datensatz </w:t>
       </w:r>
       <w:r>
         <w:sym w:font="Wingdings" w:char="F0E0"/>
@@ -999,7 +1681,15 @@
         </w:rPr>
       </w:pPr>
       <w:r>
-        <w:t>Datensätze aus Kunapuli benutzen (für Vergleichbarkeit)</w:t>
+        <w:t xml:space="preserve">Datensätze aus </w:t>
+      </w:r>
+      <w:proofErr w:type="spellStart"/>
+      <w:r>
+        <w:t>Kunapuli</w:t>
+      </w:r>
+      <w:proofErr w:type="spellEnd"/>
+      <w:r>
+        <w:t xml:space="preserve"> benutzen (für Vergleichbarkeit)</w:t>
       </w:r>
     </w:p>
     <w:p>
@@ -1011,14 +1701,43 @@
         </w:numPr>
       </w:pPr>
       <w:r>
-        <w:t xml:space="preserve">Schauen, ob Classification auch über least sqares Lossfunktion ausgerechnet werden kann </w:t>
+        <w:t xml:space="preserve">Schauen, ob </w:t>
+      </w:r>
+      <w:proofErr w:type="spellStart"/>
+      <w:r>
+        <w:t>Classification</w:t>
+      </w:r>
+      <w:proofErr w:type="spellEnd"/>
+      <w:r>
+        <w:t xml:space="preserve"> auch über least </w:t>
+      </w:r>
+      <w:proofErr w:type="spellStart"/>
+      <w:r>
+        <w:t>sqares</w:t>
+      </w:r>
+      <w:proofErr w:type="spellEnd"/>
+      <w:r>
+        <w:t xml:space="preserve"> </w:t>
+      </w:r>
+      <w:proofErr w:type="spellStart"/>
+      <w:r>
+        <w:t>Lossfunktion</w:t>
+      </w:r>
+      <w:proofErr w:type="spellEnd"/>
+      <w:r>
+        <w:t xml:space="preserve"> ausgerechnet werden kann </w:t>
       </w:r>
       <w:r>
         <w:sym w:font="Wingdings" w:char="F0E0"/>
       </w:r>
       <w:r>
-        <w:t xml:space="preserve"> Vergleich mit Kunapuli</w:t>
-      </w:r>
+        <w:t xml:space="preserve"> Vergleich mit </w:t>
+      </w:r>
+      <w:proofErr w:type="spellStart"/>
+      <w:r>
+        <w:t>Kunapuli</w:t>
+      </w:r>
+      <w:proofErr w:type="spellEnd"/>
     </w:p>
     <w:p>
       <w:pPr>
@@ -1028,8 +1747,21 @@
           <w:numId w:val="12"/>
         </w:numPr>
       </w:pPr>
-      <w:r>
-        <w:t>Inner Level Zielfunktion bei Kunapuli:</w:t>
+      <w:proofErr w:type="spellStart"/>
+      <w:r>
+        <w:t>Inner</w:t>
+      </w:r>
+      <w:proofErr w:type="spellEnd"/>
+      <w:r>
+        <w:t xml:space="preserve"> Level Zielfunktion bei </w:t>
+      </w:r>
+      <w:proofErr w:type="spellStart"/>
+      <w:r>
+        <w:t>Kunapuli</w:t>
+      </w:r>
+      <w:proofErr w:type="spellEnd"/>
+      <w:r>
+        <w:t>:</w:t>
       </w:r>
       <w:r>
         <w:br/>
@@ -1224,20 +1956,44 @@
       </w:r>
       <w:r>
         <w:br/>
-        <w:t xml:space="preserve">λ als Regularisierer anstatt C </w:t>
+        <w:t xml:space="preserve">λ als </w:t>
+      </w:r>
+      <w:proofErr w:type="spellStart"/>
+      <w:r>
+        <w:t>Regularisierer</w:t>
+      </w:r>
+      <w:proofErr w:type="spellEnd"/>
+      <w:r>
+        <w:t xml:space="preserve"> anstatt C </w:t>
       </w:r>
       <w:r>
         <w:sym w:font="Wingdings" w:char="F0E0"/>
       </w:r>
       <w:r>
-        <w:t xml:space="preserve"> numerisch stabiler [Kunapuli, S.47]</w:t>
+        <w:t xml:space="preserve"> numerisch stabiler [</w:t>
+      </w:r>
+      <w:proofErr w:type="spellStart"/>
+      <w:r>
+        <w:t>Kunapuli</w:t>
+      </w:r>
+      <w:proofErr w:type="spellEnd"/>
+      <w:r>
+        <w:t>, S.47]</w:t>
       </w:r>
       <w:r>
         <w:br/>
       </w:r>
       <w:r>
         <w:lastRenderedPageBreak/>
-        <w:t xml:space="preserve">ξ-Reformulierung hat zusätzlich Nebenbedingung ξ ≥ 0 </w:t>
+        <w:t>ξ-</w:t>
+      </w:r>
+      <w:proofErr w:type="spellStart"/>
+      <w:r>
+        <w:t>Reformulierung</w:t>
+      </w:r>
+      <w:proofErr w:type="spellEnd"/>
+      <w:r>
+        <w:t xml:space="preserve"> hat zusätzlich Nebenbedingung ξ ≥ 0 </w:t>
       </w:r>
       <w:r>
         <w:sym w:font="Wingdings" w:char="F0E0"/>
@@ -1254,8 +2010,21 @@
           <w:numId w:val="12"/>
         </w:numPr>
       </w:pPr>
-      <w:r>
-        <w:t>Outer Level Zielfunktionen bei Kunapuli:</w:t>
+      <w:proofErr w:type="spellStart"/>
+      <w:r>
+        <w:t>Outer</w:t>
+      </w:r>
+      <w:proofErr w:type="spellEnd"/>
+      <w:r>
+        <w:t xml:space="preserve"> Level Zielfunktionen bei </w:t>
+      </w:r>
+      <w:proofErr w:type="spellStart"/>
+      <w:r>
+        <w:t>Kunapuli</w:t>
+      </w:r>
+      <w:proofErr w:type="spellEnd"/>
+      <w:r>
+        <w:t>:</w:t>
       </w:r>
       <w:r>
         <w:br/>
@@ -1774,13 +2543,29 @@
           <w:rFonts w:eastAsiaTheme="minorEastAsia"/>
           <w:lang w:val="en-US"/>
         </w:rPr>
-        <w:t>log{1+e^[-y(x’w-b)]</w:t>
-      </w:r>
+        <w:t>log{1+e^[-y(</w:t>
+      </w:r>
+      <w:proofErr w:type="spellStart"/>
       <w:r>
         <w:rPr>
           <w:rFonts w:eastAsiaTheme="minorEastAsia"/>
           <w:lang w:val="en-US"/>
         </w:rPr>
+        <w:t>x’w</w:t>
+      </w:r>
+      <w:proofErr w:type="spellEnd"/>
+      <w:r>
+        <w:rPr>
+          <w:rFonts w:eastAsiaTheme="minorEastAsia"/>
+          <w:lang w:val="en-US"/>
+        </w:rPr>
+        <w:t>-b)]</w:t>
+      </w:r>
+      <w:r>
+        <w:rPr>
+          <w:rFonts w:eastAsiaTheme="minorEastAsia"/>
+          <w:lang w:val="en-US"/>
+        </w:rPr>
         <w:t>}</w:t>
       </w:r>
     </w:p>
@@ -1792,11 +2577,61 @@
           <w:numId w:val="12"/>
         </w:numPr>
       </w:pPr>
+      <w:proofErr w:type="spellStart"/>
       <w:r>
         <w:rPr>
           <w:rFonts w:eastAsiaTheme="minorEastAsia"/>
         </w:rPr>
-        <w:t xml:space="preserve">Mean squared error possible? </w:t>
+        <w:t>Mean</w:t>
+      </w:r>
+      <w:proofErr w:type="spellEnd"/>
+      <w:r>
+        <w:rPr>
+          <w:rFonts w:eastAsiaTheme="minorEastAsia"/>
+        </w:rPr>
+        <w:t xml:space="preserve"> </w:t>
+      </w:r>
+      <w:proofErr w:type="spellStart"/>
+      <w:r>
+        <w:rPr>
+          <w:rFonts w:eastAsiaTheme="minorEastAsia"/>
+        </w:rPr>
+        <w:t>squared</w:t>
+      </w:r>
+      <w:proofErr w:type="spellEnd"/>
+      <w:r>
+        <w:rPr>
+          <w:rFonts w:eastAsiaTheme="minorEastAsia"/>
+        </w:rPr>
+        <w:t xml:space="preserve"> </w:t>
+      </w:r>
+      <w:proofErr w:type="spellStart"/>
+      <w:r>
+        <w:rPr>
+          <w:rFonts w:eastAsiaTheme="minorEastAsia"/>
+        </w:rPr>
+        <w:t>error</w:t>
+      </w:r>
+      <w:proofErr w:type="spellEnd"/>
+      <w:r>
+        <w:rPr>
+          <w:rFonts w:eastAsiaTheme="minorEastAsia"/>
+        </w:rPr>
+        <w:t xml:space="preserve"> </w:t>
+      </w:r>
+      <w:proofErr w:type="spellStart"/>
+      <w:r>
+        <w:rPr>
+          <w:rFonts w:eastAsiaTheme="minorEastAsia"/>
+        </w:rPr>
+        <w:t>possible</w:t>
+      </w:r>
+      <w:proofErr w:type="spellEnd"/>
+      <w:r>
+        <w:rPr>
+          <w:rFonts w:eastAsiaTheme="minorEastAsia"/>
+        </w:rPr>
+        <w:t xml:space="preserve">? </w:t>
       </w:r>
       <w:r>
         <w:rPr>
@@ -1815,7 +2650,21 @@
         <w:rPr>
           <w:rFonts w:eastAsiaTheme="minorEastAsia"/>
         </w:rPr>
-        <w:t>[1-y(x’w-b)]^2</w:t>
+        <w:t>[1-y(</w:t>
+      </w:r>
+      <w:proofErr w:type="spellStart"/>
+      <w:r>
+        <w:rPr>
+          <w:rFonts w:eastAsiaTheme="minorEastAsia"/>
+        </w:rPr>
+        <w:t>x’w</w:t>
+      </w:r>
+      <w:proofErr w:type="spellEnd"/>
+      <w:r>
+        <w:rPr>
+          <w:rFonts w:eastAsiaTheme="minorEastAsia"/>
+        </w:rPr>
+        <w:t>-b)]^2</w:t>
       </w:r>
       <w:r>
         <w:rPr>
@@ -1846,7 +2695,21 @@
         <w:rPr>
           <w:rFonts w:eastAsiaTheme="minorEastAsia"/>
         </w:rPr>
-        <w:t>t nicht gut zu anderen Loss Functions; eher nicht nehmen</w:t>
+        <w:t xml:space="preserve">t nicht gut zu anderen Loss </w:t>
+      </w:r>
+      <w:proofErr w:type="spellStart"/>
+      <w:r>
+        <w:rPr>
+          <w:rFonts w:eastAsiaTheme="minorEastAsia"/>
+        </w:rPr>
+        <w:t>Functions</w:t>
+      </w:r>
+      <w:proofErr w:type="spellEnd"/>
+      <w:r>
+        <w:rPr>
+          <w:rFonts w:eastAsiaTheme="minorEastAsia"/>
+        </w:rPr>
+        <w:t>; eher nicht nehmen</w:t>
       </w:r>
       <w:r>
         <w:rPr>
@@ -1880,7 +2743,47 @@
         <w:t xml:space="preserve">Löse </w:t>
       </w:r>
       <w:r>
-        <w:t xml:space="preserve">für Pima-Set mit Moore inner Level, hinge-loss outer Level; vergleiche wie nah an Ergebnissen von Kunapuli </w:t>
+        <w:t xml:space="preserve">für </w:t>
+      </w:r>
+      <w:proofErr w:type="spellStart"/>
+      <w:r>
+        <w:t>Pima</w:t>
+      </w:r>
+      <w:proofErr w:type="spellEnd"/>
+      <w:r>
+        <w:t xml:space="preserve">-Set mit Moore </w:t>
+      </w:r>
+      <w:proofErr w:type="spellStart"/>
+      <w:r>
+        <w:t>inner</w:t>
+      </w:r>
+      <w:proofErr w:type="spellEnd"/>
+      <w:r>
+        <w:t xml:space="preserve"> Level, hinge-</w:t>
+      </w:r>
+      <w:proofErr w:type="spellStart"/>
+      <w:r>
+        <w:t>loss</w:t>
+      </w:r>
+      <w:proofErr w:type="spellEnd"/>
+      <w:r>
+        <w:t xml:space="preserve"> </w:t>
+      </w:r>
+      <w:proofErr w:type="spellStart"/>
+      <w:r>
+        <w:t>outer</w:t>
+      </w:r>
+      <w:proofErr w:type="spellEnd"/>
+      <w:r>
+        <w:t xml:space="preserve"> Level; vergleiche wie nah an Ergebnissen von </w:t>
+      </w:r>
+      <w:proofErr w:type="spellStart"/>
+      <w:r>
+        <w:t>Kunapuli</w:t>
+      </w:r>
+      <w:proofErr w:type="spellEnd"/>
+      <w:r>
+        <w:t xml:space="preserve"> </w:t>
       </w:r>
     </w:p>
     <w:p>
@@ -1919,13 +2822,53 @@
         </w:numPr>
       </w:pPr>
       <w:r>
-        <w:t xml:space="preserve">Ursache: lambda (=d) immer an unterer Grenze der Bound Constraints </w:t>
+        <w:t xml:space="preserve">Ursache: </w:t>
+      </w:r>
+      <w:proofErr w:type="spellStart"/>
+      <w:r>
+        <w:t>lambda</w:t>
+      </w:r>
+      <w:proofErr w:type="spellEnd"/>
+      <w:r>
+        <w:t xml:space="preserve"> (=d) immer an unterer Grenze der </w:t>
+      </w:r>
+      <w:proofErr w:type="spellStart"/>
+      <w:r>
+        <w:t>Bound</w:t>
+      </w:r>
+      <w:proofErr w:type="spellEnd"/>
+      <w:r>
+        <w:t xml:space="preserve"> </w:t>
+      </w:r>
+      <w:proofErr w:type="spellStart"/>
+      <w:r>
+        <w:t>Constraints</w:t>
+      </w:r>
+      <w:proofErr w:type="spellEnd"/>
+      <w:r>
+        <w:t xml:space="preserve"> </w:t>
       </w:r>
       <w:r>
         <w:sym w:font="Wingdings" w:char="F0E0"/>
       </w:r>
       <w:r>
-        <w:t xml:space="preserve"> denn, unconstrained ist lambda ~</w:t>
+        <w:t xml:space="preserve"> denn, </w:t>
+      </w:r>
+      <w:proofErr w:type="spellStart"/>
+      <w:r>
+        <w:t>unconstrained</w:t>
+      </w:r>
+      <w:proofErr w:type="spellEnd"/>
+      <w:r>
+        <w:t xml:space="preserve"> ist </w:t>
+      </w:r>
+      <w:proofErr w:type="spellStart"/>
+      <w:r>
+        <w:t>lambda</w:t>
+      </w:r>
+      <w:proofErr w:type="spellEnd"/>
+      <w:r>
+        <w:t xml:space="preserve"> ~</w:t>
       </w:r>
       <w:r>
         <w:t xml:space="preserve">-2e-8 </w:t>
@@ -1934,8 +2877,21 @@
         <w:sym w:font="Wingdings" w:char="F0E8"/>
       </w:r>
       <w:r>
-        <w:t xml:space="preserve"> wenn constrained auf 0: lambda</w:t>
-      </w:r>
+        <w:t xml:space="preserve"> wenn </w:t>
+      </w:r>
+      <w:proofErr w:type="spellStart"/>
+      <w:r>
+        <w:t>constrained</w:t>
+      </w:r>
+      <w:proofErr w:type="spellEnd"/>
+      <w:r>
+        <w:t xml:space="preserve"> auf 0: </w:t>
+      </w:r>
+      <w:proofErr w:type="spellStart"/>
+      <w:r>
+        <w:t>lambda</w:t>
+      </w:r>
+      <w:proofErr w:type="spellEnd"/>
       <w:r>
         <w:t xml:space="preserve"> = xi</w:t>
       </w:r>
@@ -1958,13 +2914,37 @@
         </w:numPr>
       </w:pPr>
       <w:r>
-        <w:t xml:space="preserve">Wenn unconstrained: lambda und xi negativ </w:t>
+        <w:t xml:space="preserve">Wenn </w:t>
+      </w:r>
+      <w:proofErr w:type="spellStart"/>
+      <w:r>
+        <w:t>unconstrained</w:t>
+      </w:r>
+      <w:proofErr w:type="spellEnd"/>
+      <w:r>
+        <w:t xml:space="preserve">: </w:t>
+      </w:r>
+      <w:proofErr w:type="spellStart"/>
+      <w:r>
+        <w:t>lambda</w:t>
+      </w:r>
+      <w:proofErr w:type="spellEnd"/>
+      <w:r>
+        <w:t xml:space="preserve"> und xi negativ </w:t>
       </w:r>
       <w:r>
         <w:sym w:font="Wingdings" w:char="F0E0"/>
       </w:r>
       <w:r>
-        <w:t xml:space="preserve"> delta im ersten Schritt positiv </w:t>
+        <w:t xml:space="preserve"> </w:t>
+      </w:r>
+      <w:proofErr w:type="spellStart"/>
+      <w:r>
+        <w:t>delta</w:t>
+      </w:r>
+      <w:proofErr w:type="spellEnd"/>
+      <w:r>
+        <w:t xml:space="preserve"> im ersten Schritt positiv </w:t>
       </w:r>
       <w:r>
         <w:sym w:font="Wingdings" w:char="F0E0"/>
@@ -1982,7 +2962,23 @@
         </w:numPr>
       </w:pPr>
       <w:r>
-        <w:t>Wenn constrained auf feste Zahl &gt; 0: lambda diese Zahl</w:t>
+        <w:t xml:space="preserve">Wenn </w:t>
+      </w:r>
+      <w:proofErr w:type="spellStart"/>
+      <w:r>
+        <w:t>constrained</w:t>
+      </w:r>
+      <w:proofErr w:type="spellEnd"/>
+      <w:r>
+        <w:t xml:space="preserve"> auf feste Zahl &gt; 0: </w:t>
+      </w:r>
+      <w:proofErr w:type="spellStart"/>
+      <w:r>
+        <w:t>lambda</w:t>
+      </w:r>
+      <w:proofErr w:type="spellEnd"/>
+      <w:r>
+        <w:t xml:space="preserve"> diese Zahl</w:t>
       </w:r>
       <w:r>
         <w:t xml:space="preserve">, xi positiv </w:t>
@@ -1991,7 +2987,15 @@
         <w:sym w:font="Wingdings" w:char="F0E0"/>
       </w:r>
       <w:r>
-        <w:t xml:space="preserve"> delta negativ (1. Schritt)</w:t>
+        <w:t xml:space="preserve"> </w:t>
+      </w:r>
+      <w:proofErr w:type="spellStart"/>
+      <w:r>
+        <w:t>delta</w:t>
+      </w:r>
+      <w:proofErr w:type="spellEnd"/>
+      <w:r>
+        <w:t xml:space="preserve"> negativ (1. Schritt)</w:t>
       </w:r>
     </w:p>
     <w:p>
@@ -2003,13 +3007,37 @@
         </w:numPr>
       </w:pPr>
       <w:r>
-        <w:t xml:space="preserve">Wenn Subproblem mit quadprog gelöst wird </w:t>
+        <w:t xml:space="preserve">Wenn Subproblem mit </w:t>
+      </w:r>
+      <w:proofErr w:type="spellStart"/>
+      <w:r>
+        <w:t>quadprog</w:t>
+      </w:r>
+      <w:proofErr w:type="spellEnd"/>
+      <w:r>
+        <w:t xml:space="preserve"> gelöst wird </w:t>
       </w:r>
       <w:r>
         <w:sym w:font="Wingdings" w:char="F0E0"/>
       </w:r>
       <w:r>
-        <w:t xml:space="preserve"> auch bei constrained auf 0 is d minimal positiv </w:t>
+        <w:t xml:space="preserve"> auch bei </w:t>
+      </w:r>
+      <w:proofErr w:type="spellStart"/>
+      <w:r>
+        <w:t>constrained</w:t>
+      </w:r>
+      <w:proofErr w:type="spellEnd"/>
+      <w:r>
+        <w:t xml:space="preserve"> auf 0 </w:t>
+      </w:r>
+      <w:proofErr w:type="spellStart"/>
+      <w:r>
+        <w:t>is</w:t>
+      </w:r>
+      <w:proofErr w:type="spellEnd"/>
+      <w:r>
+        <w:t xml:space="preserve"> d minimal positiv </w:t>
       </w:r>
       <w:r>
         <w:sym w:font="Wingdings" w:char="F0E0"/>
@@ -2021,7 +3049,15 @@
         <w:sym w:font="Wingdings" w:char="F0E0"/>
       </w:r>
       <w:r>
-        <w:t xml:space="preserve"> erster Schritt delta negativ</w:t>
+        <w:t xml:space="preserve"> erster Schritt </w:t>
+      </w:r>
+      <w:proofErr w:type="spellStart"/>
+      <w:r>
+        <w:t>delta</w:t>
+      </w:r>
+      <w:proofErr w:type="spellEnd"/>
+      <w:r>
+        <w:t xml:space="preserve"> negativ</w:t>
       </w:r>
     </w:p>
     <w:p>
@@ -2059,7 +3095,15 @@
         <w:sym w:font="Wingdings" w:char="F0E0"/>
       </w:r>
       <w:r>
-        <w:t xml:space="preserve"> unwahrscheinlich, da diese immer gleich (bis auf constraints) und in anderen Algorithmen OK</w:t>
+        <w:t xml:space="preserve"> unwahrscheinlich, da diese immer gleich (bis auf </w:t>
+      </w:r>
+      <w:proofErr w:type="spellStart"/>
+      <w:r>
+        <w:t>constraints</w:t>
+      </w:r>
+      <w:proofErr w:type="spellEnd"/>
+      <w:r>
+        <w:t>) und in anderen Algorithmen OK</w:t>
       </w:r>
     </w:p>
     <w:p>
@@ -2071,7 +3115,15 @@
         </w:numPr>
       </w:pPr>
       <w:r>
-        <w:t xml:space="preserve">!!! Mit rand laufen lassen, sodass immer unterschiedliche Werte!!! </w:t>
+        <w:t xml:space="preserve">!!! Mit </w:t>
+      </w:r>
+      <w:proofErr w:type="spellStart"/>
+      <w:r>
+        <w:t>rand</w:t>
+      </w:r>
+      <w:proofErr w:type="spellEnd"/>
+      <w:r>
+        <w:t xml:space="preserve"> laufen lassen, sodass immer unterschiedliche Werte!!! </w:t>
       </w:r>
       <w:r>
         <w:sym w:font="Wingdings" w:char="F0E0"/>
@@ -2089,7 +3141,15 @@
         </w:numPr>
       </w:pPr>
       <w:r>
-        <w:t xml:space="preserve">Neues delta </w:t>
+        <w:t xml:space="preserve">Neues </w:t>
+      </w:r>
+      <w:proofErr w:type="spellStart"/>
+      <w:r>
+        <w:t>delta</w:t>
+      </w:r>
+      <w:proofErr w:type="spellEnd"/>
+      <w:r>
+        <w:t xml:space="preserve"> </w:t>
       </w:r>
       <w:r>
         <w:sym w:font="Wingdings" w:char="F0E0"/>
@@ -2107,7 +3167,15 @@
         </w:numPr>
       </w:pPr>
       <w:r>
-        <w:t>Macht anscheinend keine!!!!!!!!! Null steps!!!</w:t>
+        <w:t xml:space="preserve">Macht anscheinend keine!!!!!!!!! Null </w:t>
+      </w:r>
+      <w:proofErr w:type="spellStart"/>
+      <w:r>
+        <w:t>steps</w:t>
+      </w:r>
+      <w:proofErr w:type="spellEnd"/>
+      <w:r>
+        <w:t>!!!</w:t>
       </w:r>
       <w:r>
         <w:t xml:space="preserve"> </w:t>
@@ -2116,7 +3184,31 @@
         <w:sym w:font="Wingdings" w:char="F0E0"/>
       </w:r>
       <w:r>
-        <w:t xml:space="preserve"> aber wenn auf pima set gestet </w:t>
+        <w:t xml:space="preserve"> aber wenn auf </w:t>
+      </w:r>
+      <w:proofErr w:type="spellStart"/>
+      <w:r>
+        <w:t>pima</w:t>
+      </w:r>
+      <w:proofErr w:type="spellEnd"/>
+      <w:r>
+        <w:t xml:space="preserve"> </w:t>
+      </w:r>
+      <w:proofErr w:type="spellStart"/>
+      <w:r>
+        <w:t>set</w:t>
+      </w:r>
+      <w:proofErr w:type="spellEnd"/>
+      <w:r>
+        <w:t xml:space="preserve"> </w:t>
+      </w:r>
+      <w:proofErr w:type="spellStart"/>
+      <w:r>
+        <w:t>gestet</w:t>
+      </w:r>
+      <w:proofErr w:type="spellEnd"/>
+      <w:r>
+        <w:t xml:space="preserve"> </w:t>
       </w:r>
       <w:r>
         <w:sym w:font="Wingdings" w:char="F0E0"/>
@@ -2166,12 +3258,40 @@
         <w:rPr>
           <w:color w:val="FF0000"/>
         </w:rPr>
-        <w:t xml:space="preserve"> d ~ 0 (d=lower bound) </w:t>
-      </w:r>
+        <w:t xml:space="preserve"> d ~ 0 (d=</w:t>
+      </w:r>
+      <w:proofErr w:type="spellStart"/>
       <w:r>
         <w:rPr>
           <w:color w:val="FF0000"/>
         </w:rPr>
+        <w:t>lower</w:t>
+      </w:r>
+      <w:proofErr w:type="spellEnd"/>
+      <w:r>
+        <w:rPr>
+          <w:color w:val="FF0000"/>
+        </w:rPr>
+        <w:t xml:space="preserve"> </w:t>
+      </w:r>
+      <w:proofErr w:type="spellStart"/>
+      <w:r>
+        <w:rPr>
+          <w:color w:val="FF0000"/>
+        </w:rPr>
+        <w:t>bound</w:t>
+      </w:r>
+      <w:proofErr w:type="spellEnd"/>
+      <w:r>
+        <w:rPr>
+          <w:color w:val="FF0000"/>
+        </w:rPr>
+        <w:t xml:space="preserve">) </w:t>
+      </w:r>
+      <w:r>
+        <w:rPr>
+          <w:color w:val="FF0000"/>
+        </w:rPr>
         <w:sym w:font="Wingdings" w:char="F0E0"/>
       </w:r>
       <w:r>
@@ -2196,7 +3316,21 @@
         <w:rPr>
           <w:color w:val="FF0000"/>
         </w:rPr>
-        <w:t xml:space="preserve"> falshc, siehe nachfolgenden Punkt</w:t>
+        <w:t xml:space="preserve"> </w:t>
+      </w:r>
+      <w:proofErr w:type="spellStart"/>
+      <w:r>
+        <w:rPr>
+          <w:color w:val="FF0000"/>
+        </w:rPr>
+        <w:t>falshc</w:t>
+      </w:r>
+      <w:proofErr w:type="spellEnd"/>
+      <w:r>
+        <w:rPr>
+          <w:color w:val="FF0000"/>
+        </w:rPr>
+        <w:t>, siehe nachfolgenden Punkt</w:t>
       </w:r>
     </w:p>
     <w:p>
@@ -2208,14 +3342,43 @@
         </w:numPr>
       </w:pPr>
       <w:r>
-        <w:t xml:space="preserve">!!!!!!!!! nicht d sonden lambda = x_hat(k+1) &gt; 0 </w:t>
+        <w:t xml:space="preserve">!!!!!!!!! nicht d </w:t>
+      </w:r>
+      <w:proofErr w:type="spellStart"/>
+      <w:r>
+        <w:t>sonden</w:t>
+      </w:r>
+      <w:proofErr w:type="spellEnd"/>
+      <w:r>
+        <w:t xml:space="preserve"> </w:t>
+      </w:r>
+      <w:proofErr w:type="spellStart"/>
+      <w:r>
+        <w:t>lambda</w:t>
+      </w:r>
+      <w:proofErr w:type="spellEnd"/>
+      <w:r>
+        <w:t xml:space="preserve"> = </w:t>
+      </w:r>
+      <w:proofErr w:type="spellStart"/>
+      <w:r>
+        <w:t>x_hat</w:t>
+      </w:r>
+      <w:proofErr w:type="spellEnd"/>
+      <w:r>
+        <w:t xml:space="preserve">(k+1) &gt; 0 </w:t>
       </w:r>
       <w:r>
         <w:sym w:font="Wingdings" w:char="F0E0"/>
       </w:r>
       <w:r>
-        <w:t xml:space="preserve"> d &gt; -x_hat</w:t>
-      </w:r>
+        <w:t xml:space="preserve"> d &gt; -</w:t>
+      </w:r>
+      <w:proofErr w:type="spellStart"/>
+      <w:r>
+        <w:t>x_hat</w:t>
+      </w:r>
+      <w:proofErr w:type="spellEnd"/>
     </w:p>
     <w:p>
       <w:pPr>
@@ -2226,13 +3389,29 @@
         </w:numPr>
       </w:pPr>
       <w:r>
-        <w:t xml:space="preserve">Obiges und deltas ausgebessert </w:t>
+        <w:t xml:space="preserve">Obiges und </w:t>
+      </w:r>
+      <w:proofErr w:type="spellStart"/>
+      <w:r>
+        <w:t>deltas</w:t>
+      </w:r>
+      <w:proofErr w:type="spellEnd"/>
+      <w:r>
+        <w:t xml:space="preserve"> ausgebessert </w:t>
       </w:r>
       <w:r>
         <w:sym w:font="Wingdings" w:char="F0E0"/>
       </w:r>
       <w:r>
-        <w:t xml:space="preserve"> läuft jetzt, allerdings immer k=4, i_null=3 </w:t>
+        <w:t xml:space="preserve"> läuft jetzt, allerdings immer k=4, </w:t>
+      </w:r>
+      <w:proofErr w:type="spellStart"/>
+      <w:r>
+        <w:t>i_null</w:t>
+      </w:r>
+      <w:proofErr w:type="spellEnd"/>
+      <w:r>
+        <w:t xml:space="preserve">=3 </w:t>
       </w:r>
       <w:r>
         <w:sym w:font="Wingdings" w:char="F0E0"/>
@@ -2262,8 +3441,13 @@
         <w:sym w:font="Wingdings" w:char="F0E0"/>
       </w:r>
       <w:r>
-        <w:t xml:space="preserve"> +-1 als Classifier</w:t>
-      </w:r>
+        <w:t xml:space="preserve"> +-1 als </w:t>
+      </w:r>
+      <w:proofErr w:type="spellStart"/>
+      <w:r>
+        <w:t>Classifier</w:t>
+      </w:r>
+      <w:proofErr w:type="spellEnd"/>
     </w:p>
     <w:p>
       <w:pPr>
@@ -2274,7 +3458,23 @@
         </w:numPr>
       </w:pPr>
       <w:r>
-        <w:t>K, i_null ändert sich nicht; x_hat ändert sich nicht;  Gefühl, dass Unterschiede in f-Werten etwas größer</w:t>
+        <w:t xml:space="preserve">K, </w:t>
+      </w:r>
+      <w:proofErr w:type="spellStart"/>
+      <w:r>
+        <w:t>i_null</w:t>
+      </w:r>
+      <w:proofErr w:type="spellEnd"/>
+      <w:r>
+        <w:t xml:space="preserve"> ändert sich nicht; </w:t>
+      </w:r>
+      <w:proofErr w:type="spellStart"/>
+      <w:r>
+        <w:t>x_hat</w:t>
+      </w:r>
+      <w:proofErr w:type="spellEnd"/>
+      <w:r>
+        <w:t xml:space="preserve"> ändert sich nicht;  Gefühl, dass Unterschiede in f-Werten etwas größer</w:t>
       </w:r>
       <w:r>
         <w:t xml:space="preserve"> </w:t>
@@ -2301,8 +3501,16 @@
         <w:rPr>
           <w:color w:val="00B050"/>
         </w:rPr>
-        <w:t xml:space="preserve"> ändere Datensätze auf +-1 Classifier</w:t>
-      </w:r>
+        <w:t xml:space="preserve"> ändere Datensätze auf +-1 </w:t>
+      </w:r>
+      <w:proofErr w:type="spellStart"/>
+      <w:r>
+        <w:rPr>
+          <w:color w:val="00B050"/>
+        </w:rPr>
+        <w:t>Classifier</w:t>
+      </w:r>
+      <w:proofErr w:type="spellEnd"/>
     </w:p>
     <w:p>
       <w:pPr>
@@ -2313,7 +3521,31 @@
         </w:numPr>
       </w:pPr>
       <w:r>
-        <w:t>Möglichkeiten: mit pima set und diesen Lambda werten lernen und fehler vergleichen</w:t>
+        <w:t xml:space="preserve">Möglichkeiten: mit </w:t>
+      </w:r>
+      <w:proofErr w:type="spellStart"/>
+      <w:r>
+        <w:t>pima</w:t>
+      </w:r>
+      <w:proofErr w:type="spellEnd"/>
+      <w:r>
+        <w:t xml:space="preserve"> </w:t>
+      </w:r>
+      <w:proofErr w:type="spellStart"/>
+      <w:r>
+        <w:t>set</w:t>
+      </w:r>
+      <w:proofErr w:type="spellEnd"/>
+      <w:r>
+        <w:t xml:space="preserve"> und diesen Lambda werten lernen und </w:t>
+      </w:r>
+      <w:proofErr w:type="spellStart"/>
+      <w:r>
+        <w:t>fehler</w:t>
+      </w:r>
+      <w:proofErr w:type="spellEnd"/>
+      <w:r>
+        <w:t xml:space="preserve"> vergleichen</w:t>
       </w:r>
     </w:p>
     <w:p>
@@ -2343,20 +3575,70 @@
         <w:rPr>
           <w:color w:val="00B050"/>
         </w:rPr>
-        <w:t xml:space="preserve"> festes hold out set, feste training partitions </w:t>
-      </w:r>
+        <w:t xml:space="preserve"> festes hold out </w:t>
+      </w:r>
+      <w:proofErr w:type="spellStart"/>
       <w:r>
         <w:rPr>
           <w:color w:val="00B050"/>
         </w:rPr>
+        <w:t>set</w:t>
+      </w:r>
+      <w:proofErr w:type="spellEnd"/>
+      <w:r>
+        <w:rPr>
+          <w:color w:val="00B050"/>
+        </w:rPr>
+        <w:t xml:space="preserve">, feste </w:t>
+      </w:r>
+      <w:proofErr w:type="spellStart"/>
+      <w:r>
+        <w:rPr>
+          <w:color w:val="00B050"/>
+        </w:rPr>
+        <w:t>training</w:t>
+      </w:r>
+      <w:proofErr w:type="spellEnd"/>
+      <w:r>
+        <w:rPr>
+          <w:color w:val="00B050"/>
+        </w:rPr>
+        <w:t xml:space="preserve"> </w:t>
+      </w:r>
+      <w:proofErr w:type="spellStart"/>
+      <w:r>
+        <w:rPr>
+          <w:color w:val="00B050"/>
+        </w:rPr>
+        <w:t>partitions</w:t>
+      </w:r>
+      <w:proofErr w:type="spellEnd"/>
+      <w:r>
+        <w:rPr>
+          <w:color w:val="00B050"/>
+        </w:rPr>
+        <w:t xml:space="preserve"> </w:t>
+      </w:r>
+      <w:r>
+        <w:rPr>
+          <w:color w:val="00B050"/>
+        </w:rPr>
         <w:sym w:font="Wingdings" w:char="F0E0"/>
       </w:r>
       <w:r>
         <w:rPr>
           <w:color w:val="00B050"/>
         </w:rPr>
-        <w:t xml:space="preserve"> so wie in Kunapuli</w:t>
-      </w:r>
+        <w:t xml:space="preserve"> so wie in </w:t>
+      </w:r>
+      <w:proofErr w:type="spellStart"/>
+      <w:r>
+        <w:rPr>
+          <w:color w:val="00B050"/>
+        </w:rPr>
+        <w:t>Kunapuli</w:t>
+      </w:r>
+      <w:proofErr w:type="spellEnd"/>
     </w:p>
     <w:p>
       <w:pPr>
@@ -2403,20 +3685,73 @@
         </w:numPr>
       </w:pPr>
       <w:r>
-        <w:t xml:space="preserve">Mit lambda = 1/3* 1,10,100 W’s ausgerechnet (über hingelossquad, qpas </w:t>
+        <w:t xml:space="preserve">Mit </w:t>
+      </w:r>
+      <w:proofErr w:type="spellStart"/>
+      <w:r>
+        <w:t>lambda</w:t>
+      </w:r>
+      <w:proofErr w:type="spellEnd"/>
+      <w:r>
+        <w:t xml:space="preserve"> = 1/3* 1,10,100 </w:t>
+      </w:r>
+      <w:proofErr w:type="spellStart"/>
+      <w:r>
+        <w:t>W’s</w:t>
+      </w:r>
+      <w:proofErr w:type="spellEnd"/>
+      <w:r>
+        <w:t xml:space="preserve"> ausgerechnet (über </w:t>
+      </w:r>
+      <w:proofErr w:type="spellStart"/>
+      <w:r>
+        <w:t>hingelossquad</w:t>
+      </w:r>
+      <w:proofErr w:type="spellEnd"/>
+      <w:r>
+        <w:t xml:space="preserve">, </w:t>
+      </w:r>
+      <w:proofErr w:type="spellStart"/>
+      <w:r>
+        <w:t>qpas</w:t>
+      </w:r>
+      <w:proofErr w:type="spellEnd"/>
+      <w:r>
+        <w:t xml:space="preserve"> </w:t>
       </w:r>
       <w:r>
         <w:sym w:font="Wingdings" w:char="F0E0"/>
       </w:r>
       <w:r>
-        <w:t xml:space="preserve"> so, wie lambdas in bilevel-Algo berechnet) </w:t>
+        <w:t xml:space="preserve"> so, wie </w:t>
+      </w:r>
+      <w:proofErr w:type="spellStart"/>
+      <w:r>
+        <w:t>lambdas</w:t>
+      </w:r>
+      <w:proofErr w:type="spellEnd"/>
+      <w:r>
+        <w:t xml:space="preserve"> in </w:t>
+      </w:r>
+      <w:proofErr w:type="spellStart"/>
+      <w:r>
+        <w:t>bilevel-Algo</w:t>
+      </w:r>
+      <w:proofErr w:type="spellEnd"/>
+      <w:r>
+        <w:t xml:space="preserve"> berechnet) </w:t>
       </w:r>
       <w:r>
         <w:sym w:font="Wingdings" w:char="F0E0"/>
       </w:r>
       <w:r>
-        <w:t xml:space="preserve"> Unterschiede in den W’s</w:t>
-      </w:r>
+        <w:t xml:space="preserve"> Unterschiede in den </w:t>
+      </w:r>
+      <w:proofErr w:type="spellStart"/>
+      <w:r>
+        <w:t>W’s</w:t>
+      </w:r>
+      <w:proofErr w:type="spellEnd"/>
     </w:p>
     <w:p>
       <w:pPr>
@@ -2461,7 +3796,39 @@
         </w:numPr>
       </w:pPr>
       <w:r>
-        <w:t>Alle Datensätze von Kunapuli mal durch Matlab jagen und schauen, ob Test-Error von Kunapuli und Prozentsatz in Matlab zusammen passen</w:t>
+        <w:t xml:space="preserve">Alle Datensätze von </w:t>
+      </w:r>
+      <w:proofErr w:type="spellStart"/>
+      <w:r>
+        <w:t>Kunapuli</w:t>
+      </w:r>
+      <w:proofErr w:type="spellEnd"/>
+      <w:r>
+        <w:t xml:space="preserve"> mal durch </w:t>
+      </w:r>
+      <w:proofErr w:type="spellStart"/>
+      <w:r>
+        <w:t>Matlab</w:t>
+      </w:r>
+      <w:proofErr w:type="spellEnd"/>
+      <w:r>
+        <w:t xml:space="preserve"> jagen und schauen, ob Test-Error von </w:t>
+      </w:r>
+      <w:proofErr w:type="spellStart"/>
+      <w:r>
+        <w:t>Kunapuli</w:t>
+      </w:r>
+      <w:proofErr w:type="spellEnd"/>
+      <w:r>
+        <w:t xml:space="preserve"> und Prozentsatz in </w:t>
+      </w:r>
+      <w:proofErr w:type="spellStart"/>
+      <w:r>
+        <w:t>Matlab</w:t>
+      </w:r>
+      <w:proofErr w:type="spellEnd"/>
+      <w:r>
+        <w:t xml:space="preserve"> zusammen passen</w:t>
       </w:r>
     </w:p>
     <w:p>
@@ -2472,8 +3839,29 @@
           <w:numId w:val="18"/>
         </w:numPr>
       </w:pPr>
-      <w:r>
-        <w:t xml:space="preserve">Pima: Test error Kun: ~24; Trefferquote Matlab: </w:t>
+      <w:proofErr w:type="spellStart"/>
+      <w:r>
+        <w:t>Pima</w:t>
+      </w:r>
+      <w:proofErr w:type="spellEnd"/>
+      <w:r>
+        <w:t xml:space="preserve">: Test </w:t>
+      </w:r>
+      <w:proofErr w:type="spellStart"/>
+      <w:r>
+        <w:t>error</w:t>
+      </w:r>
+      <w:proofErr w:type="spellEnd"/>
+      <w:r>
+        <w:t xml:space="preserve"> Kun: ~24; Trefferquote </w:t>
+      </w:r>
+      <w:proofErr w:type="spellStart"/>
+      <w:r>
+        <w:t>Matlab</w:t>
+      </w:r>
+      <w:proofErr w:type="spellEnd"/>
+      <w:r>
+        <w:t xml:space="preserve">: </w:t>
       </w:r>
       <w:r>
         <w:t>77.6%</w:t>
@@ -2488,7 +3876,23 @@
         </w:numPr>
       </w:pPr>
       <w:r>
-        <w:t xml:space="preserve">Cancer: Test error Kun:4; Trefferquote Matlab:  </w:t>
+        <w:t xml:space="preserve">Cancer: Test </w:t>
+      </w:r>
+      <w:proofErr w:type="spellStart"/>
+      <w:r>
+        <w:t>error</w:t>
+      </w:r>
+      <w:proofErr w:type="spellEnd"/>
+      <w:r>
+        <w:t xml:space="preserve"> Kun:4; Trefferquote </w:t>
+      </w:r>
+      <w:proofErr w:type="spellStart"/>
+      <w:r>
+        <w:t>Matlab</w:t>
+      </w:r>
+      <w:proofErr w:type="spellEnd"/>
+      <w:r>
+        <w:t xml:space="preserve">:  </w:t>
       </w:r>
       <w:r>
         <w:t>96.6%</w:t>
@@ -2503,7 +3907,23 @@
         </w:numPr>
       </w:pPr>
       <w:r>
-        <w:t xml:space="preserve">Heart: Test error Kun: ~16; Trefferquote Matlab: </w:t>
+        <w:t xml:space="preserve">Heart: Test </w:t>
+      </w:r>
+      <w:proofErr w:type="spellStart"/>
+      <w:r>
+        <w:t>error</w:t>
+      </w:r>
+      <w:proofErr w:type="spellEnd"/>
+      <w:r>
+        <w:t xml:space="preserve"> Kun: ~16; Trefferquote </w:t>
+      </w:r>
+      <w:proofErr w:type="spellStart"/>
+      <w:r>
+        <w:t>Matlab</w:t>
+      </w:r>
+      <w:proofErr w:type="spellEnd"/>
+      <w:r>
+        <w:t xml:space="preserve">: </w:t>
       </w:r>
       <w:r>
         <w:t>82.2%</w:t>
@@ -2517,14 +3937,35 @@
           <w:numId w:val="18"/>
         </w:numPr>
       </w:pPr>
-      <w:r>
-        <w:t>Ionosphere: Test error Kun: ~23;</w:t>
+      <w:proofErr w:type="spellStart"/>
+      <w:r>
+        <w:t>Ionosphere</w:t>
+      </w:r>
+      <w:proofErr w:type="spellEnd"/>
+      <w:r>
+        <w:t xml:space="preserve">: Test </w:t>
+      </w:r>
+      <w:proofErr w:type="spellStart"/>
+      <w:r>
+        <w:t>error</w:t>
+      </w:r>
+      <w:proofErr w:type="spellEnd"/>
+      <w:r>
+        <w:t xml:space="preserve"> Kun: ~23;</w:t>
       </w:r>
       <w:r>
         <w:t xml:space="preserve"> </w:t>
       </w:r>
       <w:r>
-        <w:t xml:space="preserve">Trefferquote Matlab: </w:t>
+        <w:t xml:space="preserve">Trefferquote </w:t>
+      </w:r>
+      <w:proofErr w:type="spellStart"/>
+      <w:r>
+        <w:t>Matlab</w:t>
+      </w:r>
+      <w:proofErr w:type="spellEnd"/>
+      <w:r>
+        <w:t xml:space="preserve">: </w:t>
       </w:r>
       <w:r>
         <w:t>87.7%</w:t>
@@ -2557,14 +3998,35 @@
         </w:numPr>
       </w:pPr>
       <w:r>
-        <w:t>Trainiere nur ein Mal (Postprocessing Funktion) mit händisch eingegebenem Parameter lambda auf Trainingsset</w:t>
+        <w:t>Trainiere nur ein Mal (</w:t>
+      </w:r>
+      <w:proofErr w:type="spellStart"/>
+      <w:r>
+        <w:t>Postprocessing</w:t>
+      </w:r>
+      <w:proofErr w:type="spellEnd"/>
+      <w:r>
+        <w:t xml:space="preserve"> Funktion) mit händisch eingegebenem Parameter </w:t>
+      </w:r>
+      <w:proofErr w:type="spellStart"/>
+      <w:r>
+        <w:t>lambda</w:t>
+      </w:r>
+      <w:proofErr w:type="spellEnd"/>
+      <w:r>
+        <w:t xml:space="preserve"> auf Trainingsset</w:t>
       </w:r>
       <w:r>
         <w:sym w:font="Wingdings" w:char="F0E0"/>
       </w:r>
       <w:r>
-        <w:t xml:space="preserve"> berechne Fehler auf Validationset</w:t>
-      </w:r>
+        <w:t xml:space="preserve"> berechne Fehler auf </w:t>
+      </w:r>
+      <w:proofErr w:type="spellStart"/>
+      <w:r>
+        <w:t>Validationset</w:t>
+      </w:r>
+      <w:proofErr w:type="spellEnd"/>
       <w:r>
         <w:br/>
       </w:r>
@@ -2587,7 +4049,15 @@
         <w:sym w:font="Wingdings" w:char="F0E0"/>
       </w:r>
       <w:r>
-        <w:t xml:space="preserve"> wenn Fehler &lt; Error function oder Trainingsproblem falsch</w:t>
+        <w:t xml:space="preserve"> wenn Fehler &lt; Error </w:t>
+      </w:r>
+      <w:proofErr w:type="spellStart"/>
+      <w:r>
+        <w:t>function</w:t>
+      </w:r>
+      <w:proofErr w:type="spellEnd"/>
+      <w:r>
+        <w:t xml:space="preserve"> oder Trainingsproblem falsch</w:t>
       </w:r>
     </w:p>
     <w:p>
@@ -2598,17 +4068,41 @@
           <w:numId w:val="18"/>
         </w:numPr>
       </w:pPr>
+      <w:proofErr w:type="spellStart"/>
       <w:r>
         <w:rPr>
           <w:b/>
         </w:rPr>
-        <w:t>Pima:</w:t>
+        <w:t>Pima</w:t>
+      </w:r>
+      <w:proofErr w:type="spellEnd"/>
+      <w:r>
+        <w:rPr>
+          <w:b/>
+        </w:rPr>
+        <w:t>:</w:t>
       </w:r>
       <w:r>
         <w:t xml:space="preserve"> </w:t>
       </w:r>
       <w:r>
-        <w:t xml:space="preserve">Mit verschiedenen lambda (0.1, 1, 10, 100) trainiert: W’s alle ähnlich aber nicht gleich; Norm wird mit steigendem Lambda kleiner </w:t>
+        <w:t xml:space="preserve">Mit verschiedenen </w:t>
+      </w:r>
+      <w:proofErr w:type="spellStart"/>
+      <w:r>
+        <w:t>lambda</w:t>
+      </w:r>
+      <w:proofErr w:type="spellEnd"/>
+      <w:r>
+        <w:t xml:space="preserve"> (0.1, 1, 10, 100) trainiert: </w:t>
+      </w:r>
+      <w:proofErr w:type="spellStart"/>
+      <w:r>
+        <w:t>W’s</w:t>
+      </w:r>
+      <w:proofErr w:type="spellEnd"/>
+      <w:r>
+        <w:t xml:space="preserve"> alle ähnlich aber nicht gleich; Norm wird mit steigendem Lambda kleiner </w:t>
       </w:r>
       <w:r>
         <w:sym w:font="Wingdings" w:char="F0E0"/>
@@ -2620,8 +4114,13 @@
         <w:br/>
       </w:r>
       <w:r>
-        <w:t>Fehler: 1.1… alle ähnlich, viel zu klein; sinken mit steigendem lambda</w:t>
-      </w:r>
+        <w:t xml:space="preserve">Fehler: 1.1… alle ähnlich, viel zu klein; sinken mit steigendem </w:t>
+      </w:r>
+      <w:proofErr w:type="spellStart"/>
+      <w:r>
+        <w:t>lambda</w:t>
+      </w:r>
+      <w:proofErr w:type="spellEnd"/>
     </w:p>
     <w:p>
       <w:pPr>
@@ -2640,8 +4139,21 @@
       <w:r>
         <w:t xml:space="preserve"> </w:t>
       </w:r>
-      <w:r>
-        <w:t>W’s größere Unterschiede als bei Pima, aber man kann sich Verläufe erklären</w:t>
+      <w:proofErr w:type="spellStart"/>
+      <w:r>
+        <w:t>W’s</w:t>
+      </w:r>
+      <w:proofErr w:type="spellEnd"/>
+      <w:r>
+        <w:t xml:space="preserve"> größere Unterschiede als bei </w:t>
+      </w:r>
+      <w:proofErr w:type="spellStart"/>
+      <w:r>
+        <w:t>Pima</w:t>
+      </w:r>
+      <w:proofErr w:type="spellEnd"/>
+      <w:r>
+        <w:t>, aber man kann sich Verläufe erklären</w:t>
       </w:r>
       <w:r>
         <w:br/>
@@ -2661,7 +4173,14 @@
       </w:r>
       <w:r>
         <w:br/>
-        <w:t xml:space="preserve">W’s so wie oben errechnet </w:t>
+      </w:r>
+      <w:proofErr w:type="spellStart"/>
+      <w:r>
+        <w:t>W’s</w:t>
+      </w:r>
+      <w:proofErr w:type="spellEnd"/>
+      <w:r>
+        <w:t xml:space="preserve"> so wie oben errechnet </w:t>
       </w:r>
       <w:r>
         <w:sym w:font="Wingdings" w:char="F0E0"/>
@@ -2678,23 +4197,47 @@
           <w:numId w:val="18"/>
         </w:numPr>
       </w:pPr>
+      <w:proofErr w:type="spellStart"/>
       <w:r>
         <w:rPr>
           <w:b/>
         </w:rPr>
-        <w:t>Pima:</w:t>
+        <w:t>Pima</w:t>
+      </w:r>
+      <w:proofErr w:type="spellEnd"/>
+      <w:r>
+        <w:rPr>
+          <w:b/>
+        </w:rPr>
+        <w:t>:</w:t>
       </w:r>
       <w:r>
         <w:t xml:space="preserve"> </w:t>
       </w:r>
       <w:r>
-        <w:t xml:space="preserve">51-59% besser mit steigendem lambda </w:t>
+        <w:t xml:space="preserve">51-59% besser mit steigendem </w:t>
+      </w:r>
+      <w:proofErr w:type="spellStart"/>
+      <w:r>
+        <w:t>lambda</w:t>
+      </w:r>
+      <w:proofErr w:type="spellEnd"/>
+      <w:r>
+        <w:t xml:space="preserve"> </w:t>
       </w:r>
       <w:r>
         <w:sym w:font="Wingdings" w:char="F0E0"/>
       </w:r>
       <w:r>
-        <w:t xml:space="preserve"> bei beliebigen Werten und klassifizierung in </w:t>
+        <w:t xml:space="preserve"> bei beliebigen Werten und </w:t>
+      </w:r>
+      <w:proofErr w:type="spellStart"/>
+      <w:r>
+        <w:t>klassifizierung</w:t>
+      </w:r>
+      <w:proofErr w:type="spellEnd"/>
+      <w:r>
+        <w:t xml:space="preserve"> in </w:t>
       </w:r>
       <w:r>
         <w:t>2 Klassen eine Fehlerquote von 50% zu haben ist genau richtig, denn Wahrscheinlichkeit, dass zufällig richtig/falsch = 50%</w:t>
@@ -2727,10 +4270,26 @@
         </w:numPr>
       </w:pPr>
       <w:r>
-        <w:t>Hinge loss (Berechnung für w, b) neu programmieren</w:t>
-      </w:r>
-      <w:r>
-        <w:t xml:space="preserve"> (Kunapuli-Funktion nehmen??</w:t>
+        <w:t xml:space="preserve">Hinge </w:t>
+      </w:r>
+      <w:proofErr w:type="spellStart"/>
+      <w:r>
+        <w:t>loss</w:t>
+      </w:r>
+      <w:proofErr w:type="spellEnd"/>
+      <w:r>
+        <w:t xml:space="preserve"> (Berechnung für w, b) neu programmieren</w:t>
+      </w:r>
+      <w:r>
+        <w:t xml:space="preserve"> (</w:t>
+      </w:r>
+      <w:proofErr w:type="spellStart"/>
+      <w:r>
+        <w:t>Kunapuli</w:t>
+      </w:r>
+      <w:proofErr w:type="spellEnd"/>
+      <w:r>
+        <w:t>-Funktion nehmen??</w:t>
       </w:r>
       <w:r>
         <w:t>)</w:t>
@@ -2745,19 +4304,43 @@
         </w:numPr>
       </w:pPr>
       <w:r>
-        <w:t xml:space="preserve">Fehler in den constraints gefunden </w:t>
+        <w:t xml:space="preserve">Fehler in den </w:t>
+      </w:r>
+      <w:proofErr w:type="spellStart"/>
+      <w:r>
+        <w:t>constraints</w:t>
+      </w:r>
+      <w:proofErr w:type="spellEnd"/>
+      <w:r>
+        <w:t xml:space="preserve"> gefunden </w:t>
       </w:r>
       <w:r>
         <w:sym w:font="Wingdings" w:char="F0E0"/>
       </w:r>
       <w:r>
-        <w:t xml:space="preserve"> Vergleich: neue constraints ergeben w, b dann ergeben alte –w, b </w:t>
+        <w:t xml:space="preserve"> Vergleich: neue </w:t>
+      </w:r>
+      <w:proofErr w:type="spellStart"/>
+      <w:r>
+        <w:t>constraints</w:t>
+      </w:r>
+      <w:proofErr w:type="spellEnd"/>
+      <w:r>
+        <w:t xml:space="preserve"> ergeben w, b dann ergeben alte –w, b </w:t>
       </w:r>
       <w:r>
         <w:sym w:font="Wingdings" w:char="F0E0"/>
       </w:r>
       <w:r>
-        <w:t xml:space="preserve"> Missklassifizierungen natürlich viel höher</w:t>
+        <w:t xml:space="preserve"> </w:t>
+      </w:r>
+      <w:proofErr w:type="spellStart"/>
+      <w:r>
+        <w:t>Missklassifizierungen</w:t>
+      </w:r>
+      <w:proofErr w:type="spellEnd"/>
+      <w:r>
+        <w:t xml:space="preserve"> natürlich viel höher</w:t>
       </w:r>
     </w:p>
     <w:p>
@@ -2769,7 +4352,23 @@
         </w:numPr>
       </w:pPr>
       <w:r>
-        <w:t>Hinge loss und Missklassifizierungsfehler passen immer noch nicht so recht zusammen</w:t>
+        <w:t xml:space="preserve">Hinge </w:t>
+      </w:r>
+      <w:proofErr w:type="spellStart"/>
+      <w:r>
+        <w:t>loss</w:t>
+      </w:r>
+      <w:proofErr w:type="spellEnd"/>
+      <w:r>
+        <w:t xml:space="preserve"> und </w:t>
+      </w:r>
+      <w:proofErr w:type="spellStart"/>
+      <w:r>
+        <w:t>Missklassifizierungsfehler</w:t>
+      </w:r>
+      <w:proofErr w:type="spellEnd"/>
+      <w:r>
+        <w:t xml:space="preserve"> passen immer noch nicht so recht zusammen</w:t>
       </w:r>
     </w:p>
     <w:p>
@@ -2781,7 +4380,15 @@
         </w:numPr>
       </w:pPr>
       <w:r>
-        <w:t>Interessant: bei großer Veränderung in lambda nur wenig Veränderung im Fehler…</w:t>
+        <w:t xml:space="preserve">Interessant: bei großer Veränderung in </w:t>
+      </w:r>
+      <w:proofErr w:type="spellStart"/>
+      <w:r>
+        <w:t>lambda</w:t>
+      </w:r>
+      <w:proofErr w:type="spellEnd"/>
+      <w:r>
+        <w:t xml:space="preserve"> nur wenig Veränderung im Fehler…</w:t>
       </w:r>
     </w:p>
     <w:p>
@@ -2792,14 +4399,24 @@
           <w:numId w:val="18"/>
         </w:numPr>
       </w:pPr>
+      <w:proofErr w:type="spellStart"/>
       <w:r>
         <w:rPr>
           <w:b/>
         </w:rPr>
         <w:t>Pima</w:t>
       </w:r>
-      <w:r>
-        <w:t xml:space="preserve">: Fehler besser als in PhD Thesis </w:t>
+      <w:proofErr w:type="spellEnd"/>
+      <w:r>
+        <w:t xml:space="preserve">: Fehler besser als in </w:t>
+      </w:r>
+      <w:proofErr w:type="spellStart"/>
+      <w:r>
+        <w:t>PhD</w:t>
+      </w:r>
+      <w:proofErr w:type="spellEnd"/>
+      <w:r>
+        <w:t xml:space="preserve"> Thesis </w:t>
       </w:r>
       <w:r>
         <w:sym w:font="Wingdings" w:char="F0E0"/>
@@ -2817,22 +4434,82 @@
         </w:numPr>
       </w:pPr>
       <w:r>
-        <w:t>Hinge wie in Kunapuli: ergibt andere w</w:t>
+        <w:t xml:space="preserve">Hinge wie in </w:t>
+      </w:r>
+      <w:proofErr w:type="spellStart"/>
+      <w:r>
+        <w:t>Kunapuli</w:t>
+      </w:r>
+      <w:proofErr w:type="spellEnd"/>
+      <w:r>
+        <w:t>: ergibt andere w</w:t>
       </w:r>
       <w:r>
         <w:br/>
-        <w:t>Constraints auf 10^-31 erfüllt; bei quad genau erfüllt</w:t>
+      </w:r>
+      <w:proofErr w:type="spellStart"/>
+      <w:r>
+        <w:t>Constraints</w:t>
+      </w:r>
+      <w:proofErr w:type="spellEnd"/>
+      <w:r>
+        <w:t xml:space="preserve"> auf 10^-31 erfüllt; bei </w:t>
+      </w:r>
+      <w:proofErr w:type="spellStart"/>
+      <w:r>
+        <w:t>quad</w:t>
+      </w:r>
+      <w:proofErr w:type="spellEnd"/>
+      <w:r>
+        <w:t xml:space="preserve"> genau erfüllt</w:t>
       </w:r>
       <w:r>
         <w:br/>
-        <w:t>Fehler fast immer geringer als bei quad; ähnlich zu quad-Fehlern</w:t>
+        <w:t xml:space="preserve">Fehler fast immer geringer als bei </w:t>
+      </w:r>
+      <w:proofErr w:type="spellStart"/>
+      <w:r>
+        <w:t>quad</w:t>
+      </w:r>
+      <w:proofErr w:type="spellEnd"/>
+      <w:r>
+        <w:t xml:space="preserve">; ähnlich zu </w:t>
+      </w:r>
+      <w:proofErr w:type="spellStart"/>
+      <w:r>
+        <w:t>quad</w:t>
+      </w:r>
+      <w:proofErr w:type="spellEnd"/>
+      <w:r>
+        <w:t>-Fehlern</w:t>
       </w:r>
       <w:r>
         <w:br/>
-        <w:t>w seht anders wenn mit quad</w:t>
-      </w:r>
-      <w:r>
-        <w:t xml:space="preserve"> ;  größerer Unterschied, wenn man hinge anstatt misclassification loss anschaut</w:t>
+        <w:t xml:space="preserve">w seht anders wenn mit </w:t>
+      </w:r>
+      <w:proofErr w:type="spellStart"/>
+      <w:r>
+        <w:t>quad</w:t>
+      </w:r>
+      <w:proofErr w:type="spellEnd"/>
+      <w:r>
+        <w:t xml:space="preserve"> ;  größerer Unterschied, wenn man hinge anstatt </w:t>
+      </w:r>
+      <w:proofErr w:type="spellStart"/>
+      <w:r>
+        <w:t>misclassification</w:t>
+      </w:r>
+      <w:proofErr w:type="spellEnd"/>
+      <w:r>
+        <w:t xml:space="preserve"> </w:t>
+      </w:r>
+      <w:proofErr w:type="spellStart"/>
+      <w:r>
+        <w:t>loss</w:t>
+      </w:r>
+      <w:proofErr w:type="spellEnd"/>
+      <w:r>
+        <w:t xml:space="preserve"> anschaut</w:t>
       </w:r>
     </w:p>
     <w:p>
@@ -2843,15 +4520,57 @@
           <w:numId w:val="18"/>
         </w:numPr>
       </w:pPr>
-      <w:r>
-        <w:t xml:space="preserve">Hingeloss upper bound on misclassification </w:t>
+      <w:proofErr w:type="spellStart"/>
+      <w:r>
+        <w:t>Hingeloss</w:t>
+      </w:r>
+      <w:proofErr w:type="spellEnd"/>
+      <w:r>
+        <w:t xml:space="preserve"> </w:t>
+      </w:r>
+      <w:proofErr w:type="spellStart"/>
+      <w:r>
+        <w:t>upper</w:t>
+      </w:r>
+      <w:proofErr w:type="spellEnd"/>
+      <w:r>
+        <w:t xml:space="preserve"> </w:t>
+      </w:r>
+      <w:proofErr w:type="spellStart"/>
+      <w:r>
+        <w:t>bound</w:t>
+      </w:r>
+      <w:proofErr w:type="spellEnd"/>
+      <w:r>
+        <w:t xml:space="preserve"> on </w:t>
+      </w:r>
+      <w:proofErr w:type="spellStart"/>
+      <w:r>
+        <w:t>misclassification</w:t>
+      </w:r>
+      <w:proofErr w:type="spellEnd"/>
+      <w:r>
+        <w:t xml:space="preserve"> </w:t>
       </w:r>
       <w:r>
         <w:sym w:font="Wingdings" w:char="F0E0"/>
       </w:r>
       <w:r>
-        <w:t xml:space="preserve"> muss immer größer sein als misclassification loss</w:t>
-      </w:r>
+        <w:t xml:space="preserve"> muss immer größer sein als </w:t>
+      </w:r>
+      <w:proofErr w:type="spellStart"/>
+      <w:r>
+        <w:t>misclassification</w:t>
+      </w:r>
+      <w:proofErr w:type="spellEnd"/>
+      <w:r>
+        <w:t xml:space="preserve"> </w:t>
+      </w:r>
+      <w:proofErr w:type="spellStart"/>
+      <w:r>
+        <w:t>loss</w:t>
+      </w:r>
+      <w:proofErr w:type="spellEnd"/>
       <w:r>
         <w:br/>
       </w:r>
@@ -2859,16 +4578,38 @@
         <w:rPr>
           <w:color w:val="00B050"/>
         </w:rPr>
-        <w:t>Hinge loss ist richtig</w:t>
-      </w:r>
+        <w:t xml:space="preserve">Hinge </w:t>
+      </w:r>
+      <w:proofErr w:type="spellStart"/>
       <w:r>
         <w:rPr>
           <w:color w:val="00B050"/>
         </w:rPr>
+        <w:t>loss</w:t>
+      </w:r>
+      <w:proofErr w:type="spellEnd"/>
+      <w:r>
+        <w:rPr>
+          <w:color w:val="00B050"/>
+        </w:rPr>
+        <w:t xml:space="preserve"> ist richtig</w:t>
+      </w:r>
+      <w:r>
+        <w:rPr>
+          <w:color w:val="00B050"/>
+        </w:rPr>
         <w:br/>
       </w:r>
       <w:r>
-        <w:t xml:space="preserve">passt zumindest zu CV-error in Kunapuli </w:t>
+        <w:t xml:space="preserve">passt zumindest zu CV-error in </w:t>
+      </w:r>
+      <w:proofErr w:type="spellStart"/>
+      <w:r>
+        <w:t>Kunapuli</w:t>
+      </w:r>
+      <w:proofErr w:type="spellEnd"/>
+      <w:r>
+        <w:t xml:space="preserve"> </w:t>
       </w:r>
       <w:r>
         <w:sym w:font="Wingdings" w:char="F0E0"/>
@@ -2879,11 +4620,61 @@
       <w:r>
         <w:br/>
       </w:r>
+      <w:proofErr w:type="spellStart"/>
       <w:r>
         <w:rPr>
           <w:color w:val="00B050"/>
         </w:rPr>
-        <w:t>HIngequad in Kombination mit Misclassification error auch vollkommen in Ordnung; mit hinge err sind die Fehler doch recht groß</w:t>
+        <w:t>HIngequad</w:t>
+      </w:r>
+      <w:proofErr w:type="spellEnd"/>
+      <w:r>
+        <w:rPr>
+          <w:color w:val="00B050"/>
+        </w:rPr>
+        <w:t xml:space="preserve"> in Kombination mit </w:t>
+      </w:r>
+      <w:proofErr w:type="spellStart"/>
+      <w:r>
+        <w:rPr>
+          <w:color w:val="00B050"/>
+        </w:rPr>
+        <w:t>Misclassification</w:t>
+      </w:r>
+      <w:proofErr w:type="spellEnd"/>
+      <w:r>
+        <w:rPr>
+          <w:color w:val="00B050"/>
+        </w:rPr>
+        <w:t xml:space="preserve"> </w:t>
+      </w:r>
+      <w:proofErr w:type="spellStart"/>
+      <w:r>
+        <w:rPr>
+          <w:color w:val="00B050"/>
+        </w:rPr>
+        <w:t>error</w:t>
+      </w:r>
+      <w:proofErr w:type="spellEnd"/>
+      <w:r>
+        <w:rPr>
+          <w:color w:val="00B050"/>
+        </w:rPr>
+        <w:t xml:space="preserve"> auch vollkommen in Ordnung; mit hinge </w:t>
+      </w:r>
+      <w:proofErr w:type="spellStart"/>
+      <w:r>
+        <w:rPr>
+          <w:color w:val="00B050"/>
+        </w:rPr>
+        <w:t>err</w:t>
+      </w:r>
+      <w:proofErr w:type="spellEnd"/>
+      <w:r>
+        <w:rPr>
+          <w:color w:val="00B050"/>
+        </w:rPr>
+        <w:t xml:space="preserve"> sind die Fehler doch recht groß</w:t>
       </w:r>
     </w:p>
     <w:p>
@@ -2895,7 +4686,23 @@
         </w:numPr>
       </w:pPr>
       <w:r>
-        <w:t xml:space="preserve">Achtung: In Kunapuli-Thesis eine andere Funktion zur Berechnung des Test errors genommen </w:t>
+        <w:t xml:space="preserve">Achtung: In </w:t>
+      </w:r>
+      <w:proofErr w:type="spellStart"/>
+      <w:r>
+        <w:t>Kunapuli</w:t>
+      </w:r>
+      <w:proofErr w:type="spellEnd"/>
+      <w:r>
+        <w:t xml:space="preserve">-Thesis eine andere Funktion zur Berechnung des Test </w:t>
+      </w:r>
+      <w:proofErr w:type="spellStart"/>
+      <w:r>
+        <w:t>errors</w:t>
+      </w:r>
+      <w:proofErr w:type="spellEnd"/>
+      <w:r>
+        <w:t xml:space="preserve"> genommen </w:t>
       </w:r>
       <w:r>
         <w:sym w:font="Wingdings" w:char="F0E0"/>
@@ -2910,7 +4717,15 @@
         <w:sym w:font="Wingdings" w:char="F0E0"/>
       </w:r>
       <w:r>
-        <w:t xml:space="preserve"> ist gleiche Funktion wie misclassification </w:t>
+        <w:t xml:space="preserve"> ist gleiche Funktion wie </w:t>
+      </w:r>
+      <w:proofErr w:type="spellStart"/>
+      <w:r>
+        <w:t>misclassification</w:t>
+      </w:r>
+      <w:proofErr w:type="spellEnd"/>
+      <w:r>
+        <w:t xml:space="preserve"> </w:t>
       </w:r>
       <w:r>
         <w:sym w:font="Wingdings" w:char="F0E0"/>
@@ -2939,7 +4754,14 @@
       </w:r>
       <w:r>
         <w:br/>
-        <w:t>evtle Gründe:</w:t>
+      </w:r>
+      <w:proofErr w:type="spellStart"/>
+      <w:r>
+        <w:t>evtle</w:t>
+      </w:r>
+      <w:proofErr w:type="spellEnd"/>
+      <w:r>
+        <w:t xml:space="preserve"> Gründe:</w:t>
       </w:r>
       <w:r>
         <w:br/>
@@ -2947,7 +4769,47 @@
       </w:r>
       <w:r>
         <w:br/>
-        <w:t>Fehler wegen Feature selection so groß (kann eig nicht sein, da Matlab ähnliche Ergebnisse) und unc. Grid ja auch so</w:t>
+        <w:t xml:space="preserve">Fehler wegen Feature </w:t>
+      </w:r>
+      <w:proofErr w:type="spellStart"/>
+      <w:r>
+        <w:t>selection</w:t>
+      </w:r>
+      <w:proofErr w:type="spellEnd"/>
+      <w:r>
+        <w:t xml:space="preserve"> so groß (kann </w:t>
+      </w:r>
+      <w:proofErr w:type="spellStart"/>
+      <w:r>
+        <w:t>eig</w:t>
+      </w:r>
+      <w:proofErr w:type="spellEnd"/>
+      <w:r>
+        <w:t xml:space="preserve"> nicht sein, da </w:t>
+      </w:r>
+      <w:proofErr w:type="spellStart"/>
+      <w:r>
+        <w:t>Matlab</w:t>
+      </w:r>
+      <w:proofErr w:type="spellEnd"/>
+      <w:r>
+        <w:t xml:space="preserve"> ähnliche Ergebnisse) und </w:t>
+      </w:r>
+      <w:proofErr w:type="spellStart"/>
+      <w:r>
+        <w:t>unc</w:t>
+      </w:r>
+      <w:proofErr w:type="spellEnd"/>
+      <w:r>
+        <w:t xml:space="preserve">. </w:t>
+      </w:r>
+      <w:proofErr w:type="spellStart"/>
+      <w:r>
+        <w:t>Grid</w:t>
+      </w:r>
+      <w:proofErr w:type="spellEnd"/>
+      <w:r>
+        <w:t xml:space="preserve"> ja auch so</w:t>
       </w:r>
     </w:p>
     <w:p>
@@ -2995,7 +4857,15 @@
         <w:br/>
       </w:r>
       <w:r>
-        <w:t>Hinge-Fehler zu groß (kann aber sein, dass das richtig), misclass Fehler zu klein</w:t>
+        <w:t xml:space="preserve">Hinge-Fehler zu groß (kann aber sein, dass das richtig), </w:t>
+      </w:r>
+      <w:proofErr w:type="spellStart"/>
+      <w:r>
+        <w:t>misclass</w:t>
+      </w:r>
+      <w:proofErr w:type="spellEnd"/>
+      <w:r>
+        <w:t xml:space="preserve"> Fehler zu klein</w:t>
       </w:r>
       <w:r>
         <w:br/>
@@ -3005,7 +4875,15 @@
         <w:sym w:font="Wingdings" w:char="F0E0"/>
       </w:r>
       <w:r>
-        <w:t xml:space="preserve"> passt nicht zu meiner Loss-function?</w:t>
+        <w:t xml:space="preserve"> passt nicht zu meiner Loss-</w:t>
+      </w:r>
+      <w:proofErr w:type="spellStart"/>
+      <w:r>
+        <w:t>function</w:t>
+      </w:r>
+      <w:proofErr w:type="spellEnd"/>
+      <w:r>
+        <w:t>?</w:t>
       </w:r>
       <w:r>
         <w:br/>
@@ -3024,7 +4902,15 @@
         </w:numPr>
       </w:pPr>
       <w:r>
-        <w:t>B angepasst, allg so angepasst dass identisch mit Situation in HA</w:t>
+        <w:t xml:space="preserve">B angepasst, </w:t>
+      </w:r>
+      <w:proofErr w:type="spellStart"/>
+      <w:r>
+        <w:t>allg</w:t>
+      </w:r>
+      <w:proofErr w:type="spellEnd"/>
+      <w:r>
+        <w:t xml:space="preserve"> so angepasst dass identisch mit Situation in HA</w:t>
       </w:r>
       <w:r>
         <w:br/>
@@ -3033,10 +4919,320 @@
         <w:sym w:font="Wingdings" w:char="F0E0"/>
       </w:r>
       <w:r>
-        <w:t xml:space="preserve"> Wb-Berechnung stimmt sowohl für hinge als auch hingequad</w:t>
+        <w:t xml:space="preserve"> </w:t>
+      </w:r>
+      <w:proofErr w:type="spellStart"/>
+      <w:r>
+        <w:t>Wb</w:t>
+      </w:r>
+      <w:proofErr w:type="spellEnd"/>
+      <w:r>
+        <w:t xml:space="preserve">-Berechnung stimmt sowohl für hinge als auch </w:t>
+      </w:r>
+      <w:proofErr w:type="spellStart"/>
+      <w:r>
+        <w:t>hingequad</w:t>
+      </w:r>
+      <w:proofErr w:type="spellEnd"/>
+      <w:r>
+        <w:br/>
+      </w:r>
+      <w:r>
+        <w:sym w:font="Wingdings" w:char="F0E0"/>
+      </w:r>
+      <w:r>
+        <w:t xml:space="preserve"> </w:t>
+      </w:r>
+      <w:proofErr w:type="spellStart"/>
+      <w:r>
+        <w:t>Miscla</w:t>
+      </w:r>
+      <w:r>
+        <w:t>ssification</w:t>
+      </w:r>
+      <w:proofErr w:type="spellEnd"/>
+      <w:r>
+        <w:t xml:space="preserve"> Error immer noch falsch </w:t>
+      </w:r>
+      <w:r>
+        <w:sym w:font="Wingdings" w:char="F0E0"/>
+      </w:r>
+      <w:r>
+        <w:t xml:space="preserve"> in meisten Testfällen zwar gleicher Fehler, aber es werden nicht die gleichen Punkte als missklassifiziert eingestuft</w:t>
+      </w:r>
+      <w:r>
+        <w:t xml:space="preserve"> </w:t>
+      </w:r>
+      <w:r>
+        <w:sym w:font="Wingdings" w:char="F0E0"/>
+      </w:r>
+      <w:r>
+        <w:t xml:space="preserve"> Vertippt</w:t>
+      </w:r>
+    </w:p>
+    <w:p>
+      <w:pPr>
+        <w:pStyle w:val="KeinLeerraum"/>
+        <w:numPr>
+          <w:ilvl w:val="2"/>
+          <w:numId w:val="18"/>
+        </w:numPr>
+        <w:rPr>
+          <w:color w:val="00B050"/>
+        </w:rPr>
+      </w:pPr>
+      <w:proofErr w:type="spellStart"/>
+      <w:r>
+        <w:rPr>
+          <w:color w:val="00B050"/>
+        </w:rPr>
+        <w:t>Missklassifikationsfehler</w:t>
+      </w:r>
+      <w:proofErr w:type="spellEnd"/>
+      <w:r>
+        <w:rPr>
+          <w:color w:val="00B050"/>
+        </w:rPr>
+        <w:t xml:space="preserve"> stimmt</w:t>
+      </w:r>
+    </w:p>
+    <w:p>
+      <w:pPr>
+        <w:pStyle w:val="KeinLeerraum"/>
+        <w:numPr>
+          <w:ilvl w:val="2"/>
+          <w:numId w:val="18"/>
+        </w:numPr>
+        <w:rPr>
+          <w:color w:val="00B050"/>
+        </w:rPr>
+      </w:pPr>
+      <w:r>
+        <w:rPr>
+          <w:color w:val="00B050"/>
+        </w:rPr>
+        <w:t>Hinge</w:t>
+      </w:r>
+      <w:r>
+        <w:rPr>
+          <w:color w:val="00B050"/>
+        </w:rPr>
+        <w:t xml:space="preserve"> </w:t>
+      </w:r>
+      <w:proofErr w:type="spellStart"/>
+      <w:r>
+        <w:rPr>
+          <w:color w:val="00B050"/>
+        </w:rPr>
+        <w:t>loss</w:t>
+      </w:r>
+      <w:proofErr w:type="spellEnd"/>
+      <w:r>
+        <w:rPr>
+          <w:color w:val="00B050"/>
+        </w:rPr>
+        <w:t xml:space="preserve"> stimmt</w:t>
+      </w:r>
+    </w:p>
+    <w:p>
+      <w:pPr>
+        <w:pStyle w:val="KeinLeerraum"/>
+        <w:numPr>
+          <w:ilvl w:val="2"/>
+          <w:numId w:val="18"/>
+        </w:numPr>
+        <w:rPr>
+          <w:color w:val="00B050"/>
+        </w:rPr>
+      </w:pPr>
+      <w:r>
+        <w:rPr>
+          <w:color w:val="00B050"/>
+        </w:rPr>
+        <w:t xml:space="preserve">Robustheit gegenüber </w:t>
+      </w:r>
+      <w:proofErr w:type="spellStart"/>
+      <w:r>
+        <w:rPr>
+          <w:color w:val="00B050"/>
+        </w:rPr>
+        <w:t>outliern</w:t>
+      </w:r>
+      <w:proofErr w:type="spellEnd"/>
+      <w:r>
+        <w:rPr>
+          <w:color w:val="00B050"/>
+        </w:rPr>
+        <w:t xml:space="preserve"> </w:t>
+      </w:r>
+      <w:proofErr w:type="spellStart"/>
+      <w:r>
+        <w:rPr>
+          <w:color w:val="00B050"/>
+        </w:rPr>
+        <w:t>so wie</w:t>
+      </w:r>
+      <w:proofErr w:type="spellEnd"/>
+      <w:r>
+        <w:rPr>
+          <w:color w:val="00B050"/>
+        </w:rPr>
+        <w:t xml:space="preserve"> in ex_3_2_4 gegeben</w:t>
+      </w:r>
+    </w:p>
+    <w:p>
+      <w:pPr>
+        <w:pStyle w:val="KeinLeerraum"/>
+        <w:numPr>
+          <w:ilvl w:val="1"/>
+          <w:numId w:val="18"/>
+        </w:numPr>
+      </w:pPr>
+      <w:r>
+        <w:t xml:space="preserve">LTH </w:t>
+      </w:r>
+      <w:proofErr w:type="spellStart"/>
+      <w:r>
+        <w:t>Classifier</w:t>
+      </w:r>
+      <w:proofErr w:type="spellEnd"/>
+      <w:r>
+        <w:t xml:space="preserve"> (Fisher und log </w:t>
+      </w:r>
+      <w:proofErr w:type="spellStart"/>
+      <w:r>
+        <w:t>regression</w:t>
+      </w:r>
+      <w:proofErr w:type="spellEnd"/>
+      <w:r>
+        <w:t xml:space="preserve">) auf </w:t>
+      </w:r>
+      <w:proofErr w:type="spellStart"/>
+      <w:r>
+        <w:t>Kunapuli</w:t>
+      </w:r>
+      <w:proofErr w:type="spellEnd"/>
+      <w:r>
+        <w:t xml:space="preserve"> Testdaten anwenden</w:t>
+      </w:r>
+    </w:p>
+    <w:p>
+      <w:pPr>
+        <w:pStyle w:val="KeinLeerraum"/>
+        <w:numPr>
+          <w:ilvl w:val="2"/>
+          <w:numId w:val="18"/>
+        </w:numPr>
+      </w:pPr>
+      <w:proofErr w:type="spellStart"/>
+      <w:r>
+        <w:t>Logistic</w:t>
+      </w:r>
+      <w:proofErr w:type="spellEnd"/>
+      <w:r>
+        <w:t xml:space="preserve"> </w:t>
+      </w:r>
+      <w:proofErr w:type="spellStart"/>
+      <w:r>
+        <w:t>regression</w:t>
+      </w:r>
+      <w:proofErr w:type="spellEnd"/>
+      <w:r>
+        <w:t xml:space="preserve"> konvergiert nicht</w:t>
+      </w:r>
+      <w:r>
+        <w:br/>
+        <w:t xml:space="preserve">Fisher ergibt deutlich schlechtere Fehler und kann für </w:t>
+      </w:r>
+      <w:proofErr w:type="spellStart"/>
+      <w:r>
+        <w:t>ionosphere</w:t>
+      </w:r>
+      <w:proofErr w:type="spellEnd"/>
+      <w:r>
+        <w:t xml:space="preserve"> nicht lösen </w:t>
+      </w:r>
+    </w:p>
+    <w:p>
+      <w:pPr>
+        <w:pStyle w:val="KeinLeerraum"/>
+        <w:numPr>
+          <w:ilvl w:val="2"/>
+          <w:numId w:val="18"/>
+        </w:numPr>
+      </w:pPr>
+      <w:r>
+        <w:t>Bei einfachem Durchlauf stimmen jetzt meine Fehler (sind ungefähr gleich, mal schlechter mal etwas besser)</w:t>
+      </w:r>
+    </w:p>
+    <w:p>
+      <w:pPr>
+        <w:pStyle w:val="KeinLeerraum"/>
+        <w:numPr>
+          <w:ilvl w:val="2"/>
+          <w:numId w:val="18"/>
+        </w:numPr>
+      </w:pPr>
+      <w:r>
+        <w:t>20 Testläu</w:t>
       </w:r>
       <w:bookmarkStart w:id="0" w:name="_GoBack"/>
       <w:bookmarkEnd w:id="0"/>
+      <w:r>
+        <w:t>fe:</w:t>
+      </w:r>
+    </w:p>
+    <w:p>
+      <w:pPr>
+        <w:pStyle w:val="KeinLeerraum"/>
+        <w:numPr>
+          <w:ilvl w:val="1"/>
+          <w:numId w:val="18"/>
+        </w:numPr>
+      </w:pPr>
+      <w:r>
+        <w:t>Te</w:t>
+      </w:r>
+      <w:r>
+        <w:t xml:space="preserve">st von </w:t>
+      </w:r>
+      <w:proofErr w:type="spellStart"/>
+      <w:r>
+        <w:t>bilevel</w:t>
+      </w:r>
+      <w:proofErr w:type="spellEnd"/>
+      <w:r>
+        <w:t xml:space="preserve"> </w:t>
+      </w:r>
+      <w:proofErr w:type="spellStart"/>
+      <w:r>
+        <w:t>bundle</w:t>
+      </w:r>
+      <w:proofErr w:type="spellEnd"/>
+      <w:r>
+        <w:t xml:space="preserve"> anhand der LTH-Beispiele</w:t>
+      </w:r>
+    </w:p>
+    <w:p>
+      <w:pPr>
+        <w:pStyle w:val="KeinLeerraum"/>
+        <w:numPr>
+          <w:ilvl w:val="1"/>
+          <w:numId w:val="18"/>
+        </w:numPr>
+      </w:pPr>
+      <w:r>
+        <w:t>Nochmaliges testen anhand des Skripts</w:t>
+      </w:r>
+    </w:p>
+    <w:p>
+      <w:pPr>
+        <w:pStyle w:val="KeinLeerraum"/>
+        <w:numPr>
+          <w:ilvl w:val="2"/>
+          <w:numId w:val="18"/>
+        </w:numPr>
+      </w:pPr>
     </w:p>
     <w:p>
       <w:pPr>
@@ -3118,8 +5314,13 @@
         </w:numPr>
       </w:pPr>
       <w:r>
-        <w:t>Methode gegen Overfitting</w:t>
-      </w:r>
+        <w:t xml:space="preserve">Methode gegen </w:t>
+      </w:r>
+      <w:proofErr w:type="spellStart"/>
+      <w:r>
+        <w:t>Overfitting</w:t>
+      </w:r>
+      <w:proofErr w:type="spellEnd"/>
       <w:r>
         <w:t xml:space="preserve"> </w:t>
       </w:r>
@@ -3130,7 +5331,15 @@
         <w:t xml:space="preserve"> </w:t>
       </w:r>
       <w:r>
-        <w:t xml:space="preserve">nicht nur „in-smaple-error“, sondern auch Generalisierungsfehler wird abgeschätzt </w:t>
+        <w:t>nicht nur „in-</w:t>
+      </w:r>
+      <w:proofErr w:type="spellStart"/>
+      <w:r>
+        <w:t>smaple</w:t>
+      </w:r>
+      <w:proofErr w:type="spellEnd"/>
+      <w:r>
+        <w:t xml:space="preserve">-error“, sondern auch Generalisierungsfehler wird abgeschätzt </w:t>
       </w:r>
     </w:p>
     <w:p>
@@ -3142,7 +5351,15 @@
         </w:numPr>
       </w:pPr>
       <w:r>
-        <w:t xml:space="preserve">Ist nicht „tragende Idee“ des Bilevel Problems aber in der Praxis und für eine sinnvolle Vergleichbarkeit der Fehler unerlässlich </w:t>
+        <w:t xml:space="preserve">Ist nicht „tragende Idee“ des </w:t>
+      </w:r>
+      <w:proofErr w:type="spellStart"/>
+      <w:r>
+        <w:t>Bilevel</w:t>
+      </w:r>
+      <w:proofErr w:type="spellEnd"/>
+      <w:r>
+        <w:t xml:space="preserve"> Problems aber in der Praxis und für eine sinnvolle Vergleichbarkeit der Fehler unerlässlich </w:t>
       </w:r>
     </w:p>
     <w:p>

</xml_diff>

<commit_message>
latex, gradient test not working any more
</commit_message>
<xml_diff>
--- a/Algorithmen/Probleme Bilevel-Bundle.docx
+++ b/Algorithmen/Probleme Bilevel-Bundle.docx
@@ -5258,6 +5258,129 @@
     </w:p>
     <w:p>
       <w:pPr>
+        <w:rPr>
+          <w:lang w:val="en-US"/>
+        </w:rPr>
+      </w:pPr>
+      <w:r>
+        <w:rPr>
+          <w:lang w:val="en-US"/>
+        </w:rPr>
+        <w:t>Again testing because of “nonquad-Version”</w:t>
+      </w:r>
+      <w:r>
+        <w:rPr>
+          <w:lang w:val="en-US"/>
+        </w:rPr>
+        <w:t xml:space="preserve"> (12.04.2017)</w:t>
+      </w:r>
+      <w:bookmarkStart w:id="0" w:name="_GoBack"/>
+      <w:bookmarkEnd w:id="0"/>
+    </w:p>
+    <w:p>
+      <w:pPr>
+        <w:pStyle w:val="Listenabsatz"/>
+        <w:numPr>
+          <w:ilvl w:val="0"/>
+          <w:numId w:val="21"/>
+        </w:numPr>
+        <w:rPr>
+          <w:lang w:val="en-US"/>
+        </w:rPr>
+      </w:pPr>
+      <w:r>
+        <w:rPr>
+          <w:lang w:val="en-US"/>
+        </w:rPr>
+        <w:t>Tests do not work any more (too high differences)</w:t>
+      </w:r>
+    </w:p>
+    <w:p>
+      <w:pPr>
+        <w:pStyle w:val="Listenabsatz"/>
+        <w:numPr>
+          <w:ilvl w:val="1"/>
+          <w:numId w:val="21"/>
+        </w:numPr>
+        <w:rPr>
+          <w:lang w:val="en-US"/>
+        </w:rPr>
+      </w:pPr>
+      <w:r>
+        <w:rPr>
+          <w:lang w:val="en-US"/>
+        </w:rPr>
+        <w:t xml:space="preserve">Df/dw solved </w:t>
+      </w:r>
+      <w:r>
+        <w:rPr>
+          <w:lang w:val="en-US"/>
+        </w:rPr>
+        <w:sym w:font="Wingdings" w:char="F0E0"/>
+      </w:r>
+      <w:r>
+        <w:rPr>
+          <w:lang w:val="en-US"/>
+        </w:rPr>
+        <w:t xml:space="preserve"> scaling was not in all functions</w:t>
+      </w:r>
+      <w:r>
+        <w:rPr>
+          <w:lang w:val="en-US"/>
+        </w:rPr>
+        <w:br/>
+      </w:r>
+      <w:r>
+        <w:rPr>
+          <w:lang w:val="en-US"/>
+        </w:rPr>
+        <w:t xml:space="preserve">slightly </w:t>
+      </w:r>
+      <w:r>
+        <w:rPr>
+          <w:lang w:val="en-US"/>
+        </w:rPr>
+        <w:t>other eps</w:t>
+      </w:r>
+      <w:r>
+        <w:rPr>
+          <w:lang w:val="en-US"/>
+        </w:rPr>
+        <w:t xml:space="preserve"> necessary</w:t>
+      </w:r>
+      <w:r>
+        <w:rPr>
+          <w:lang w:val="en-US"/>
+        </w:rPr>
+        <w:t xml:space="preserve"> because of scaling</w:t>
+      </w:r>
+      <w:r>
+        <w:rPr>
+          <w:lang w:val="en-US"/>
+        </w:rPr>
+        <w:t xml:space="preserve"> </w:t>
+      </w:r>
+    </w:p>
+    <w:p>
+      <w:pPr>
+        <w:pStyle w:val="Listenabsatz"/>
+        <w:numPr>
+          <w:ilvl w:val="1"/>
+          <w:numId w:val="21"/>
+        </w:numPr>
+        <w:rPr>
+          <w:lang w:val="en-US"/>
+        </w:rPr>
+      </w:pPr>
+      <w:r>
+        <w:rPr>
+          <w:lang w:val="en-US"/>
+        </w:rPr>
+        <w:t>Dw/dlambda</w:t>
+      </w:r>
+    </w:p>
+    <w:p>
+      <w:pPr>
         <w:pStyle w:val="berschrift4"/>
         <w:rPr>
           <w:lang w:val="en-US"/>
@@ -5603,25 +5726,7 @@
           <w:lang w:val="en-US"/>
         </w:rPr>
         <w:br/>
-        <w:t>t*1,</w:t>
-      </w:r>
-      <w:r>
-        <w:rPr>
-          <w:lang w:val="en-US"/>
-        </w:rPr>
-        <w:t>1; cancer; x_0=2; x_</w:t>
-      </w:r>
-      <w:r>
-        <w:rPr>
-          <w:lang w:val="en-US"/>
-        </w:rPr>
-        <w:t>97</w:t>
-      </w:r>
-      <w:r>
-        <w:rPr>
-          <w:lang w:val="en-US"/>
-        </w:rPr>
-        <w:t xml:space="preserve"> = </w:t>
+        <w:t xml:space="preserve">t*1,1; cancer; x_0=2; x_97 = </w:t>
       </w:r>
       <w:r>
         <w:rPr>
@@ -5634,36 +5739,7 @@
           <w:lang w:val="en-US"/>
         </w:rPr>
         <w:br/>
-      </w:r>
-      <w:r>
-        <w:rPr>
-          <w:lang w:val="en-US"/>
-        </w:rPr>
-        <w:t>t*1,</w:t>
-      </w:r>
-      <w:r>
-        <w:rPr>
-          <w:lang w:val="en-US"/>
-        </w:rPr>
-        <w:t>5</w:t>
-      </w:r>
-      <w:r>
-        <w:rPr>
-          <w:lang w:val="en-US"/>
-        </w:rPr>
-        <w:t>; cancer; x_0=2; x_</w:t>
-      </w:r>
-      <w:r>
-        <w:rPr>
-          <w:lang w:val="en-US"/>
-        </w:rPr>
-        <w:t>33</w:t>
-      </w:r>
-      <w:r>
-        <w:rPr>
-          <w:lang w:val="en-US"/>
-        </w:rPr>
-        <w:t xml:space="preserve"> =</w:t>
+        <w:t>t*1,5; cancer; x_0=2; x_33 =</w:t>
       </w:r>
       <w:r>
         <w:rPr>
@@ -5676,36 +5752,7 @@
           <w:lang w:val="en-US"/>
         </w:rPr>
         <w:br/>
-      </w:r>
-      <w:r>
-        <w:rPr>
-          <w:lang w:val="en-US"/>
-        </w:rPr>
-        <w:t>t*1,5; cancer; x_0=</w:t>
-      </w:r>
-      <w:r>
-        <w:rPr>
-          <w:lang w:val="en-US"/>
-        </w:rPr>
-        <w:t>10</w:t>
-      </w:r>
-      <w:r>
-        <w:rPr>
-          <w:lang w:val="en-US"/>
-        </w:rPr>
-        <w:t>; x_</w:t>
-      </w:r>
-      <w:r>
-        <w:rPr>
-          <w:lang w:val="en-US"/>
-        </w:rPr>
-        <w:t>41</w:t>
-      </w:r>
-      <w:r>
-        <w:rPr>
-          <w:lang w:val="en-US"/>
-        </w:rPr>
-        <w:t xml:space="preserve"> =</w:t>
+        <w:t>t*1,5; cancer; x_0=10; x_41 =</w:t>
       </w:r>
       <w:r>
         <w:rPr>
@@ -5724,36 +5771,7 @@
           <w:lang w:val="en-US"/>
         </w:rPr>
         <w:br/>
-      </w:r>
-      <w:r>
-        <w:rPr>
-          <w:lang w:val="en-US"/>
-        </w:rPr>
-        <w:t>t*1,5; cancer; x_0=1</w:t>
-      </w:r>
-      <w:r>
-        <w:rPr>
-          <w:lang w:val="en-US"/>
-        </w:rPr>
-        <w:t>00</w:t>
-      </w:r>
-      <w:r>
-        <w:rPr>
-          <w:lang w:val="en-US"/>
-        </w:rPr>
-        <w:t>0; x_</w:t>
-      </w:r>
-      <w:r>
-        <w:rPr>
-          <w:lang w:val="en-US"/>
-        </w:rPr>
-        <w:t>75</w:t>
-      </w:r>
-      <w:r>
-        <w:rPr>
-          <w:lang w:val="en-US"/>
-        </w:rPr>
-        <w:t xml:space="preserve"> =</w:t>
+        <w:t>t*1,5; cancer; x_0=1000; x_75 =</w:t>
       </w:r>
       <w:r>
         <w:rPr>
@@ -5772,48 +5790,7 @@
           <w:lang w:val="en-US"/>
         </w:rPr>
         <w:br/>
-      </w:r>
-      <w:r>
-        <w:rPr>
-          <w:lang w:val="en-US"/>
-        </w:rPr>
-        <w:t>t*1,5; cancer; x_0=0</w:t>
-      </w:r>
-      <w:r>
-        <w:rPr>
-          <w:lang w:val="en-US"/>
-        </w:rPr>
-        <w:t>.</w:t>
-      </w:r>
-      <w:r>
-        <w:rPr>
-          <w:lang w:val="en-US"/>
-        </w:rPr>
-        <w:t>00</w:t>
-      </w:r>
-      <w:r>
-        <w:rPr>
-          <w:lang w:val="en-US"/>
-        </w:rPr>
-        <w:t>1</w:t>
-      </w:r>
-      <w:r>
-        <w:rPr>
-          <w:lang w:val="en-US"/>
-        </w:rPr>
-        <w:t>; x_</w:t>
-      </w:r>
-      <w:r>
-        <w:rPr>
-          <w:lang w:val="en-US"/>
-        </w:rPr>
-        <w:t>34</w:t>
-      </w:r>
-      <w:r>
-        <w:rPr>
-          <w:lang w:val="en-US"/>
-        </w:rPr>
-        <w:t xml:space="preserve"> =</w:t>
+        <w:t>t*1,5; cancer; x_0=0.001; x_34 =</w:t>
       </w:r>
       <w:r>
         <w:rPr>
@@ -5831,19 +5808,7 @@
         <w:rPr>
           <w:lang w:val="en-US"/>
         </w:rPr>
-        <w:t>t*1,5; cancer; x_0=0.1; x_3</w:t>
-      </w:r>
-      <w:r>
-        <w:rPr>
-          <w:lang w:val="en-US"/>
-        </w:rPr>
-        <w:t>2</w:t>
-      </w:r>
-      <w:r>
-        <w:rPr>
-          <w:lang w:val="en-US"/>
-        </w:rPr>
-        <w:t xml:space="preserve"> =</w:t>
+        <w:t>t*1,5; cancer; x_0=0.1; x_32 =</w:t>
       </w:r>
       <w:r>
         <w:rPr>
@@ -6125,6 +6090,7 @@
         <w:rPr>
           <w:lang w:val="en-US"/>
         </w:rPr>
+        <w:lastRenderedPageBreak/>
         <w:t>Results of the algorithm do not seem to match the lambdas shown in the plots</w:t>
       </w:r>
     </w:p>
@@ -6201,7 +6167,6 @@
           <w:color w:val="FF0000"/>
           <w:lang w:val="en-US"/>
         </w:rPr>
-        <w:lastRenderedPageBreak/>
         <w:t>Interesting fact: computation time really much less than in PhD-thesis</w:t>
       </w:r>
     </w:p>
@@ -6234,7 +6199,14 @@
         <w:rPr>
           <w:lang w:val="en-US"/>
         </w:rPr>
-        <w:t>Errors: Computation time really low</w:t>
+        <w:t xml:space="preserve">Errors: </w:t>
+      </w:r>
+      <w:r>
+        <w:rPr>
+          <w:color w:val="00B050"/>
+          <w:lang w:val="en-US"/>
+        </w:rPr>
+        <w:t>Computation time really low</w:t>
       </w:r>
       <w:r>
         <w:rPr>
@@ -6280,8 +6252,42 @@
         </w:rPr>
         <w:t xml:space="preserve"> better but still really fast</w:t>
       </w:r>
-      <w:bookmarkStart w:id="0" w:name="_GoBack"/>
-      <w:bookmarkEnd w:id="0"/>
+    </w:p>
+    <w:p>
+      <w:pPr>
+        <w:pStyle w:val="Listenabsatz"/>
+        <w:numPr>
+          <w:ilvl w:val="1"/>
+          <w:numId w:val="24"/>
+        </w:numPr>
+        <w:rPr>
+          <w:lang w:val="en-US"/>
+        </w:rPr>
+      </w:pPr>
+      <w:r>
+        <w:rPr>
+          <w:lang w:val="en-US"/>
+        </w:rPr>
+        <w:t xml:space="preserve">Errors: optimized last w,b on test set, not on trainings set </w:t>
+      </w:r>
+      <w:r>
+        <w:rPr>
+          <w:lang w:val="en-US"/>
+        </w:rPr>
+        <w:sym w:font="Wingdings" w:char="F0E0"/>
+      </w:r>
+      <w:r>
+        <w:rPr>
+          <w:lang w:val="en-US"/>
+        </w:rPr>
+        <w:t xml:space="preserve"> </w:t>
+      </w:r>
+      <w:r>
+        <w:rPr>
+          <w:lang w:val="en-US"/>
+        </w:rPr>
+        <w:t>errors ok now</w:t>
+      </w:r>
     </w:p>
     <w:p>
       <w:pPr>
@@ -6312,6 +6318,42 @@
         </w:rPr>
         <w:t xml:space="preserve"> test this</w:t>
       </w:r>
+    </w:p>
+    <w:p>
+      <w:pPr>
+        <w:pStyle w:val="Listenabsatz"/>
+        <w:numPr>
+          <w:ilvl w:val="1"/>
+          <w:numId w:val="24"/>
+        </w:numPr>
+        <w:rPr>
+          <w:lang w:val="en-US"/>
+        </w:rPr>
+      </w:pPr>
+      <w:r>
+        <w:rPr>
+          <w:lang w:val="en-US"/>
+        </w:rPr>
+        <w:t>K=1000 also for cancer</w:t>
+      </w:r>
+      <w:r>
+        <w:rPr>
+          <w:lang w:val="en-US"/>
+        </w:rPr>
+        <w:t xml:space="preserve"> and heart</w:t>
+      </w:r>
+    </w:p>
+    <w:p>
+      <w:pPr>
+        <w:pStyle w:val="Listenabsatz"/>
+        <w:numPr>
+          <w:ilvl w:val="0"/>
+          <w:numId w:val="24"/>
+        </w:numPr>
+        <w:rPr>
+          <w:lang w:val="en-US"/>
+        </w:rPr>
+      </w:pPr>
     </w:p>
     <w:p>
       <w:pPr>

</xml_diff>

<commit_message>
Noll Programmierung bilevel bundle Algorithmus Ableitungen
</commit_message>
<xml_diff>
--- a/Algorithmen/Probleme Bilevel-Bundle.docx
+++ b/Algorithmen/Probleme Bilevel-Bundle.docx
@@ -5268,116 +5268,248 @@
         </w:rPr>
         <w:t>Again testing because of “nonquad-Version”</w:t>
       </w:r>
+    </w:p>
+    <w:p>
+      <w:pPr>
+        <w:pStyle w:val="Listenabsatz"/>
+        <w:numPr>
+          <w:ilvl w:val="0"/>
+          <w:numId w:val="21"/>
+        </w:numPr>
+        <w:rPr>
+          <w:lang w:val="en-US"/>
+        </w:rPr>
+      </w:pPr>
+      <w:r>
+        <w:rPr>
+          <w:lang w:val="en-US"/>
+        </w:rPr>
+        <w:t xml:space="preserve">Tests do not work </w:t>
+      </w:r>
+      <w:r>
+        <w:rPr>
+          <w:lang w:val="en-US"/>
+        </w:rPr>
+        <w:t>anymore</w:t>
+      </w:r>
+      <w:r>
+        <w:rPr>
+          <w:lang w:val="en-US"/>
+        </w:rPr>
+        <w:t xml:space="preserve"> (too high differences)</w:t>
+      </w:r>
       <w:r>
         <w:rPr>
           <w:lang w:val="en-US"/>
         </w:rPr>
         <w:t xml:space="preserve"> (12.04.2017)</w:t>
+      </w:r>
+    </w:p>
+    <w:p>
+      <w:pPr>
+        <w:pStyle w:val="Listenabsatz"/>
+        <w:numPr>
+          <w:ilvl w:val="1"/>
+          <w:numId w:val="21"/>
+        </w:numPr>
+        <w:rPr>
+          <w:lang w:val="en-US"/>
+        </w:rPr>
+      </w:pPr>
+      <w:r>
+        <w:rPr>
+          <w:lang w:val="en-US"/>
+        </w:rPr>
+        <w:t xml:space="preserve">Df/dw solved </w:t>
+      </w:r>
+      <w:r>
+        <w:rPr>
+          <w:lang w:val="en-US"/>
+        </w:rPr>
+        <w:sym w:font="Wingdings" w:char="F0E0"/>
+      </w:r>
+      <w:r>
+        <w:rPr>
+          <w:lang w:val="en-US"/>
+        </w:rPr>
+        <w:t xml:space="preserve"> scaling was not in all functions</w:t>
+      </w:r>
+      <w:r>
+        <w:rPr>
+          <w:lang w:val="en-US"/>
+        </w:rPr>
+        <w:br/>
+      </w:r>
+      <w:r>
+        <w:rPr>
+          <w:lang w:val="en-US"/>
+        </w:rPr>
+        <w:t xml:space="preserve">slightly </w:t>
+      </w:r>
+      <w:r>
+        <w:rPr>
+          <w:lang w:val="en-US"/>
+        </w:rPr>
+        <w:t>other eps</w:t>
+      </w:r>
+      <w:r>
+        <w:rPr>
+          <w:lang w:val="en-US"/>
+        </w:rPr>
+        <w:t xml:space="preserve"> necessary</w:t>
+      </w:r>
+      <w:r>
+        <w:rPr>
+          <w:lang w:val="en-US"/>
+        </w:rPr>
+        <w:t xml:space="preserve"> because of scaling</w:t>
+      </w:r>
+      <w:r>
+        <w:rPr>
+          <w:lang w:val="en-US"/>
+        </w:rPr>
+        <w:t xml:space="preserve"> </w:t>
+      </w:r>
+    </w:p>
+    <w:p>
+      <w:pPr>
+        <w:pStyle w:val="Listenabsatz"/>
+        <w:numPr>
+          <w:ilvl w:val="1"/>
+          <w:numId w:val="21"/>
+        </w:numPr>
+        <w:rPr>
+          <w:lang w:val="en-US"/>
+        </w:rPr>
+      </w:pPr>
+      <w:r>
+        <w:rPr>
+          <w:lang w:val="en-US"/>
+        </w:rPr>
+        <w:t xml:space="preserve">Same derivatives: ok </w:t>
+      </w:r>
+      <w:r>
+        <w:rPr>
+          <w:lang w:val="en-US"/>
+        </w:rPr>
+        <w:sym w:font="Wingdings" w:char="F0E0"/>
+      </w:r>
+      <w:r>
+        <w:rPr>
+          <w:lang w:val="en-US"/>
+        </w:rPr>
+        <w:t xml:space="preserve"> !need to change some lines in Function because dwb=1</w:t>
+      </w:r>
+    </w:p>
+    <w:p>
+      <w:pPr>
+        <w:pStyle w:val="Listenabsatz"/>
+        <w:numPr>
+          <w:ilvl w:val="1"/>
+          <w:numId w:val="21"/>
+        </w:numPr>
+        <w:rPr>
+          <w:lang w:val="en-US"/>
+        </w:rPr>
+      </w:pPr>
+      <w:r>
+        <w:rPr>
+          <w:lang w:val="en-US"/>
+        </w:rPr>
+        <w:t>Dw/dlambda</w:t>
+      </w:r>
+      <w:r>
+        <w:rPr>
+          <w:lang w:val="en-US"/>
+        </w:rPr>
+        <w:t xml:space="preserve"> </w:t>
+      </w:r>
+      <w:r>
+        <w:rPr>
+          <w:lang w:val="en-US"/>
+        </w:rPr>
+        <w:sym w:font="Wingdings" w:char="F0E0"/>
+      </w:r>
+      <w:r>
+        <w:rPr>
+          <w:lang w:val="en-US"/>
+        </w:rPr>
+        <w:t xml:space="preserve"> was so bad because of data set?</w:t>
+      </w:r>
+    </w:p>
+    <w:p>
+      <w:pPr>
+        <w:pStyle w:val="Listenabsatz"/>
+        <w:numPr>
+          <w:ilvl w:val="1"/>
+          <w:numId w:val="21"/>
+        </w:numPr>
+        <w:rPr>
+          <w:lang w:val="en-US"/>
+        </w:rPr>
+      </w:pPr>
+      <w:r>
+        <w:rPr>
+          <w:lang w:val="en-US"/>
+        </w:rPr>
+        <w:t xml:space="preserve">Dfdlambda </w:t>
+      </w:r>
+      <w:r>
+        <w:rPr>
+          <w:lang w:val="en-US"/>
+        </w:rPr>
+        <w:sym w:font="Wingdings" w:char="F0E0"/>
+      </w:r>
+      <w:r>
+        <w:rPr>
+          <w:lang w:val="en-US"/>
+        </w:rPr>
+        <w:t xml:space="preserve"> still not so good </w:t>
+      </w:r>
+      <w:r>
+        <w:rPr>
+          <w:lang w:val="en-US"/>
+        </w:rPr>
+        <w:sym w:font="Wingdings" w:char="F0E0"/>
+      </w:r>
+      <w:r>
+        <w:rPr>
+          <w:lang w:val="en-US"/>
+        </w:rPr>
+        <w:t xml:space="preserve"> scaling!!!</w:t>
+      </w:r>
+    </w:p>
+    <w:p>
+      <w:pPr>
+        <w:pStyle w:val="Listenabsatz"/>
+        <w:numPr>
+          <w:ilvl w:val="0"/>
+          <w:numId w:val="21"/>
+        </w:numPr>
+        <w:rPr>
+          <w:lang w:val="en-US"/>
+        </w:rPr>
+      </w:pPr>
+      <w:r>
+        <w:rPr>
+          <w:lang w:val="en-US"/>
+        </w:rPr>
+        <w:t xml:space="preserve">Tests “without quad” not working </w:t>
+      </w:r>
+      <w:r>
+        <w:rPr>
+          <w:lang w:val="en-US"/>
+        </w:rPr>
+        <w:sym w:font="Wingdings" w:char="F0E0"/>
+      </w:r>
+      <w:r>
+        <w:rPr>
+          <w:lang w:val="en-US"/>
+        </w:rPr>
+        <w:t xml:space="preserve"> check derivative and implementation by hand</w:t>
       </w:r>
       <w:bookmarkStart w:id="0" w:name="_GoBack"/>
       <w:bookmarkEnd w:id="0"/>
-    </w:p>
-    <w:p>
-      <w:pPr>
-        <w:pStyle w:val="Listenabsatz"/>
-        <w:numPr>
-          <w:ilvl w:val="0"/>
-          <w:numId w:val="21"/>
-        </w:numPr>
-        <w:rPr>
-          <w:lang w:val="en-US"/>
-        </w:rPr>
-      </w:pPr>
-      <w:r>
-        <w:rPr>
-          <w:lang w:val="en-US"/>
-        </w:rPr>
-        <w:t>Tests do not work any more (too high differences)</w:t>
-      </w:r>
-    </w:p>
-    <w:p>
-      <w:pPr>
-        <w:pStyle w:val="Listenabsatz"/>
-        <w:numPr>
-          <w:ilvl w:val="1"/>
-          <w:numId w:val="21"/>
-        </w:numPr>
-        <w:rPr>
-          <w:lang w:val="en-US"/>
-        </w:rPr>
-      </w:pPr>
-      <w:r>
-        <w:rPr>
-          <w:lang w:val="en-US"/>
-        </w:rPr>
-        <w:t xml:space="preserve">Df/dw solved </w:t>
-      </w:r>
-      <w:r>
-        <w:rPr>
-          <w:lang w:val="en-US"/>
-        </w:rPr>
-        <w:sym w:font="Wingdings" w:char="F0E0"/>
-      </w:r>
-      <w:r>
-        <w:rPr>
-          <w:lang w:val="en-US"/>
-        </w:rPr>
-        <w:t xml:space="preserve"> scaling was not in all functions</w:t>
-      </w:r>
-      <w:r>
-        <w:rPr>
-          <w:lang w:val="en-US"/>
-        </w:rPr>
-        <w:br/>
-      </w:r>
-      <w:r>
-        <w:rPr>
-          <w:lang w:val="en-US"/>
-        </w:rPr>
-        <w:t xml:space="preserve">slightly </w:t>
-      </w:r>
-      <w:r>
-        <w:rPr>
-          <w:lang w:val="en-US"/>
-        </w:rPr>
-        <w:t>other eps</w:t>
-      </w:r>
-      <w:r>
-        <w:rPr>
-          <w:lang w:val="en-US"/>
-        </w:rPr>
-        <w:t xml:space="preserve"> necessary</w:t>
-      </w:r>
-      <w:r>
-        <w:rPr>
-          <w:lang w:val="en-US"/>
-        </w:rPr>
-        <w:t xml:space="preserve"> because of scaling</w:t>
-      </w:r>
-      <w:r>
-        <w:rPr>
-          <w:lang w:val="en-US"/>
-        </w:rPr>
-        <w:t xml:space="preserve"> </w:t>
-      </w:r>
-    </w:p>
-    <w:p>
-      <w:pPr>
-        <w:pStyle w:val="Listenabsatz"/>
-        <w:numPr>
-          <w:ilvl w:val="1"/>
-          <w:numId w:val="21"/>
-        </w:numPr>
-        <w:rPr>
-          <w:lang w:val="en-US"/>
-        </w:rPr>
-      </w:pPr>
-      <w:r>
-        <w:rPr>
-          <w:lang w:val="en-US"/>
-        </w:rPr>
-        <w:t>Dw/dlambda</w:t>
-      </w:r>
     </w:p>
     <w:p>
       <w:pPr>
@@ -5988,6 +6120,12 @@
           <w:lang w:val="en-US"/>
         </w:rPr>
         <w:br/>
+      </w:r>
+      <w:r>
+        <w:rPr>
+          <w:lang w:val="en-US"/>
+        </w:rPr>
+        <w:lastRenderedPageBreak/>
         <w:t xml:space="preserve">ionosphere: x = </w:t>
       </w:r>
       <w:r>
@@ -6090,7 +6228,6 @@
         <w:rPr>
           <w:lang w:val="en-US"/>
         </w:rPr>
-        <w:lastRenderedPageBreak/>
         <w:t>Results of the algorithm do not seem to match the lambdas shown in the plots</w:t>
       </w:r>
     </w:p>

</xml_diff>